<commit_message>
updated analysis document based on final implementation
</commit_message>
<xml_diff>
--- a/Documentation/Project_Analysis_Group4_1.2.docx
+++ b/Documentation/Project_Analysis_Group4_1.2.docx
@@ -101,8 +101,17 @@
           <w:rFonts w:cs="Times New Roman"/>
           <w:szCs w:val="24"/>
         </w:rPr>
-        <w:t>Audrey Harcum</w:t>
-      </w:r>
+        <w:t xml:space="preserve">Audrey </w:t>
+      </w:r>
+      <w:proofErr w:type="spellStart"/>
+      <w:r>
+        <w:rPr>
+          <w:rFonts w:cs="Times New Roman"/>
+          <w:szCs w:val="24"/>
+        </w:rPr>
+        <w:t>Harcum</w:t>
+      </w:r>
+      <w:proofErr w:type="spellEnd"/>
     </w:p>
     <w:p>
       <w:pPr>
@@ -172,7 +181,7 @@
           <w:rFonts w:cs="Times New Roman"/>
           <w:szCs w:val="24"/>
         </w:rPr>
-        <w:t>2</w:t>
+        <w:t>3</w:t>
       </w:r>
     </w:p>
     <w:p>
@@ -204,14 +213,28 @@
           <w:rFonts w:cs="Times New Roman"/>
           <w:szCs w:val="24"/>
         </w:rPr>
-        <w:t>8</w:t>
+        <w:t>5</w:t>
       </w:r>
       <w:r>
         <w:rPr>
           <w:rFonts w:cs="Times New Roman"/>
           <w:szCs w:val="24"/>
         </w:rPr>
-        <w:t xml:space="preserve"> September 2020</w:t>
+        <w:t xml:space="preserve"> </w:t>
+      </w:r>
+      <w:r>
+        <w:rPr>
+          <w:rFonts w:cs="Times New Roman"/>
+          <w:szCs w:val="24"/>
+        </w:rPr>
+        <w:t xml:space="preserve">October </w:t>
+      </w:r>
+      <w:r>
+        <w:rPr>
+          <w:rFonts w:cs="Times New Roman"/>
+          <w:szCs w:val="24"/>
+        </w:rPr>
+        <w:t>2020</w:t>
       </w:r>
     </w:p>
     <w:p>
@@ -284,7 +307,7 @@
           <w:color w:val="auto"/>
         </w:rPr>
       </w:pPr>
-      <w:bookmarkStart w:id="0" w:name="_Toc50363363"/>
+      <w:bookmarkStart w:id="0" w:name="_Toc52816393"/>
       <w:r>
         <w:rPr>
           <w:rFonts w:ascii="Times New Roman" w:hAnsi="Times New Roman" w:cs="Times New Roman"/>
@@ -689,7 +712,39 @@
                 <w:rFonts w:cs="Times New Roman"/>
                 <w:szCs w:val="24"/>
               </w:rPr>
-              <w:t xml:space="preserve">Updated mapping. Added text to sections f(1), f(2) to explain subsystem function further. Moved text description on Figure 2 Subsystem diagram to reflect Changes in section f(1). Updated grammar. </w:t>
+              <w:t xml:space="preserve">Updated mapping. Added text to sections </w:t>
+            </w:r>
+            <w:proofErr w:type="gramStart"/>
+            <w:r>
+              <w:rPr>
+                <w:rFonts w:cs="Times New Roman"/>
+                <w:szCs w:val="24"/>
+              </w:rPr>
+              <w:t>f(</w:t>
+            </w:r>
+            <w:proofErr w:type="gramEnd"/>
+            <w:r>
+              <w:rPr>
+                <w:rFonts w:cs="Times New Roman"/>
+                <w:szCs w:val="24"/>
+              </w:rPr>
+              <w:t xml:space="preserve">1), f(2) to explain subsystem function further. Moved text description on Figure 2 Subsystem diagram to reflect Changes in section </w:t>
+            </w:r>
+            <w:proofErr w:type="gramStart"/>
+            <w:r>
+              <w:rPr>
+                <w:rFonts w:cs="Times New Roman"/>
+                <w:szCs w:val="24"/>
+              </w:rPr>
+              <w:t>f(</w:t>
+            </w:r>
+            <w:proofErr w:type="gramEnd"/>
+            <w:r>
+              <w:rPr>
+                <w:rFonts w:cs="Times New Roman"/>
+                <w:szCs w:val="24"/>
+              </w:rPr>
+              <w:t xml:space="preserve">1). Updated grammar. </w:t>
             </w:r>
           </w:p>
         </w:tc>
@@ -828,14 +883,139 @@
           </w:p>
         </w:tc>
       </w:tr>
+      <w:tr>
+        <w:tc>
+          <w:tcPr>
+            <w:tcW w:w="2065" w:type="dxa"/>
+          </w:tcPr>
+          <w:p>
+            <w:pPr>
+              <w:spacing w:line="240" w:lineRule="auto"/>
+              <w:jc w:val="center"/>
+              <w:rPr>
+                <w:rFonts w:cs="Times New Roman"/>
+                <w:szCs w:val="24"/>
+              </w:rPr>
+            </w:pPr>
+            <w:r>
+              <w:rPr>
+                <w:rFonts w:cs="Times New Roman"/>
+                <w:szCs w:val="24"/>
+              </w:rPr>
+              <w:t>1.3</w:t>
+            </w:r>
+          </w:p>
+        </w:tc>
+        <w:tc>
+          <w:tcPr>
+            <w:tcW w:w="1642" w:type="dxa"/>
+          </w:tcPr>
+          <w:p>
+            <w:pPr>
+              <w:spacing w:line="240" w:lineRule="auto"/>
+              <w:jc w:val="center"/>
+              <w:rPr>
+                <w:rFonts w:cs="Times New Roman"/>
+                <w:szCs w:val="24"/>
+              </w:rPr>
+            </w:pPr>
+            <w:r>
+              <w:rPr>
+                <w:rFonts w:cs="Times New Roman"/>
+                <w:szCs w:val="24"/>
+              </w:rPr>
+              <w:t>10/5/2020</w:t>
+            </w:r>
+          </w:p>
+        </w:tc>
+        <w:tc>
+          <w:tcPr>
+            <w:tcW w:w="3668" w:type="dxa"/>
+          </w:tcPr>
+          <w:p>
+            <w:pPr>
+              <w:spacing w:line="240" w:lineRule="auto"/>
+              <w:jc w:val="center"/>
+              <w:rPr>
+                <w:rFonts w:cs="Times New Roman"/>
+                <w:szCs w:val="24"/>
+              </w:rPr>
+            </w:pPr>
+            <w:r>
+              <w:rPr>
+                <w:rFonts w:cs="Times New Roman"/>
+                <w:szCs w:val="24"/>
+              </w:rPr>
+              <w:t xml:space="preserve">UPDATE: </w:t>
+            </w:r>
+            <w:r>
+              <w:rPr>
+                <w:rFonts w:cs="Times New Roman"/>
+                <w:szCs w:val="24"/>
+              </w:rPr>
+              <w:t>Minor u</w:t>
+            </w:r>
+            <w:r>
+              <w:rPr>
+                <w:rFonts w:cs="Times New Roman"/>
+                <w:szCs w:val="24"/>
+              </w:rPr>
+              <w:t>pdate</w:t>
+            </w:r>
+            <w:r>
+              <w:rPr>
+                <w:rFonts w:cs="Times New Roman"/>
+                <w:szCs w:val="24"/>
+              </w:rPr>
+              <w:t>s</w:t>
+            </w:r>
+            <w:r>
+              <w:rPr>
+                <w:rFonts w:cs="Times New Roman"/>
+                <w:szCs w:val="24"/>
+              </w:rPr>
+              <w:t xml:space="preserve"> </w:t>
+            </w:r>
+            <w:r>
+              <w:rPr>
+                <w:rFonts w:cs="Times New Roman"/>
+                <w:szCs w:val="24"/>
+              </w:rPr>
+              <w:t xml:space="preserve">to </w:t>
+            </w:r>
+            <w:r>
+              <w:rPr>
+                <w:rFonts w:cs="Times New Roman"/>
+                <w:szCs w:val="24"/>
+              </w:rPr>
+              <w:t>document based on actual implementation.</w:t>
+            </w:r>
+          </w:p>
+        </w:tc>
+        <w:tc>
+          <w:tcPr>
+            <w:tcW w:w="1980" w:type="dxa"/>
+          </w:tcPr>
+          <w:p>
+            <w:pPr>
+              <w:spacing w:line="240" w:lineRule="auto"/>
+              <w:jc w:val="center"/>
+              <w:rPr>
+                <w:rFonts w:cs="Times New Roman"/>
+                <w:szCs w:val="24"/>
+              </w:rPr>
+            </w:pPr>
+            <w:r>
+              <w:rPr>
+                <w:rFonts w:cs="Times New Roman"/>
+                <w:szCs w:val="24"/>
+              </w:rPr>
+              <w:t>Brandon</w:t>
+            </w:r>
+          </w:p>
+        </w:tc>
+      </w:tr>
     </w:tbl>
-    <w:p>
-      <w:pPr>
-        <w:rPr>
-          <w:rFonts w:cs="Times New Roman"/>
-        </w:rPr>
-      </w:pPr>
-    </w:p>
     <w:p>
       <w:pPr>
         <w:rPr>
@@ -985,7 +1165,7 @@
             </w:rPr>
             <w:fldChar w:fldCharType="separate"/>
           </w:r>
-          <w:hyperlink w:anchor="_Toc50363363" w:history="1">
+          <w:hyperlink w:anchor="_Toc52816393" w:history="1">
             <w:r>
               <w:rPr>
                 <w:rStyle w:val="Hyperlink"/>
@@ -1015,7 +1195,7 @@
                 <w:noProof/>
                 <w:webHidden/>
               </w:rPr>
-              <w:instrText xml:space="preserve"> PAGEREF _Toc50363363 \h </w:instrText>
+              <w:instrText xml:space="preserve"> PAGEREF _Toc52816393 \h </w:instrText>
             </w:r>
             <w:r>
               <w:rPr>
@@ -1058,7 +1238,7 @@
               <w:sz w:val="22"/>
             </w:rPr>
           </w:pPr>
-          <w:hyperlink w:anchor="_Toc50363364" w:history="1">
+          <w:hyperlink w:anchor="_Toc52816394" w:history="1">
             <w:r>
               <w:rPr>
                 <w:rStyle w:val="Hyperlink"/>
@@ -1088,7 +1268,7 @@
                 <w:noProof/>
                 <w:webHidden/>
               </w:rPr>
-              <w:instrText xml:space="preserve"> PAGEREF _Toc50363364 \h </w:instrText>
+              <w:instrText xml:space="preserve"> PAGEREF _Toc52816394 \h </w:instrText>
             </w:r>
             <w:r>
               <w:rPr>
@@ -1131,7 +1311,7 @@
               <w:sz w:val="22"/>
             </w:rPr>
           </w:pPr>
-          <w:hyperlink w:anchor="_Toc50363365" w:history="1">
+          <w:hyperlink w:anchor="_Toc52816395" w:history="1">
             <w:r>
               <w:rPr>
                 <w:rStyle w:val="Hyperlink"/>
@@ -1161,7 +1341,7 @@
                 <w:noProof/>
                 <w:webHidden/>
               </w:rPr>
-              <w:instrText xml:space="preserve"> PAGEREF _Toc50363365 \h </w:instrText>
+              <w:instrText xml:space="preserve"> PAGEREF _Toc52816395 \h </w:instrText>
             </w:r>
             <w:r>
               <w:rPr>
@@ -1204,7 +1384,7 @@
               <w:sz w:val="22"/>
             </w:rPr>
           </w:pPr>
-          <w:hyperlink w:anchor="_Toc50363366" w:history="1">
+          <w:hyperlink w:anchor="_Toc52816396" w:history="1">
             <w:r>
               <w:rPr>
                 <w:rStyle w:val="Hyperlink"/>
@@ -1234,7 +1414,7 @@
                 <w:noProof/>
                 <w:webHidden/>
               </w:rPr>
-              <w:instrText xml:space="preserve"> PAGEREF _Toc50363366 \h </w:instrText>
+              <w:instrText xml:space="preserve"> PAGEREF _Toc52816396 \h </w:instrText>
             </w:r>
             <w:r>
               <w:rPr>
@@ -1278,7 +1458,7 @@
               <w:sz w:val="22"/>
             </w:rPr>
           </w:pPr>
-          <w:hyperlink w:anchor="_Toc50363367" w:history="1">
+          <w:hyperlink w:anchor="_Toc52816397" w:history="1">
             <w:r>
               <w:rPr>
                 <w:rStyle w:val="Hyperlink"/>
@@ -1326,7 +1506,7 @@
                 <w:noProof/>
                 <w:webHidden/>
               </w:rPr>
-              <w:instrText xml:space="preserve"> PAGEREF _Toc50363367 \h </w:instrText>
+              <w:instrText xml:space="preserve"> PAGEREF _Toc52816397 \h </w:instrText>
             </w:r>
             <w:r>
               <w:rPr>
@@ -1370,7 +1550,7 @@
               <w:sz w:val="22"/>
             </w:rPr>
           </w:pPr>
-          <w:hyperlink w:anchor="_Toc50363368" w:history="1">
+          <w:hyperlink w:anchor="_Toc52816398" w:history="1">
             <w:r>
               <w:rPr>
                 <w:rStyle w:val="Hyperlink"/>
@@ -1418,7 +1598,7 @@
                 <w:noProof/>
                 <w:webHidden/>
               </w:rPr>
-              <w:instrText xml:space="preserve"> PAGEREF _Toc50363368 \h </w:instrText>
+              <w:instrText xml:space="preserve"> PAGEREF _Toc52816398 \h </w:instrText>
             </w:r>
             <w:r>
               <w:rPr>
@@ -1462,7 +1642,7 @@
               <w:sz w:val="22"/>
             </w:rPr>
           </w:pPr>
-          <w:hyperlink w:anchor="_Toc50363369" w:history="1">
+          <w:hyperlink w:anchor="_Toc52816399" w:history="1">
             <w:r>
               <w:rPr>
                 <w:rStyle w:val="Hyperlink"/>
@@ -1510,7 +1690,7 @@
                 <w:noProof/>
                 <w:webHidden/>
               </w:rPr>
-              <w:instrText xml:space="preserve"> PAGEREF _Toc50363369 \h </w:instrText>
+              <w:instrText xml:space="preserve"> PAGEREF _Toc52816399 \h </w:instrText>
             </w:r>
             <w:r>
               <w:rPr>
@@ -1554,7 +1734,7 @@
               <w:sz w:val="22"/>
             </w:rPr>
           </w:pPr>
-          <w:hyperlink w:anchor="_Toc50363370" w:history="1">
+          <w:hyperlink w:anchor="_Toc52816400" w:history="1">
             <w:r>
               <w:rPr>
                 <w:rStyle w:val="Hyperlink"/>
@@ -1602,7 +1782,7 @@
                 <w:noProof/>
                 <w:webHidden/>
               </w:rPr>
-              <w:instrText xml:space="preserve"> PAGEREF _Toc50363370 \h </w:instrText>
+              <w:instrText xml:space="preserve"> PAGEREF _Toc52816400 \h </w:instrText>
             </w:r>
             <w:r>
               <w:rPr>
@@ -1645,7 +1825,7 @@
               <w:sz w:val="22"/>
             </w:rPr>
           </w:pPr>
-          <w:hyperlink w:anchor="_Toc50363371" w:history="1">
+          <w:hyperlink w:anchor="_Toc52816401" w:history="1">
             <w:r>
               <w:rPr>
                 <w:rStyle w:val="Hyperlink"/>
@@ -1675,7 +1855,7 @@
                 <w:noProof/>
                 <w:webHidden/>
               </w:rPr>
-              <w:instrText xml:space="preserve"> PAGEREF _Toc50363371 \h </w:instrText>
+              <w:instrText xml:space="preserve"> PAGEREF _Toc52816401 \h </w:instrText>
             </w:r>
             <w:r>
               <w:rPr>
@@ -1719,7 +1899,7 @@
               <w:sz w:val="22"/>
             </w:rPr>
           </w:pPr>
-          <w:hyperlink w:anchor="_Toc50363372" w:history="1">
+          <w:hyperlink w:anchor="_Toc52816402" w:history="1">
             <w:r>
               <w:rPr>
                 <w:rStyle w:val="Hyperlink"/>
@@ -1767,7 +1947,7 @@
                 <w:noProof/>
                 <w:webHidden/>
               </w:rPr>
-              <w:instrText xml:space="preserve"> PAGEREF _Toc50363372 \h </w:instrText>
+              <w:instrText xml:space="preserve"> PAGEREF _Toc52816402 \h </w:instrText>
             </w:r>
             <w:r>
               <w:rPr>
@@ -1811,7 +1991,7 @@
               <w:sz w:val="22"/>
             </w:rPr>
           </w:pPr>
-          <w:hyperlink w:anchor="_Toc50363373" w:history="1">
+          <w:hyperlink w:anchor="_Toc52816403" w:history="1">
             <w:r>
               <w:rPr>
                 <w:rStyle w:val="Hyperlink"/>
@@ -1859,7 +2039,7 @@
                 <w:noProof/>
                 <w:webHidden/>
               </w:rPr>
-              <w:instrText xml:space="preserve"> PAGEREF _Toc50363373 \h </w:instrText>
+              <w:instrText xml:space="preserve"> PAGEREF _Toc52816403 \h </w:instrText>
             </w:r>
             <w:r>
               <w:rPr>
@@ -1879,7 +2059,7 @@
                 <w:noProof/>
                 <w:webHidden/>
               </w:rPr>
-              <w:t>6</w:t>
+              <w:t>7</w:t>
             </w:r>
             <w:r>
               <w:rPr>
@@ -1903,7 +2083,7 @@
               <w:sz w:val="22"/>
             </w:rPr>
           </w:pPr>
-          <w:hyperlink w:anchor="_Toc50363374" w:history="1">
+          <w:hyperlink w:anchor="_Toc52816404" w:history="1">
             <w:r>
               <w:rPr>
                 <w:rStyle w:val="Hyperlink"/>
@@ -1951,7 +2131,7 @@
                 <w:noProof/>
                 <w:webHidden/>
               </w:rPr>
-              <w:instrText xml:space="preserve"> PAGEREF _Toc50363374 \h </w:instrText>
+              <w:instrText xml:space="preserve"> PAGEREF _Toc52816404 \h </w:instrText>
             </w:r>
             <w:r>
               <w:rPr>
@@ -1995,7 +2175,7 @@
               <w:sz w:val="22"/>
             </w:rPr>
           </w:pPr>
-          <w:hyperlink w:anchor="_Toc50363375" w:history="1">
+          <w:hyperlink w:anchor="_Toc52816405" w:history="1">
             <w:r>
               <w:rPr>
                 <w:rStyle w:val="Hyperlink"/>
@@ -2043,7 +2223,7 @@
                 <w:noProof/>
                 <w:webHidden/>
               </w:rPr>
-              <w:instrText xml:space="preserve"> PAGEREF _Toc50363375 \h </w:instrText>
+              <w:instrText xml:space="preserve"> PAGEREF _Toc52816405 \h </w:instrText>
             </w:r>
             <w:r>
               <w:rPr>
@@ -2087,7 +2267,7 @@
               <w:sz w:val="22"/>
             </w:rPr>
           </w:pPr>
-          <w:hyperlink w:anchor="_Toc50363376" w:history="1">
+          <w:hyperlink w:anchor="_Toc52816406" w:history="1">
             <w:r>
               <w:rPr>
                 <w:rStyle w:val="Hyperlink"/>
@@ -2135,7 +2315,7 @@
                 <w:noProof/>
                 <w:webHidden/>
               </w:rPr>
-              <w:instrText xml:space="preserve"> PAGEREF _Toc50363376 \h </w:instrText>
+              <w:instrText xml:space="preserve"> PAGEREF _Toc52816406 \h </w:instrText>
             </w:r>
             <w:r>
               <w:rPr>
@@ -2155,7 +2335,7 @@
                 <w:noProof/>
                 <w:webHidden/>
               </w:rPr>
-              <w:t>9</w:t>
+              <w:t>10</w:t>
             </w:r>
             <w:r>
               <w:rPr>
@@ -2229,7 +2409,7 @@
           <w:color w:val="auto"/>
         </w:rPr>
       </w:pPr>
-      <w:bookmarkStart w:id="1" w:name="_Toc50363364"/>
+      <w:bookmarkStart w:id="1" w:name="_Toc52816394"/>
       <w:r>
         <w:rPr>
           <w:rFonts w:ascii="Times New Roman" w:hAnsi="Times New Roman" w:cs="Times New Roman"/>
@@ -2266,7 +2446,7 @@
           <w:color w:val="auto"/>
         </w:rPr>
       </w:pPr>
-      <w:bookmarkStart w:id="2" w:name="_Toc50363365"/>
+      <w:bookmarkStart w:id="2" w:name="_Toc52816395"/>
       <w:r>
         <w:rPr>
           <w:rFonts w:ascii="Times New Roman" w:hAnsi="Times New Roman" w:cs="Times New Roman"/>
@@ -2288,7 +2468,7 @@
           <w:color w:val="auto"/>
         </w:rPr>
       </w:pPr>
-      <w:bookmarkStart w:id="3" w:name="_Toc50363366"/>
+      <w:bookmarkStart w:id="3" w:name="_Toc52816396"/>
       <w:r>
         <w:rPr>
           <w:rFonts w:ascii="Times New Roman" w:hAnsi="Times New Roman" w:cs="Times New Roman"/>
@@ -2381,7 +2561,7 @@
           <w:color w:val="auto"/>
         </w:rPr>
       </w:pPr>
-      <w:bookmarkStart w:id="4" w:name="_Toc50363367"/>
+      <w:bookmarkStart w:id="4" w:name="_Toc52816397"/>
       <w:r>
         <w:rPr>
           <w:rFonts w:ascii="Times New Roman" w:hAnsi="Times New Roman" w:cs="Times New Roman"/>
@@ -2445,7 +2625,7 @@
           <w:color w:val="auto"/>
         </w:rPr>
       </w:pPr>
-      <w:bookmarkStart w:id="5" w:name="_Toc50363368"/>
+      <w:bookmarkStart w:id="5" w:name="_Toc52816398"/>
       <w:r>
         <w:rPr>
           <w:rFonts w:ascii="Times New Roman" w:hAnsi="Times New Roman" w:cs="Times New Roman"/>
@@ -2546,7 +2726,7 @@
           <w:color w:val="auto"/>
         </w:rPr>
       </w:pPr>
-      <w:bookmarkStart w:id="6" w:name="_Toc50363369"/>
+      <w:bookmarkStart w:id="6" w:name="_Toc52816399"/>
       <w:r>
         <w:rPr>
           <w:rFonts w:ascii="Times New Roman" w:hAnsi="Times New Roman" w:cs="Times New Roman"/>
@@ -2670,7 +2850,7 @@
           <w:color w:val="auto"/>
         </w:rPr>
       </w:pPr>
-      <w:bookmarkStart w:id="7" w:name="_Toc50363370"/>
+      <w:bookmarkStart w:id="7" w:name="_Toc52816400"/>
       <w:r>
         <w:rPr>
           <w:rFonts w:ascii="Times New Roman" w:hAnsi="Times New Roman" w:cs="Times New Roman"/>
@@ -2782,7 +2962,7 @@
         <w:rPr>
           <w:rFonts w:cs="Times New Roman"/>
         </w:rPr>
-        <w:t>Log in /authenticate user.</w:t>
+        <w:t>Log in /authenticate user</w:t>
       </w:r>
     </w:p>
     <w:p>
@@ -2795,7 +2975,7 @@
           <w:color w:val="auto"/>
         </w:rPr>
       </w:pPr>
-      <w:bookmarkStart w:id="8" w:name="_Toc50363371"/>
+      <w:bookmarkStart w:id="8" w:name="_Toc52816401"/>
       <w:r>
         <w:rPr>
           <w:rFonts w:ascii="Times New Roman" w:hAnsi="Times New Roman" w:cs="Times New Roman"/>
@@ -3481,7 +3661,7 @@
           <w:color w:val="auto"/>
         </w:rPr>
       </w:pPr>
-      <w:bookmarkStart w:id="9" w:name="_Toc50363372"/>
+      <w:bookmarkStart w:id="9" w:name="_Toc52816402"/>
       <w:r>
         <w:rPr>
           <w:rFonts w:ascii="Times New Roman" w:hAnsi="Times New Roman" w:cs="Times New Roman"/>
@@ -3516,19 +3696,19 @@
         <w:rPr>
           <w:rFonts w:cs="Times New Roman"/>
         </w:rPr>
-        <w:t>Input</w:t>
-      </w:r>
-      <w:r>
-        <w:rPr>
-          <w:rFonts w:cs="Times New Roman"/>
-        </w:rPr>
-        <w:t xml:space="preserve"> Subsystem</w:t>
-      </w:r>
-      <w:r>
-        <w:rPr>
-          <w:rFonts w:cs="Times New Roman"/>
-        </w:rPr>
-        <w:t>, Login, Database, Calculation, Chart, and Display</w:t>
+        <w:t xml:space="preserve">Login, Database, Calculation, Chart, and </w:t>
+      </w:r>
+      <w:r>
+        <w:rPr>
+          <w:rFonts w:cs="Times New Roman"/>
+        </w:rPr>
+        <w:t xml:space="preserve">Primary </w:t>
+      </w:r>
+      <w:r>
+        <w:rPr>
+          <w:rFonts w:cs="Times New Roman"/>
+        </w:rPr>
+        <w:t>Display</w:t>
       </w:r>
     </w:p>
     <w:p>
@@ -4264,6 +4444,90 @@
         <mc:AlternateContent>
           <mc:Choice Requires="wps">
             <w:drawing>
+              <wp:anchor distT="0" distB="0" distL="114300" distR="114300" simplePos="0" relativeHeight="251728896" behindDoc="0" locked="0" layoutInCell="1" allowOverlap="1" wp14:anchorId="2B15730C" wp14:editId="520CC2A1">
+                <wp:simplePos x="0" y="0"/>
+                <wp:positionH relativeFrom="column">
+                  <wp:posOffset>-581025</wp:posOffset>
+                </wp:positionH>
+                <wp:positionV relativeFrom="paragraph">
+                  <wp:posOffset>421005</wp:posOffset>
+                </wp:positionV>
+                <wp:extent cx="6244590" cy="4276725"/>
+                <wp:effectExtent l="0" t="0" r="22860" b="28575"/>
+                <wp:wrapNone/>
+                <wp:docPr id="48" name="Oval 48"/>
+                <wp:cNvGraphicFramePr/>
+                <a:graphic xmlns:a="http://schemas.openxmlformats.org/drawingml/2006/main">
+                  <a:graphicData uri="http://schemas.microsoft.com/office/word/2010/wordprocessingShape">
+                    <wps:wsp>
+                      <wps:cNvSpPr/>
+                      <wps:spPr>
+                        <a:xfrm>
+                          <a:off x="0" y="0"/>
+                          <a:ext cx="6244590" cy="4276725"/>
+                        </a:xfrm>
+                        <a:prstGeom prst="ellipse">
+                          <a:avLst/>
+                        </a:prstGeom>
+                        <a:noFill/>
+                        <a:ln>
+                          <a:solidFill>
+                            <a:schemeClr val="tx1"/>
+                          </a:solidFill>
+                          <a:prstDash val="dash"/>
+                        </a:ln>
+                      </wps:spPr>
+                      <wps:style>
+                        <a:lnRef idx="2">
+                          <a:schemeClr val="accent1">
+                            <a:shade val="50000"/>
+                          </a:schemeClr>
+                        </a:lnRef>
+                        <a:fillRef idx="1">
+                          <a:schemeClr val="accent1"/>
+                        </a:fillRef>
+                        <a:effectRef idx="0">
+                          <a:schemeClr val="accent1"/>
+                        </a:effectRef>
+                        <a:fontRef idx="minor">
+                          <a:schemeClr val="lt1"/>
+                        </a:fontRef>
+                      </wps:style>
+                      <wps:bodyPr rot="0" spcFirstLastPara="0" vertOverflow="overflow" horzOverflow="overflow" vert="horz" wrap="square" lIns="91440" tIns="45720" rIns="91440" bIns="45720" numCol="1" spcCol="0" rtlCol="0" fromWordArt="0" anchor="ctr" anchorCtr="0" forceAA="0" compatLnSpc="1">
+                        <a:prstTxWarp prst="textNoShape">
+                          <a:avLst/>
+                        </a:prstTxWarp>
+                        <a:noAutofit/>
+                      </wps:bodyPr>
+                    </wps:wsp>
+                  </a:graphicData>
+                </a:graphic>
+                <wp14:sizeRelH relativeFrom="margin">
+                  <wp14:pctWidth>0</wp14:pctWidth>
+                </wp14:sizeRelH>
+                <wp14:sizeRelV relativeFrom="margin">
+                  <wp14:pctHeight>0</wp14:pctHeight>
+                </wp14:sizeRelV>
+              </wp:anchor>
+            </w:drawing>
+          </mc:Choice>
+          <mc:Fallback>
+            <w:pict>
+              <v:oval w14:anchorId="1021AF3D" id="Oval 48" o:spid="_x0000_s1026" style="position:absolute;margin-left:-45.75pt;margin-top:33.15pt;width:491.7pt;height:336.75pt;z-index:251728896;visibility:visible;mso-wrap-style:square;mso-width-percent:0;mso-height-percent:0;mso-wrap-distance-left:9pt;mso-wrap-distance-top:0;mso-wrap-distance-right:9pt;mso-wrap-distance-bottom:0;mso-position-horizontal:absolute;mso-position-horizontal-relative:text;mso-position-vertical:absolute;mso-position-vertical-relative:text;mso-width-percent:0;mso-height-percent:0;mso-width-relative:margin;mso-height-relative:margin;v-text-anchor:middle" o:gfxdata="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" filled="f" strokecolor="black [3213]" strokeweight="1pt">
+                <v:stroke dashstyle="dash" joinstyle="miter"/>
+              </v:oval>
+            </w:pict>
+          </mc:Fallback>
+        </mc:AlternateContent>
+      </w:r>
+      <w:r>
+        <w:rPr>
+          <w:rFonts w:cs="Times New Roman"/>
+          <w:noProof/>
+        </w:rPr>
+        <mc:AlternateContent>
+          <mc:Choice Requires="wps">
+            <w:drawing>
               <wp:anchor distT="0" distB="0" distL="114300" distR="114300" simplePos="0" relativeHeight="251683840" behindDoc="0" locked="0" layoutInCell="1" allowOverlap="1" wp14:anchorId="502E5E09" wp14:editId="6D084A47">
                 <wp:simplePos x="0" y="0"/>
                 <wp:positionH relativeFrom="column">
@@ -4343,13 +4607,13 @@
         <mc:AlternateContent>
           <mc:Choice Requires="wps">
             <w:drawing>
-              <wp:anchor distT="0" distB="0" distL="114300" distR="114300" simplePos="0" relativeHeight="251730944" behindDoc="0" locked="0" layoutInCell="1" allowOverlap="1" wp14:anchorId="376C951E" wp14:editId="6A9D7CC7">
+              <wp:anchor distT="0" distB="0" distL="114300" distR="114300" simplePos="0" relativeHeight="251730944" behindDoc="0" locked="0" layoutInCell="1" allowOverlap="1" wp14:anchorId="376C951E" wp14:editId="2009CE36">
                 <wp:simplePos x="0" y="0"/>
                 <wp:positionH relativeFrom="column">
                   <wp:posOffset>-781050</wp:posOffset>
                 </wp:positionH>
                 <wp:positionV relativeFrom="paragraph">
-                  <wp:posOffset>453390</wp:posOffset>
+                  <wp:posOffset>358140</wp:posOffset>
                 </wp:positionV>
                 <wp:extent cx="1533525" cy="457200"/>
                 <wp:effectExtent l="0" t="0" r="0" b="0"/>
@@ -4439,7 +4703,7 @@
           </mc:Choice>
           <mc:Fallback>
             <w:pict>
-              <v:shape w14:anchorId="376C951E" id="Text Box 49" o:spid="_x0000_s1035" type="#_x0000_t202" style="position:absolute;left:0;text-align:left;margin-left:-61.5pt;margin-top:35.7pt;width:120.75pt;height:36pt;z-index:251730944;visibility:visible;mso-wrap-style:square;mso-width-percent:0;mso-height-percent:0;mso-wrap-distance-left:9pt;mso-wrap-distance-top:0;mso-wrap-distance-right:9pt;mso-wrap-distance-bottom:0;mso-position-horizontal:absolute;mso-position-horizontal-relative:text;mso-position-vertical:absolute;mso-position-vertical-relative:text;mso-width-percent:0;mso-height-percent:0;mso-width-relative:margin;mso-height-relative:margin;v-text-anchor:top" o:gfxdata="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" filled="f" stroked="f" strokeweight=".5pt">
+              <v:shape w14:anchorId="376C951E" id="Text Box 49" o:spid="_x0000_s1035" type="#_x0000_t202" style="position:absolute;left:0;text-align:left;margin-left:-61.5pt;margin-top:28.2pt;width:120.75pt;height:36pt;z-index:251730944;visibility:visible;mso-wrap-style:square;mso-width-percent:0;mso-height-percent:0;mso-wrap-distance-left:9pt;mso-wrap-distance-top:0;mso-wrap-distance-right:9pt;mso-wrap-distance-bottom:0;mso-position-horizontal:absolute;mso-position-horizontal-relative:text;mso-position-vertical:absolute;mso-position-vertical-relative:text;mso-width-percent:0;mso-height-percent:0;mso-width-relative:margin;mso-height-relative:margin;v-text-anchor:top" o:gfxdata="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" filled="f" stroked="f" strokeweight=".5pt">
                 <v:textbox>
                   <w:txbxContent>
                     <w:p>
@@ -4487,90 +4751,6 @@
                   </w:txbxContent>
                 </v:textbox>
               </v:shape>
-            </w:pict>
-          </mc:Fallback>
-        </mc:AlternateContent>
-      </w:r>
-      <w:r>
-        <w:rPr>
-          <w:rFonts w:cs="Times New Roman"/>
-          <w:noProof/>
-        </w:rPr>
-        <mc:AlternateContent>
-          <mc:Choice Requires="wps">
-            <w:drawing>
-              <wp:anchor distT="0" distB="0" distL="114300" distR="114300" simplePos="0" relativeHeight="251728896" behindDoc="0" locked="0" layoutInCell="1" allowOverlap="1" wp14:anchorId="2B15730C" wp14:editId="47590ECA">
-                <wp:simplePos x="0" y="0"/>
-                <wp:positionH relativeFrom="column">
-                  <wp:posOffset>-275064</wp:posOffset>
-                </wp:positionH>
-                <wp:positionV relativeFrom="paragraph">
-                  <wp:posOffset>72111</wp:posOffset>
-                </wp:positionV>
-                <wp:extent cx="5939883" cy="4081347"/>
-                <wp:effectExtent l="0" t="0" r="22860" b="14605"/>
-                <wp:wrapNone/>
-                <wp:docPr id="48" name="Oval 48"/>
-                <wp:cNvGraphicFramePr/>
-                <a:graphic xmlns:a="http://schemas.openxmlformats.org/drawingml/2006/main">
-                  <a:graphicData uri="http://schemas.microsoft.com/office/word/2010/wordprocessingShape">
-                    <wps:wsp>
-                      <wps:cNvSpPr/>
-                      <wps:spPr>
-                        <a:xfrm>
-                          <a:off x="0" y="0"/>
-                          <a:ext cx="5939883" cy="4081347"/>
-                        </a:xfrm>
-                        <a:prstGeom prst="ellipse">
-                          <a:avLst/>
-                        </a:prstGeom>
-                        <a:noFill/>
-                        <a:ln>
-                          <a:solidFill>
-                            <a:schemeClr val="tx1"/>
-                          </a:solidFill>
-                          <a:prstDash val="dash"/>
-                        </a:ln>
-                      </wps:spPr>
-                      <wps:style>
-                        <a:lnRef idx="2">
-                          <a:schemeClr val="accent1">
-                            <a:shade val="50000"/>
-                          </a:schemeClr>
-                        </a:lnRef>
-                        <a:fillRef idx="1">
-                          <a:schemeClr val="accent1"/>
-                        </a:fillRef>
-                        <a:effectRef idx="0">
-                          <a:schemeClr val="accent1"/>
-                        </a:effectRef>
-                        <a:fontRef idx="minor">
-                          <a:schemeClr val="lt1"/>
-                        </a:fontRef>
-                      </wps:style>
-                      <wps:bodyPr rot="0" spcFirstLastPara="0" vertOverflow="overflow" horzOverflow="overflow" vert="horz" wrap="square" lIns="91440" tIns="45720" rIns="91440" bIns="45720" numCol="1" spcCol="0" rtlCol="0" fromWordArt="0" anchor="ctr" anchorCtr="0" forceAA="0" compatLnSpc="1">
-                        <a:prstTxWarp prst="textNoShape">
-                          <a:avLst/>
-                        </a:prstTxWarp>
-                        <a:noAutofit/>
-                      </wps:bodyPr>
-                    </wps:wsp>
-                  </a:graphicData>
-                </a:graphic>
-                <wp14:sizeRelH relativeFrom="margin">
-                  <wp14:pctWidth>0</wp14:pctWidth>
-                </wp14:sizeRelH>
-                <wp14:sizeRelV relativeFrom="margin">
-                  <wp14:pctHeight>0</wp14:pctHeight>
-                </wp14:sizeRelV>
-              </wp:anchor>
-            </w:drawing>
-          </mc:Choice>
-          <mc:Fallback>
-            <w:pict>
-              <v:oval w14:anchorId="4AF59D07" id="Oval 48" o:spid="_x0000_s1026" style="position:absolute;margin-left:-21.65pt;margin-top:5.7pt;width:467.7pt;height:321.35pt;z-index:251728896;visibility:visible;mso-wrap-style:square;mso-width-percent:0;mso-height-percent:0;mso-wrap-distance-left:9pt;mso-wrap-distance-top:0;mso-wrap-distance-right:9pt;mso-wrap-distance-bottom:0;mso-position-horizontal:absolute;mso-position-horizontal-relative:text;mso-position-vertical:absolute;mso-position-vertical-relative:text;mso-width-percent:0;mso-height-percent:0;mso-width-relative:margin;mso-height-relative:margin;v-text-anchor:middle" o:gfxdata="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" filled="f" strokecolor="black [3213]" strokeweight="1pt">
-                <v:stroke dashstyle="dash" joinstyle="miter"/>
-              </v:oval>
             </w:pict>
           </mc:Fallback>
         </mc:AlternateContent>
@@ -4748,806 +4928,6 @@
                         <a:xfrm>
                           <a:off x="0" y="0"/>
                           <a:ext cx="1723793" cy="430716"/>
-                        </a:xfrm>
-                        <a:prstGeom prst="ellipse">
-                          <a:avLst/>
-                        </a:prstGeom>
-                        <a:solidFill>
-                          <a:schemeClr val="bg2">
-                            <a:lumMod val="90000"/>
-                          </a:schemeClr>
-                        </a:solidFill>
-                        <a:ln>
-                          <a:gradFill flip="none" rotWithShape="1">
-                            <a:gsLst>
-                              <a:gs pos="0">
-                                <a:schemeClr val="bg2"/>
-                              </a:gs>
-                              <a:gs pos="74000">
-                                <a:schemeClr val="bg2">
-                                  <a:lumMod val="75000"/>
-                                </a:schemeClr>
-                              </a:gs>
-                              <a:gs pos="83000">
-                                <a:schemeClr val="bg2">
-                                  <a:lumMod val="75000"/>
-                                </a:schemeClr>
-                              </a:gs>
-                              <a:gs pos="100000">
-                                <a:schemeClr val="bg2">
-                                  <a:lumMod val="50000"/>
-                                </a:schemeClr>
-                              </a:gs>
-                            </a:gsLst>
-                            <a:lin ang="2700000" scaled="1"/>
-                            <a:tileRect/>
-                          </a:gradFill>
-                        </a:ln>
-                        <a:scene3d>
-                          <a:camera prst="obliqueTopRight">
-                            <a:rot lat="0" lon="300000" rev="0"/>
-                          </a:camera>
-                          <a:lightRig rig="threePt" dir="t">
-                            <a:rot lat="0" lon="0" rev="1800000"/>
-                          </a:lightRig>
-                        </a:scene3d>
-                        <a:sp3d extrusionH="584200" prstMaterial="matte">
-                          <a:extrusionClr>
-                            <a:schemeClr val="bg2">
-                              <a:lumMod val="90000"/>
-                            </a:schemeClr>
-                          </a:extrusionClr>
-                          <a:contourClr>
-                            <a:schemeClr val="bg2">
-                              <a:lumMod val="50000"/>
-                            </a:schemeClr>
-                          </a:contourClr>
-                        </a:sp3d>
-                      </wps:spPr>
-                      <wps:style>
-                        <a:lnRef idx="2">
-                          <a:schemeClr val="accent1">
-                            <a:shade val="50000"/>
-                          </a:schemeClr>
-                        </a:lnRef>
-                        <a:fillRef idx="1">
-                          <a:schemeClr val="accent1"/>
-                        </a:fillRef>
-                        <a:effectRef idx="0">
-                          <a:schemeClr val="accent1"/>
-                        </a:effectRef>
-                        <a:fontRef idx="minor">
-                          <a:schemeClr val="lt1"/>
-                        </a:fontRef>
-                      </wps:style>
-                      <wps:txbx>
-                        <w:txbxContent>
-                          <w:p>
-                            <w:pPr>
-                              <w:spacing w:line="240" w:lineRule="auto"/>
-                              <w:jc w:val="center"/>
-                              <w:rPr>
-                                <w:color w:val="000000" w:themeColor="text1"/>
-                              </w:rPr>
-                            </w:pPr>
-                            <w:r>
-                              <w:rPr>
-                                <w:color w:val="000000" w:themeColor="text1"/>
-                              </w:rPr>
-                              <w:t>Input</w:t>
-                            </w:r>
-                            <w:r>
-                              <w:rPr>
-                                <w:color w:val="000000" w:themeColor="text1"/>
-                              </w:rPr>
-                              <w:t xml:space="preserve"> Subsystem</w:t>
-                            </w:r>
-                          </w:p>
-                          <w:p>
-                            <w:pPr>
-                              <w:spacing w:line="240" w:lineRule="auto"/>
-                              <w:jc w:val="center"/>
-                              <w:rPr>
-                                <w:color w:val="000000" w:themeColor="text1"/>
-                              </w:rPr>
-                            </w:pPr>
-                          </w:p>
-                          <w:p>
-                            <w:pPr>
-                              <w:spacing w:line="240" w:lineRule="auto"/>
-                              <w:jc w:val="center"/>
-                              <w:rPr>
-                                <w:color w:val="000000" w:themeColor="text1"/>
-                              </w:rPr>
-                            </w:pPr>
-                          </w:p>
-                          <w:p>
-                            <w:pPr>
-                              <w:spacing w:line="240" w:lineRule="auto"/>
-                              <w:jc w:val="center"/>
-                              <w:rPr>
-                                <w:color w:val="000000" w:themeColor="text1"/>
-                              </w:rPr>
-                            </w:pPr>
-                          </w:p>
-                          <w:p>
-                            <w:pPr>
-                              <w:spacing w:line="240" w:lineRule="auto"/>
-                              <w:jc w:val="center"/>
-                              <w:rPr>
-                                <w:color w:val="000000" w:themeColor="text1"/>
-                              </w:rPr>
-                            </w:pPr>
-                          </w:p>
-                          <w:p>
-                            <w:pPr>
-                              <w:spacing w:line="240" w:lineRule="auto"/>
-                              <w:jc w:val="center"/>
-                              <w:rPr>
-                                <w:color w:val="000000" w:themeColor="text1"/>
-                              </w:rPr>
-                            </w:pPr>
-                          </w:p>
-                        </w:txbxContent>
-                      </wps:txbx>
-                      <wps:bodyPr rot="0" spcFirstLastPara="0" vertOverflow="overflow" horzOverflow="overflow" vert="horz" wrap="square" lIns="91440" tIns="45720" rIns="91440" bIns="45720" numCol="1" spcCol="0" rtlCol="0" fromWordArt="0" anchor="ctr" anchorCtr="0" forceAA="0" compatLnSpc="1">
-                        <a:prstTxWarp prst="textNoShape">
-                          <a:avLst/>
-                        </a:prstTxWarp>
-                        <a:noAutofit/>
-                        <a:flatTx/>
-                      </wps:bodyPr>
-                    </wps:wsp>
-                  </a:graphicData>
-                </a:graphic>
-                <wp14:sizeRelH relativeFrom="margin">
-                  <wp14:pctWidth>0</wp14:pctWidth>
-                </wp14:sizeRelH>
-                <wp14:sizeRelV relativeFrom="margin">
-                  <wp14:pctHeight>0</wp14:pctHeight>
-                </wp14:sizeRelV>
-              </wp:anchor>
-            </w:drawing>
-          </mc:Choice>
-          <mc:Fallback>
-            <w:pict>
-              <v:oval w14:anchorId="32CC52AA" id="Oval 16" o:spid="_x0000_s1037" style="position:absolute;left:0;text-align:left;margin-left:166.3pt;margin-top:24.65pt;width:135.75pt;height:33.9pt;z-index:251677696;visibility:visible;mso-wrap-style:square;mso-width-percent:0;mso-height-percent:0;mso-wrap-distance-left:9pt;mso-wrap-distance-top:0;mso-wrap-distance-right:9pt;mso-wrap-distance-bottom:0;mso-position-horizontal:absolute;mso-position-horizontal-relative:text;mso-position-vertical:absolute;mso-position-vertical-relative:text;mso-width-percent:0;mso-height-percent:0;mso-width-relative:margin;mso-height-relative:margin;v-text-anchor:middle" o:gfxdata="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" fillcolor="#cfcdcd [2894]" strokeweight="1pt">
-                <v:stroke joinstyle="miter"/>
-                <o:extrusion v:ext="view" rotationangle=",5" viewpoint="100pt,-100pt" skewangle="0" type="perspective"/>
-                <v:textbox>
-                  <w:txbxContent>
-                    <w:p>
-                      <w:pPr>
-                        <w:spacing w:line="240" w:lineRule="auto"/>
-                        <w:jc w:val="center"/>
-                        <w:rPr>
-                          <w:color w:val="000000" w:themeColor="text1"/>
-                        </w:rPr>
-                      </w:pPr>
-                      <w:r>
-                        <w:rPr>
-                          <w:color w:val="000000" w:themeColor="text1"/>
-                        </w:rPr>
-                        <w:t>Input</w:t>
-                      </w:r>
-                      <w:r>
-                        <w:rPr>
-                          <w:color w:val="000000" w:themeColor="text1"/>
-                        </w:rPr>
-                        <w:t xml:space="preserve"> Subsystem</w:t>
-                      </w:r>
-                    </w:p>
-                    <w:p>
-                      <w:pPr>
-                        <w:spacing w:line="240" w:lineRule="auto"/>
-                        <w:jc w:val="center"/>
-                        <w:rPr>
-                          <w:color w:val="000000" w:themeColor="text1"/>
-                        </w:rPr>
-                      </w:pPr>
-                    </w:p>
-                    <w:p>
-                      <w:pPr>
-                        <w:spacing w:line="240" w:lineRule="auto"/>
-                        <w:jc w:val="center"/>
-                        <w:rPr>
-                          <w:color w:val="000000" w:themeColor="text1"/>
-                        </w:rPr>
-                      </w:pPr>
-                    </w:p>
-                    <w:p>
-                      <w:pPr>
-                        <w:spacing w:line="240" w:lineRule="auto"/>
-                        <w:jc w:val="center"/>
-                        <w:rPr>
-                          <w:color w:val="000000" w:themeColor="text1"/>
-                        </w:rPr>
-                      </w:pPr>
-                    </w:p>
-                    <w:p>
-                      <w:pPr>
-                        <w:spacing w:line="240" w:lineRule="auto"/>
-                        <w:jc w:val="center"/>
-                        <w:rPr>
-                          <w:color w:val="000000" w:themeColor="text1"/>
-                        </w:rPr>
-                      </w:pPr>
-                    </w:p>
-                    <w:p>
-                      <w:pPr>
-                        <w:spacing w:line="240" w:lineRule="auto"/>
-                        <w:jc w:val="center"/>
-                        <w:rPr>
-                          <w:color w:val="000000" w:themeColor="text1"/>
-                        </w:rPr>
-                      </w:pPr>
-                    </w:p>
-                  </w:txbxContent>
-                </v:textbox>
-              </v:oval>
-            </w:pict>
-          </mc:Fallback>
-        </mc:AlternateContent>
-      </w:r>
-    </w:p>
-    <w:p>
-      <w:pPr>
-        <w:ind w:left="360"/>
-        <w:rPr>
-          <w:rFonts w:cs="Times New Roman"/>
-        </w:rPr>
-      </w:pPr>
-    </w:p>
-    <w:p>
-      <w:pPr>
-        <w:ind w:left="360"/>
-        <w:rPr>
-          <w:rFonts w:cs="Times New Roman"/>
-        </w:rPr>
-      </w:pPr>
-      <w:r>
-        <w:rPr>
-          <w:rFonts w:cs="Times New Roman"/>
-          <w:noProof/>
-        </w:rPr>
-        <mc:AlternateContent>
-          <mc:Choice Requires="wps">
-            <w:drawing>
-              <wp:anchor distT="0" distB="0" distL="114300" distR="114300" simplePos="0" relativeHeight="251691008" behindDoc="0" locked="0" layoutInCell="1" allowOverlap="1" wp14:anchorId="63908C52" wp14:editId="337019D4">
-                <wp:simplePos x="0" y="0"/>
-                <wp:positionH relativeFrom="column">
-                  <wp:posOffset>3571875</wp:posOffset>
-                </wp:positionH>
-                <wp:positionV relativeFrom="paragraph">
-                  <wp:posOffset>41910</wp:posOffset>
-                </wp:positionV>
-                <wp:extent cx="1025525" cy="533400"/>
-                <wp:effectExtent l="0" t="0" r="0" b="0"/>
-                <wp:wrapNone/>
-                <wp:docPr id="24" name="Text Box 24"/>
-                <wp:cNvGraphicFramePr/>
-                <a:graphic xmlns:a="http://schemas.openxmlformats.org/drawingml/2006/main">
-                  <a:graphicData uri="http://schemas.microsoft.com/office/word/2010/wordprocessingShape">
-                    <wps:wsp>
-                      <wps:cNvSpPr txBox="1"/>
-                      <wps:spPr>
-                        <a:xfrm>
-                          <a:off x="0" y="0"/>
-                          <a:ext cx="1025525" cy="533400"/>
-                        </a:xfrm>
-                        <a:prstGeom prst="rect">
-                          <a:avLst/>
-                        </a:prstGeom>
-                        <a:noFill/>
-                        <a:ln w="6350">
-                          <a:noFill/>
-                        </a:ln>
-                      </wps:spPr>
-                      <wps:txbx>
-                        <w:txbxContent>
-                          <w:p>
-                            <w:pPr>
-                              <w:spacing w:line="240" w:lineRule="auto"/>
-                              <w:rPr>
-                                <w:sz w:val="20"/>
-                                <w:szCs w:val="18"/>
-                              </w:rPr>
-                            </w:pPr>
-                            <w:r>
-                              <w:rPr>
-                                <w:sz w:val="20"/>
-                                <w:szCs w:val="18"/>
-                              </w:rPr>
-                              <w:t>Biometrics</w:t>
-                            </w:r>
-                          </w:p>
-                          <w:p>
-                            <w:pPr>
-                              <w:spacing w:line="240" w:lineRule="auto"/>
-                              <w:rPr>
-                                <w:color w:val="FF0000"/>
-                                <w:sz w:val="20"/>
-                                <w:szCs w:val="18"/>
-                              </w:rPr>
-                            </w:pPr>
-                            <w:r>
-                              <w:rPr>
-                                <w:sz w:val="20"/>
-                                <w:szCs w:val="18"/>
-                              </w:rPr>
-                              <w:t>Create</w:t>
-                            </w:r>
-                            <w:r>
-                              <w:rPr>
-                                <w:sz w:val="20"/>
-                                <w:szCs w:val="18"/>
-                              </w:rPr>
-                              <w:t>, Update, Delete</w:t>
-                            </w:r>
-                          </w:p>
-                        </w:txbxContent>
-                      </wps:txbx>
-                      <wps:bodyPr rot="0" spcFirstLastPara="0" vertOverflow="overflow" horzOverflow="overflow" vert="horz" wrap="square" lIns="91440" tIns="45720" rIns="91440" bIns="45720" numCol="1" spcCol="0" rtlCol="0" fromWordArt="0" anchor="t" anchorCtr="0" forceAA="0" compatLnSpc="1">
-                        <a:prstTxWarp prst="textNoShape">
-                          <a:avLst/>
-                        </a:prstTxWarp>
-                        <a:noAutofit/>
-                      </wps:bodyPr>
-                    </wps:wsp>
-                  </a:graphicData>
-                </a:graphic>
-                <wp14:sizeRelH relativeFrom="margin">
-                  <wp14:pctWidth>0</wp14:pctWidth>
-                </wp14:sizeRelH>
-                <wp14:sizeRelV relativeFrom="margin">
-                  <wp14:pctHeight>0</wp14:pctHeight>
-                </wp14:sizeRelV>
-              </wp:anchor>
-            </w:drawing>
-          </mc:Choice>
-          <mc:Fallback>
-            <w:pict>
-              <v:shape w14:anchorId="63908C52" id="Text Box 24" o:spid="_x0000_s1038" type="#_x0000_t202" style="position:absolute;left:0;text-align:left;margin-left:281.25pt;margin-top:3.3pt;width:80.75pt;height:42pt;z-index:251691008;visibility:visible;mso-wrap-style:square;mso-width-percent:0;mso-height-percent:0;mso-wrap-distance-left:9pt;mso-wrap-distance-top:0;mso-wrap-distance-right:9pt;mso-wrap-distance-bottom:0;mso-position-horizontal:absolute;mso-position-horizontal-relative:text;mso-position-vertical:absolute;mso-position-vertical-relative:text;mso-width-percent:0;mso-height-percent:0;mso-width-relative:margin;mso-height-relative:margin;v-text-anchor:top" o:gfxdata="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" filled="f" stroked="f" strokeweight=".5pt">
-                <v:textbox>
-                  <w:txbxContent>
-                    <w:p>
-                      <w:pPr>
-                        <w:spacing w:line="240" w:lineRule="auto"/>
-                        <w:rPr>
-                          <w:sz w:val="20"/>
-                          <w:szCs w:val="18"/>
-                        </w:rPr>
-                      </w:pPr>
-                      <w:r>
-                        <w:rPr>
-                          <w:sz w:val="20"/>
-                          <w:szCs w:val="18"/>
-                        </w:rPr>
-                        <w:t>Biometrics</w:t>
-                      </w:r>
-                    </w:p>
-                    <w:p>
-                      <w:pPr>
-                        <w:spacing w:line="240" w:lineRule="auto"/>
-                        <w:rPr>
-                          <w:color w:val="FF0000"/>
-                          <w:sz w:val="20"/>
-                          <w:szCs w:val="18"/>
-                        </w:rPr>
-                      </w:pPr>
-                      <w:r>
-                        <w:rPr>
-                          <w:sz w:val="20"/>
-                          <w:szCs w:val="18"/>
-                        </w:rPr>
-                        <w:t>Create</w:t>
-                      </w:r>
-                      <w:r>
-                        <w:rPr>
-                          <w:sz w:val="20"/>
-                          <w:szCs w:val="18"/>
-                        </w:rPr>
-                        <w:t>, Update, Delete</w:t>
-                      </w:r>
-                    </w:p>
-                  </w:txbxContent>
-                </v:textbox>
-              </v:shape>
-            </w:pict>
-          </mc:Fallback>
-        </mc:AlternateContent>
-      </w:r>
-      <w:r>
-        <w:rPr>
-          <w:rFonts w:cs="Times New Roman"/>
-          <w:noProof/>
-        </w:rPr>
-        <mc:AlternateContent>
-          <mc:Choice Requires="wps">
-            <w:drawing>
-              <wp:anchor distT="0" distB="0" distL="114300" distR="114300" simplePos="0" relativeHeight="251688960" behindDoc="0" locked="0" layoutInCell="1" allowOverlap="1" wp14:anchorId="16E79BFA" wp14:editId="6071A990">
-                <wp:simplePos x="0" y="0"/>
-                <wp:positionH relativeFrom="column">
-                  <wp:posOffset>1575264</wp:posOffset>
-                </wp:positionH>
-                <wp:positionV relativeFrom="paragraph">
-                  <wp:posOffset>64367</wp:posOffset>
-                </wp:positionV>
-                <wp:extent cx="974802" cy="245327"/>
-                <wp:effectExtent l="0" t="0" r="0" b="2540"/>
-                <wp:wrapNone/>
-                <wp:docPr id="23" name="Text Box 23"/>
-                <wp:cNvGraphicFramePr/>
-                <a:graphic xmlns:a="http://schemas.openxmlformats.org/drawingml/2006/main">
-                  <a:graphicData uri="http://schemas.microsoft.com/office/word/2010/wordprocessingShape">
-                    <wps:wsp>
-                      <wps:cNvSpPr txBox="1"/>
-                      <wps:spPr>
-                        <a:xfrm>
-                          <a:off x="0" y="0"/>
-                          <a:ext cx="974802" cy="245327"/>
-                        </a:xfrm>
-                        <a:prstGeom prst="rect">
-                          <a:avLst/>
-                        </a:prstGeom>
-                        <a:noFill/>
-                        <a:ln w="6350">
-                          <a:noFill/>
-                        </a:ln>
-                      </wps:spPr>
-                      <wps:txbx>
-                        <w:txbxContent>
-                          <w:p>
-                            <w:pPr>
-                              <w:spacing w:line="240" w:lineRule="auto"/>
-                              <w:rPr>
-                                <w:sz w:val="20"/>
-                                <w:szCs w:val="18"/>
-                              </w:rPr>
-                            </w:pPr>
-                            <w:r>
-                              <w:rPr>
-                                <w:sz w:val="20"/>
-                                <w:szCs w:val="18"/>
-                              </w:rPr>
-                              <w:t xml:space="preserve">Authentication </w:t>
-                            </w:r>
-                          </w:p>
-                        </w:txbxContent>
-                      </wps:txbx>
-                      <wps:bodyPr rot="0" spcFirstLastPara="0" vertOverflow="overflow" horzOverflow="overflow" vert="horz" wrap="square" lIns="91440" tIns="45720" rIns="91440" bIns="45720" numCol="1" spcCol="0" rtlCol="0" fromWordArt="0" anchor="t" anchorCtr="0" forceAA="0" compatLnSpc="1">
-                        <a:prstTxWarp prst="textNoShape">
-                          <a:avLst/>
-                        </a:prstTxWarp>
-                        <a:noAutofit/>
-                      </wps:bodyPr>
-                    </wps:wsp>
-                  </a:graphicData>
-                </a:graphic>
-                <wp14:sizeRelH relativeFrom="margin">
-                  <wp14:pctWidth>0</wp14:pctWidth>
-                </wp14:sizeRelH>
-                <wp14:sizeRelV relativeFrom="margin">
-                  <wp14:pctHeight>0</wp14:pctHeight>
-                </wp14:sizeRelV>
-              </wp:anchor>
-            </w:drawing>
-          </mc:Choice>
-          <mc:Fallback>
-            <w:pict>
-              <v:shape w14:anchorId="16E79BFA" id="Text Box 23" o:spid="_x0000_s1039" type="#_x0000_t202" style="position:absolute;left:0;text-align:left;margin-left:124.05pt;margin-top:5.05pt;width:76.75pt;height:19.3pt;z-index:251688960;visibility:visible;mso-wrap-style:square;mso-width-percent:0;mso-height-percent:0;mso-wrap-distance-left:9pt;mso-wrap-distance-top:0;mso-wrap-distance-right:9pt;mso-wrap-distance-bottom:0;mso-position-horizontal:absolute;mso-position-horizontal-relative:text;mso-position-vertical:absolute;mso-position-vertical-relative:text;mso-width-percent:0;mso-height-percent:0;mso-width-relative:margin;mso-height-relative:margin;v-text-anchor:top" o:gfxdata="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" filled="f" stroked="f" strokeweight=".5pt">
-                <v:textbox>
-                  <w:txbxContent>
-                    <w:p>
-                      <w:pPr>
-                        <w:spacing w:line="240" w:lineRule="auto"/>
-                        <w:rPr>
-                          <w:sz w:val="20"/>
-                          <w:szCs w:val="18"/>
-                        </w:rPr>
-                      </w:pPr>
-                      <w:r>
-                        <w:rPr>
-                          <w:sz w:val="20"/>
-                          <w:szCs w:val="18"/>
-                        </w:rPr>
-                        <w:t xml:space="preserve">Authentication </w:t>
-                      </w:r>
-                    </w:p>
-                  </w:txbxContent>
-                </v:textbox>
-              </v:shape>
-            </w:pict>
-          </mc:Fallback>
-        </mc:AlternateContent>
-      </w:r>
-      <w:r>
-        <w:rPr>
-          <w:rFonts w:cs="Times New Roman"/>
-          <w:noProof/>
-        </w:rPr>
-        <mc:AlternateContent>
-          <mc:Choice Requires="wps">
-            <w:drawing>
-              <wp:anchor distT="0" distB="0" distL="114300" distR="114300" simplePos="0" relativeHeight="251693056" behindDoc="0" locked="0" layoutInCell="1" allowOverlap="1" wp14:anchorId="11C9EAF2" wp14:editId="5588E909">
-                <wp:simplePos x="0" y="0"/>
-                <wp:positionH relativeFrom="column">
-                  <wp:posOffset>3434576</wp:posOffset>
-                </wp:positionH>
-                <wp:positionV relativeFrom="paragraph">
-                  <wp:posOffset>46463</wp:posOffset>
-                </wp:positionV>
-                <wp:extent cx="237892" cy="564996"/>
-                <wp:effectExtent l="0" t="0" r="86360" b="64135"/>
-                <wp:wrapNone/>
-                <wp:docPr id="25" name="Straight Arrow Connector 25"/>
-                <wp:cNvGraphicFramePr/>
-                <a:graphic xmlns:a="http://schemas.openxmlformats.org/drawingml/2006/main">
-                  <a:graphicData uri="http://schemas.microsoft.com/office/word/2010/wordprocessingShape">
-                    <wps:wsp>
-                      <wps:cNvCnPr/>
-                      <wps:spPr>
-                        <a:xfrm>
-                          <a:off x="0" y="0"/>
-                          <a:ext cx="237892" cy="564996"/>
-                        </a:xfrm>
-                        <a:prstGeom prst="straightConnector1">
-                          <a:avLst/>
-                        </a:prstGeom>
-                        <a:ln w="12700">
-                          <a:tailEnd type="triangle"/>
-                        </a:ln>
-                      </wps:spPr>
-                      <wps:style>
-                        <a:lnRef idx="1">
-                          <a:schemeClr val="dk1"/>
-                        </a:lnRef>
-                        <a:fillRef idx="0">
-                          <a:schemeClr val="dk1"/>
-                        </a:fillRef>
-                        <a:effectRef idx="0">
-                          <a:schemeClr val="dk1"/>
-                        </a:effectRef>
-                        <a:fontRef idx="minor">
-                          <a:schemeClr val="tx1"/>
-                        </a:fontRef>
-                      </wps:style>
-                      <wps:bodyPr/>
-                    </wps:wsp>
-                  </a:graphicData>
-                </a:graphic>
-                <wp14:sizeRelH relativeFrom="margin">
-                  <wp14:pctWidth>0</wp14:pctWidth>
-                </wp14:sizeRelH>
-                <wp14:sizeRelV relativeFrom="margin">
-                  <wp14:pctHeight>0</wp14:pctHeight>
-                </wp14:sizeRelV>
-              </wp:anchor>
-            </w:drawing>
-          </mc:Choice>
-          <mc:Fallback>
-            <w:pict>
-              <v:shape w14:anchorId="72442563" id="Straight Arrow Connector 25" o:spid="_x0000_s1026" type="#_x0000_t32" style="position:absolute;margin-left:270.45pt;margin-top:3.65pt;width:18.75pt;height:44.5pt;z-index:251693056;visibility:visible;mso-wrap-style:square;mso-width-percent:0;mso-height-percent:0;mso-wrap-distance-left:9pt;mso-wrap-distance-top:0;mso-wrap-distance-right:9pt;mso-wrap-distance-bottom:0;mso-position-horizontal:absolute;mso-position-horizontal-relative:text;mso-position-vertical:absolute;mso-position-vertical-relative:text;mso-width-percent:0;mso-height-percent:0;mso-width-relative:margin;mso-height-relative:margin" o:gfxdata="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" strokecolor="black [3200]" strokeweight="1pt">
-                <v:stroke endarrow="block" joinstyle="miter"/>
-              </v:shape>
-            </w:pict>
-          </mc:Fallback>
-        </mc:AlternateContent>
-      </w:r>
-      <w:r>
-        <w:rPr>
-          <w:rFonts w:cs="Times New Roman"/>
-          <w:noProof/>
-        </w:rPr>
-        <mc:AlternateContent>
-          <mc:Choice Requires="wps">
-            <w:drawing>
-              <wp:anchor distT="0" distB="0" distL="114300" distR="114300" simplePos="0" relativeHeight="251686912" behindDoc="0" locked="0" layoutInCell="1" allowOverlap="1" wp14:anchorId="2A43F0AA" wp14:editId="0060E992">
-                <wp:simplePos x="0" y="0"/>
-                <wp:positionH relativeFrom="column">
-                  <wp:posOffset>2245112</wp:posOffset>
-                </wp:positionH>
-                <wp:positionV relativeFrom="paragraph">
-                  <wp:posOffset>46464</wp:posOffset>
-                </wp:positionV>
-                <wp:extent cx="306659" cy="468352"/>
-                <wp:effectExtent l="38100" t="0" r="17780" b="65405"/>
-                <wp:wrapNone/>
-                <wp:docPr id="22" name="Straight Arrow Connector 22"/>
-                <wp:cNvGraphicFramePr/>
-                <a:graphic xmlns:a="http://schemas.openxmlformats.org/drawingml/2006/main">
-                  <a:graphicData uri="http://schemas.microsoft.com/office/word/2010/wordprocessingShape">
-                    <wps:wsp>
-                      <wps:cNvCnPr/>
-                      <wps:spPr>
-                        <a:xfrm flipH="1">
-                          <a:off x="0" y="0"/>
-                          <a:ext cx="306659" cy="468352"/>
-                        </a:xfrm>
-                        <a:prstGeom prst="straightConnector1">
-                          <a:avLst/>
-                        </a:prstGeom>
-                        <a:ln w="12700">
-                          <a:tailEnd type="triangle"/>
-                        </a:ln>
-                      </wps:spPr>
-                      <wps:style>
-                        <a:lnRef idx="1">
-                          <a:schemeClr val="dk1"/>
-                        </a:lnRef>
-                        <a:fillRef idx="0">
-                          <a:schemeClr val="dk1"/>
-                        </a:fillRef>
-                        <a:effectRef idx="0">
-                          <a:schemeClr val="dk1"/>
-                        </a:effectRef>
-                        <a:fontRef idx="minor">
-                          <a:schemeClr val="tx1"/>
-                        </a:fontRef>
-                      </wps:style>
-                      <wps:bodyPr/>
-                    </wps:wsp>
-                  </a:graphicData>
-                </a:graphic>
-                <wp14:sizeRelH relativeFrom="margin">
-                  <wp14:pctWidth>0</wp14:pctWidth>
-                </wp14:sizeRelH>
-                <wp14:sizeRelV relativeFrom="margin">
-                  <wp14:pctHeight>0</wp14:pctHeight>
-                </wp14:sizeRelV>
-              </wp:anchor>
-            </w:drawing>
-          </mc:Choice>
-          <mc:Fallback>
-            <w:pict>
-              <v:shape w14:anchorId="34809AF4" id="Straight Arrow Connector 22" o:spid="_x0000_s1026" type="#_x0000_t32" style="position:absolute;margin-left:176.8pt;margin-top:3.65pt;width:24.15pt;height:36.9pt;flip:x;z-index:251686912;visibility:visible;mso-wrap-style:square;mso-width-percent:0;mso-height-percent:0;mso-wrap-distance-left:9pt;mso-wrap-distance-top:0;mso-wrap-distance-right:9pt;mso-wrap-distance-bottom:0;mso-position-horizontal:absolute;mso-position-horizontal-relative:text;mso-position-vertical:absolute;mso-position-vertical-relative:text;mso-width-percent:0;mso-height-percent:0;mso-width-relative:margin;mso-height-relative:margin" o:gfxdata="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" strokecolor="black [3200]" strokeweight="1pt">
-                <v:stroke endarrow="block" joinstyle="miter"/>
-              </v:shape>
-            </w:pict>
-          </mc:Fallback>
-        </mc:AlternateContent>
-      </w:r>
-    </w:p>
-    <w:p>
-      <w:pPr>
-        <w:ind w:left="360"/>
-        <w:rPr>
-          <w:rFonts w:cs="Times New Roman"/>
-        </w:rPr>
-      </w:pPr>
-      <w:r>
-        <w:rPr>
-          <w:rFonts w:cs="Times New Roman"/>
-          <w:noProof/>
-        </w:rPr>
-        <mc:AlternateContent>
-          <mc:Choice Requires="wps">
-            <w:drawing>
-              <wp:anchor distT="0" distB="0" distL="114300" distR="114300" simplePos="0" relativeHeight="251696128" behindDoc="0" locked="0" layoutInCell="1" allowOverlap="1" wp14:anchorId="270F11F6" wp14:editId="1F9FA6BF">
-                <wp:simplePos x="0" y="0"/>
-                <wp:positionH relativeFrom="column">
-                  <wp:posOffset>2545080</wp:posOffset>
-                </wp:positionH>
-                <wp:positionV relativeFrom="paragraph">
-                  <wp:posOffset>200660</wp:posOffset>
-                </wp:positionV>
-                <wp:extent cx="1025525" cy="497840"/>
-                <wp:effectExtent l="0" t="0" r="0" b="0"/>
-                <wp:wrapNone/>
-                <wp:docPr id="28" name="Text Box 28"/>
-                <wp:cNvGraphicFramePr/>
-                <a:graphic xmlns:a="http://schemas.openxmlformats.org/drawingml/2006/main">
-                  <a:graphicData uri="http://schemas.microsoft.com/office/word/2010/wordprocessingShape">
-                    <wps:wsp>
-                      <wps:cNvSpPr txBox="1"/>
-                      <wps:spPr>
-                        <a:xfrm>
-                          <a:off x="0" y="0"/>
-                          <a:ext cx="1025525" cy="497840"/>
-                        </a:xfrm>
-                        <a:prstGeom prst="rect">
-                          <a:avLst/>
-                        </a:prstGeom>
-                        <a:noFill/>
-                        <a:ln w="6350">
-                          <a:noFill/>
-                        </a:ln>
-                      </wps:spPr>
-                      <wps:txbx>
-                        <w:txbxContent>
-                          <w:p>
-                            <w:pPr>
-                              <w:spacing w:line="240" w:lineRule="auto"/>
-                              <w:rPr>
-                                <w:sz w:val="20"/>
-                                <w:szCs w:val="18"/>
-                              </w:rPr>
-                            </w:pPr>
-                            <w:r>
-                              <w:rPr>
-                                <w:sz w:val="20"/>
-                                <w:szCs w:val="18"/>
-                              </w:rPr>
-                              <w:t>Authentication</w:t>
-                            </w:r>
-                          </w:p>
-                        </w:txbxContent>
-                      </wps:txbx>
-                      <wps:bodyPr rot="0" spcFirstLastPara="0" vertOverflow="overflow" horzOverflow="overflow" vert="horz" wrap="square" lIns="91440" tIns="45720" rIns="91440" bIns="45720" numCol="1" spcCol="0" rtlCol="0" fromWordArt="0" anchor="t" anchorCtr="0" forceAA="0" compatLnSpc="1">
-                        <a:prstTxWarp prst="textNoShape">
-                          <a:avLst/>
-                        </a:prstTxWarp>
-                        <a:noAutofit/>
-                      </wps:bodyPr>
-                    </wps:wsp>
-                  </a:graphicData>
-                </a:graphic>
-                <wp14:sizeRelH relativeFrom="margin">
-                  <wp14:pctWidth>0</wp14:pctWidth>
-                </wp14:sizeRelH>
-                <wp14:sizeRelV relativeFrom="margin">
-                  <wp14:pctHeight>0</wp14:pctHeight>
-                </wp14:sizeRelV>
-              </wp:anchor>
-            </w:drawing>
-          </mc:Choice>
-          <mc:Fallback>
-            <w:pict>
-              <v:shape w14:anchorId="270F11F6" id="Text Box 28" o:spid="_x0000_s1040" type="#_x0000_t202" style="position:absolute;left:0;text-align:left;margin-left:200.4pt;margin-top:15.8pt;width:80.75pt;height:39.2pt;z-index:251696128;visibility:visible;mso-wrap-style:square;mso-width-percent:0;mso-height-percent:0;mso-wrap-distance-left:9pt;mso-wrap-distance-top:0;mso-wrap-distance-right:9pt;mso-wrap-distance-bottom:0;mso-position-horizontal:absolute;mso-position-horizontal-relative:text;mso-position-vertical:absolute;mso-position-vertical-relative:text;mso-width-percent:0;mso-height-percent:0;mso-width-relative:margin;mso-height-relative:margin;v-text-anchor:top" o:gfxdata="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" filled="f" stroked="f" strokeweight=".5pt">
-                <v:textbox>
-                  <w:txbxContent>
-                    <w:p>
-                      <w:pPr>
-                        <w:spacing w:line="240" w:lineRule="auto"/>
-                        <w:rPr>
-                          <w:sz w:val="20"/>
-                          <w:szCs w:val="18"/>
-                        </w:rPr>
-                      </w:pPr>
-                      <w:r>
-                        <w:rPr>
-                          <w:sz w:val="20"/>
-                          <w:szCs w:val="18"/>
-                        </w:rPr>
-                        <w:t>Authentication</w:t>
-                      </w:r>
-                    </w:p>
-                  </w:txbxContent>
-                </v:textbox>
-              </v:shape>
-            </w:pict>
-          </mc:Fallback>
-        </mc:AlternateContent>
-      </w:r>
-      <w:r>
-        <w:rPr>
-          <w:rFonts w:cs="Times New Roman"/>
-          <w:noProof/>
-        </w:rPr>
-        <mc:AlternateContent>
-          <mc:Choice Requires="wps">
-            <w:drawing>
-              <wp:anchor distT="0" distB="0" distL="114300" distR="114300" simplePos="0" relativeHeight="251675648" behindDoc="0" locked="0" layoutInCell="1" allowOverlap="1" wp14:anchorId="36C34939" wp14:editId="2A816F1C">
-                <wp:simplePos x="0" y="0"/>
-                <wp:positionH relativeFrom="column">
-                  <wp:posOffset>1565446</wp:posOffset>
-                </wp:positionH>
-                <wp:positionV relativeFrom="paragraph">
-                  <wp:posOffset>347732</wp:posOffset>
-                </wp:positionV>
-                <wp:extent cx="839129" cy="430716"/>
-                <wp:effectExtent l="38100" t="190500" r="227965" b="64770"/>
-                <wp:wrapNone/>
-                <wp:docPr id="15" name="Oval 15"/>
-                <wp:cNvGraphicFramePr/>
-                <a:graphic xmlns:a="http://schemas.openxmlformats.org/drawingml/2006/main">
-                  <a:graphicData uri="http://schemas.microsoft.com/office/word/2010/wordprocessingShape">
-                    <wps:wsp>
-                      <wps:cNvSpPr/>
-                      <wps:spPr>
-                        <a:xfrm>
-                          <a:off x="0" y="0"/>
-                          <a:ext cx="839129" cy="430716"/>
                         </a:xfrm>
                         <a:prstGeom prst="ellipse">
                           <a:avLst/>
@@ -5705,7 +5085,7 @@
           </mc:Choice>
           <mc:Fallback>
             <w:pict>
-              <v:oval w14:anchorId="36C34939" id="Oval 15" o:spid="_x0000_s1041" style="position:absolute;left:0;text-align:left;margin-left:123.25pt;margin-top:27.4pt;width:66.05pt;height:33.9pt;z-index:251675648;visibility:visible;mso-wrap-style:square;mso-width-percent:0;mso-height-percent:0;mso-wrap-distance-left:9pt;mso-wrap-distance-top:0;mso-wrap-distance-right:9pt;mso-wrap-distance-bottom:0;mso-position-horizontal:absolute;mso-position-horizontal-relative:text;mso-position-vertical:absolute;mso-position-vertical-relative:text;mso-width-percent:0;mso-height-percent:0;mso-width-relative:margin;mso-height-relative:margin;v-text-anchor:middle" o:gfxdata="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" fillcolor="#cfcdcd [2894]" strokeweight="1pt">
+              <v:oval w14:anchorId="32CC52AA" id="Oval 16" o:spid="_x0000_s1037" style="position:absolute;left:0;text-align:left;margin-left:166.3pt;margin-top:24.65pt;width:135.75pt;height:33.9pt;z-index:251677696;visibility:visible;mso-wrap-style:square;mso-width-percent:0;mso-height-percent:0;mso-wrap-distance-left:9pt;mso-wrap-distance-top:0;mso-wrap-distance-right:9pt;mso-wrap-distance-bottom:0;mso-position-horizontal:absolute;mso-position-horizontal-relative:text;mso-position-vertical:absolute;mso-position-vertical-relative:text;mso-width-percent:0;mso-height-percent:0;mso-width-relative:margin;mso-height-relative:margin;v-text-anchor:middle" o:gfxdata="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" fillcolor="#cfcdcd [2894]" strokeweight="1pt">
                 <v:stroke joinstyle="miter"/>
                 <o:extrusion v:ext="view" rotationangle=",5" viewpoint="100pt,-100pt" skewangle="0" type="perspective"/>
                 <v:textbox>
@@ -5777,6 +5157,519 @@
           </mc:Fallback>
         </mc:AlternateContent>
       </w:r>
+    </w:p>
+    <w:p>
+      <w:pPr>
+        <w:ind w:left="360"/>
+        <w:rPr>
+          <w:rFonts w:cs="Times New Roman"/>
+        </w:rPr>
+      </w:pPr>
+    </w:p>
+    <w:p>
+      <w:pPr>
+        <w:ind w:left="360"/>
+        <w:rPr>
+          <w:rFonts w:cs="Times New Roman"/>
+        </w:rPr>
+      </w:pPr>
+      <w:r>
+        <w:rPr>
+          <w:rFonts w:cs="Times New Roman"/>
+          <w:noProof/>
+        </w:rPr>
+        <mc:AlternateContent>
+          <mc:Choice Requires="wps">
+            <w:drawing>
+              <wp:anchor distT="0" distB="0" distL="114300" distR="114300" simplePos="0" relativeHeight="251700224" behindDoc="0" locked="0" layoutInCell="1" allowOverlap="1" wp14:anchorId="6F91BB15" wp14:editId="1B094724">
+                <wp:simplePos x="0" y="0"/>
+                <wp:positionH relativeFrom="column">
+                  <wp:posOffset>1285874</wp:posOffset>
+                </wp:positionH>
+                <wp:positionV relativeFrom="paragraph">
+                  <wp:posOffset>9525</wp:posOffset>
+                </wp:positionV>
+                <wp:extent cx="1133475" cy="1818005"/>
+                <wp:effectExtent l="38100" t="0" r="28575" b="48895"/>
+                <wp:wrapNone/>
+                <wp:docPr id="30" name="Straight Arrow Connector 30"/>
+                <wp:cNvGraphicFramePr/>
+                <a:graphic xmlns:a="http://schemas.openxmlformats.org/drawingml/2006/main">
+                  <a:graphicData uri="http://schemas.microsoft.com/office/word/2010/wordprocessingShape">
+                    <wps:wsp>
+                      <wps:cNvCnPr/>
+                      <wps:spPr>
+                        <a:xfrm flipH="1">
+                          <a:off x="0" y="0"/>
+                          <a:ext cx="1133475" cy="1818005"/>
+                        </a:xfrm>
+                        <a:prstGeom prst="straightConnector1">
+                          <a:avLst/>
+                        </a:prstGeom>
+                        <a:ln w="12700">
+                          <a:tailEnd type="triangle"/>
+                        </a:ln>
+                      </wps:spPr>
+                      <wps:style>
+                        <a:lnRef idx="1">
+                          <a:schemeClr val="dk1"/>
+                        </a:lnRef>
+                        <a:fillRef idx="0">
+                          <a:schemeClr val="dk1"/>
+                        </a:fillRef>
+                        <a:effectRef idx="0">
+                          <a:schemeClr val="dk1"/>
+                        </a:effectRef>
+                        <a:fontRef idx="minor">
+                          <a:schemeClr val="tx1"/>
+                        </a:fontRef>
+                      </wps:style>
+                      <wps:bodyPr/>
+                    </wps:wsp>
+                  </a:graphicData>
+                </a:graphic>
+                <wp14:sizeRelH relativeFrom="margin">
+                  <wp14:pctWidth>0</wp14:pctWidth>
+                </wp14:sizeRelH>
+                <wp14:sizeRelV relativeFrom="margin">
+                  <wp14:pctHeight>0</wp14:pctHeight>
+                </wp14:sizeRelV>
+              </wp:anchor>
+            </w:drawing>
+          </mc:Choice>
+          <mc:Fallback>
+            <w:pict>
+              <v:shape w14:anchorId="188B4821" id="Straight Arrow Connector 30" o:spid="_x0000_s1026" type="#_x0000_t32" style="position:absolute;margin-left:101.25pt;margin-top:.75pt;width:89.25pt;height:143.15pt;flip:x;z-index:251700224;visibility:visible;mso-wrap-style:square;mso-width-percent:0;mso-height-percent:0;mso-wrap-distance-left:9pt;mso-wrap-distance-top:0;mso-wrap-distance-right:9pt;mso-wrap-distance-bottom:0;mso-position-horizontal:absolute;mso-position-horizontal-relative:text;mso-position-vertical:absolute;mso-position-vertical-relative:text;mso-width-percent:0;mso-height-percent:0;mso-width-relative:margin;mso-height-relative:margin" o:gfxdata="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" strokecolor="black [3200]" strokeweight="1pt">
+                <v:stroke endarrow="block" joinstyle="miter"/>
+              </v:shape>
+            </w:pict>
+          </mc:Fallback>
+        </mc:AlternateContent>
+      </w:r>
+      <w:r>
+        <w:rPr>
+          <w:rFonts w:cs="Times New Roman"/>
+          <w:noProof/>
+        </w:rPr>
+        <mc:AlternateContent>
+          <mc:Choice Requires="wps">
+            <w:drawing>
+              <wp:anchor distT="0" distB="0" distL="114300" distR="114300" simplePos="0" relativeHeight="251688960" behindDoc="0" locked="0" layoutInCell="1" allowOverlap="1" wp14:anchorId="16E79BFA" wp14:editId="0140605D">
+                <wp:simplePos x="0" y="0"/>
+                <wp:positionH relativeFrom="column">
+                  <wp:posOffset>2279650</wp:posOffset>
+                </wp:positionH>
+                <wp:positionV relativeFrom="paragraph">
+                  <wp:posOffset>235585</wp:posOffset>
+                </wp:positionV>
+                <wp:extent cx="974725" cy="245110"/>
+                <wp:effectExtent l="0" t="0" r="0" b="2540"/>
+                <wp:wrapNone/>
+                <wp:docPr id="23" name="Text Box 23"/>
+                <wp:cNvGraphicFramePr/>
+                <a:graphic xmlns:a="http://schemas.openxmlformats.org/drawingml/2006/main">
+                  <a:graphicData uri="http://schemas.microsoft.com/office/word/2010/wordprocessingShape">
+                    <wps:wsp>
+                      <wps:cNvSpPr txBox="1"/>
+                      <wps:spPr>
+                        <a:xfrm>
+                          <a:off x="0" y="0"/>
+                          <a:ext cx="974725" cy="245110"/>
+                        </a:xfrm>
+                        <a:prstGeom prst="rect">
+                          <a:avLst/>
+                        </a:prstGeom>
+                        <a:noFill/>
+                        <a:ln w="6350">
+                          <a:noFill/>
+                        </a:ln>
+                      </wps:spPr>
+                      <wps:txbx>
+                        <w:txbxContent>
+                          <w:p>
+                            <w:pPr>
+                              <w:spacing w:line="240" w:lineRule="auto"/>
+                              <w:rPr>
+                                <w:sz w:val="20"/>
+                                <w:szCs w:val="18"/>
+                              </w:rPr>
+                            </w:pPr>
+                            <w:r>
+                              <w:rPr>
+                                <w:sz w:val="20"/>
+                                <w:szCs w:val="18"/>
+                              </w:rPr>
+                              <w:t xml:space="preserve">Authentication </w:t>
+                            </w:r>
+                          </w:p>
+                        </w:txbxContent>
+                      </wps:txbx>
+                      <wps:bodyPr rot="0" spcFirstLastPara="0" vertOverflow="overflow" horzOverflow="overflow" vert="horz" wrap="square" lIns="91440" tIns="45720" rIns="91440" bIns="45720" numCol="1" spcCol="0" rtlCol="0" fromWordArt="0" anchor="t" anchorCtr="0" forceAA="0" compatLnSpc="1">
+                        <a:prstTxWarp prst="textNoShape">
+                          <a:avLst/>
+                        </a:prstTxWarp>
+                        <a:noAutofit/>
+                      </wps:bodyPr>
+                    </wps:wsp>
+                  </a:graphicData>
+                </a:graphic>
+                <wp14:sizeRelH relativeFrom="margin">
+                  <wp14:pctWidth>0</wp14:pctWidth>
+                </wp14:sizeRelH>
+                <wp14:sizeRelV relativeFrom="margin">
+                  <wp14:pctHeight>0</wp14:pctHeight>
+                </wp14:sizeRelV>
+              </wp:anchor>
+            </w:drawing>
+          </mc:Choice>
+          <mc:Fallback>
+            <w:pict>
+              <v:shape w14:anchorId="16E79BFA" id="Text Box 23" o:spid="_x0000_s1038" type="#_x0000_t202" style="position:absolute;left:0;text-align:left;margin-left:179.5pt;margin-top:18.55pt;width:76.75pt;height:19.3pt;z-index:251688960;visibility:visible;mso-wrap-style:square;mso-width-percent:0;mso-height-percent:0;mso-wrap-distance-left:9pt;mso-wrap-distance-top:0;mso-wrap-distance-right:9pt;mso-wrap-distance-bottom:0;mso-position-horizontal:absolute;mso-position-horizontal-relative:text;mso-position-vertical:absolute;mso-position-vertical-relative:text;mso-width-percent:0;mso-height-percent:0;mso-width-relative:margin;mso-height-relative:margin;v-text-anchor:top" o:gfxdata="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" filled="f" stroked="f" strokeweight=".5pt">
+                <v:textbox>
+                  <w:txbxContent>
+                    <w:p>
+                      <w:pPr>
+                        <w:spacing w:line="240" w:lineRule="auto"/>
+                        <w:rPr>
+                          <w:sz w:val="20"/>
+                          <w:szCs w:val="18"/>
+                        </w:rPr>
+                      </w:pPr>
+                      <w:r>
+                        <w:rPr>
+                          <w:sz w:val="20"/>
+                          <w:szCs w:val="18"/>
+                        </w:rPr>
+                        <w:t xml:space="preserve">Authentication </w:t>
+                      </w:r>
+                    </w:p>
+                  </w:txbxContent>
+                </v:textbox>
+              </v:shape>
+            </w:pict>
+          </mc:Fallback>
+        </mc:AlternateContent>
+      </w:r>
+      <w:r>
+        <w:rPr>
+          <w:rFonts w:cs="Times New Roman"/>
+          <w:noProof/>
+        </w:rPr>
+        <mc:AlternateContent>
+          <mc:Choice Requires="wps">
+            <w:drawing>
+              <wp:anchor distT="0" distB="0" distL="114300" distR="114300" simplePos="0" relativeHeight="251694080" behindDoc="0" locked="0" layoutInCell="1" allowOverlap="1" wp14:anchorId="3A6002B8" wp14:editId="3184C9E3">
+                <wp:simplePos x="0" y="0"/>
+                <wp:positionH relativeFrom="column">
+                  <wp:posOffset>3124200</wp:posOffset>
+                </wp:positionH>
+                <wp:positionV relativeFrom="paragraph">
+                  <wp:posOffset>85725</wp:posOffset>
+                </wp:positionV>
+                <wp:extent cx="275590" cy="695325"/>
+                <wp:effectExtent l="0" t="0" r="67310" b="47625"/>
+                <wp:wrapNone/>
+                <wp:docPr id="27" name="Straight Arrow Connector 27"/>
+                <wp:cNvGraphicFramePr/>
+                <a:graphic xmlns:a="http://schemas.openxmlformats.org/drawingml/2006/main">
+                  <a:graphicData uri="http://schemas.microsoft.com/office/word/2010/wordprocessingShape">
+                    <wps:wsp>
+                      <wps:cNvCnPr/>
+                      <wps:spPr>
+                        <a:xfrm>
+                          <a:off x="0" y="0"/>
+                          <a:ext cx="275590" cy="695325"/>
+                        </a:xfrm>
+                        <a:prstGeom prst="straightConnector1">
+                          <a:avLst/>
+                        </a:prstGeom>
+                        <a:ln w="12700">
+                          <a:tailEnd type="triangle"/>
+                        </a:ln>
+                      </wps:spPr>
+                      <wps:style>
+                        <a:lnRef idx="1">
+                          <a:schemeClr val="dk1"/>
+                        </a:lnRef>
+                        <a:fillRef idx="0">
+                          <a:schemeClr val="dk1"/>
+                        </a:fillRef>
+                        <a:effectRef idx="0">
+                          <a:schemeClr val="dk1"/>
+                        </a:effectRef>
+                        <a:fontRef idx="minor">
+                          <a:schemeClr val="tx1"/>
+                        </a:fontRef>
+                      </wps:style>
+                      <wps:bodyPr/>
+                    </wps:wsp>
+                  </a:graphicData>
+                </a:graphic>
+                <wp14:sizeRelH relativeFrom="margin">
+                  <wp14:pctWidth>0</wp14:pctWidth>
+                </wp14:sizeRelH>
+                <wp14:sizeRelV relativeFrom="margin">
+                  <wp14:pctHeight>0</wp14:pctHeight>
+                </wp14:sizeRelV>
+              </wp:anchor>
+            </w:drawing>
+          </mc:Choice>
+          <mc:Fallback>
+            <w:pict>
+              <v:shape w14:anchorId="415D79D6" id="Straight Arrow Connector 27" o:spid="_x0000_s1026" type="#_x0000_t32" style="position:absolute;margin-left:246pt;margin-top:6.75pt;width:21.7pt;height:54.75pt;z-index:251694080;visibility:visible;mso-wrap-style:square;mso-width-percent:0;mso-height-percent:0;mso-wrap-distance-left:9pt;mso-wrap-distance-top:0;mso-wrap-distance-right:9pt;mso-wrap-distance-bottom:0;mso-position-horizontal:absolute;mso-position-horizontal-relative:text;mso-position-vertical:absolute;mso-position-vertical-relative:text;mso-width-percent:0;mso-height-percent:0;mso-width-relative:margin;mso-height-relative:margin" o:gfxdata="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" strokecolor="black [3200]" strokeweight="1pt">
+                <v:stroke endarrow="block" joinstyle="miter"/>
+              </v:shape>
+            </w:pict>
+          </mc:Fallback>
+        </mc:AlternateContent>
+      </w:r>
+      <w:r>
+        <w:rPr>
+          <w:rFonts w:cs="Times New Roman"/>
+          <w:noProof/>
+        </w:rPr>
+        <mc:AlternateContent>
+          <mc:Choice Requires="wps">
+            <w:drawing>
+              <wp:anchor distT="0" distB="0" distL="114300" distR="114300" simplePos="0" relativeHeight="251691008" behindDoc="0" locked="0" layoutInCell="1" allowOverlap="1" wp14:anchorId="63908C52" wp14:editId="50AD4BE9">
+                <wp:simplePos x="0" y="0"/>
+                <wp:positionH relativeFrom="column">
+                  <wp:posOffset>3571875</wp:posOffset>
+                </wp:positionH>
+                <wp:positionV relativeFrom="paragraph">
+                  <wp:posOffset>41910</wp:posOffset>
+                </wp:positionV>
+                <wp:extent cx="1025525" cy="533400"/>
+                <wp:effectExtent l="0" t="0" r="0" b="0"/>
+                <wp:wrapNone/>
+                <wp:docPr id="24" name="Text Box 24"/>
+                <wp:cNvGraphicFramePr/>
+                <a:graphic xmlns:a="http://schemas.openxmlformats.org/drawingml/2006/main">
+                  <a:graphicData uri="http://schemas.microsoft.com/office/word/2010/wordprocessingShape">
+                    <wps:wsp>
+                      <wps:cNvSpPr txBox="1"/>
+                      <wps:spPr>
+                        <a:xfrm>
+                          <a:off x="0" y="0"/>
+                          <a:ext cx="1025525" cy="533400"/>
+                        </a:xfrm>
+                        <a:prstGeom prst="rect">
+                          <a:avLst/>
+                        </a:prstGeom>
+                        <a:noFill/>
+                        <a:ln w="6350">
+                          <a:noFill/>
+                        </a:ln>
+                      </wps:spPr>
+                      <wps:txbx>
+                        <w:txbxContent>
+                          <w:p>
+                            <w:pPr>
+                              <w:spacing w:line="240" w:lineRule="auto"/>
+                              <w:rPr>
+                                <w:sz w:val="20"/>
+                                <w:szCs w:val="18"/>
+                              </w:rPr>
+                            </w:pPr>
+                            <w:r>
+                              <w:rPr>
+                                <w:sz w:val="20"/>
+                                <w:szCs w:val="18"/>
+                              </w:rPr>
+                              <w:t>Biometrics</w:t>
+                            </w:r>
+                            <w:r>
+                              <w:rPr>
+                                <w:sz w:val="20"/>
+                                <w:szCs w:val="18"/>
+                              </w:rPr>
+                              <w:t>,</w:t>
+                            </w:r>
+                          </w:p>
+                          <w:p>
+                            <w:pPr>
+                              <w:spacing w:line="240" w:lineRule="auto"/>
+                              <w:rPr>
+                                <w:color w:val="FF0000"/>
+                                <w:sz w:val="20"/>
+                                <w:szCs w:val="18"/>
+                              </w:rPr>
+                            </w:pPr>
+                            <w:r>
+                              <w:rPr>
+                                <w:sz w:val="20"/>
+                                <w:szCs w:val="18"/>
+                              </w:rPr>
+                              <w:t>Create</w:t>
+                            </w:r>
+                            <w:r>
+                              <w:rPr>
+                                <w:sz w:val="20"/>
+                                <w:szCs w:val="18"/>
+                              </w:rPr>
+                              <w:t xml:space="preserve"> New User</w:t>
+                            </w:r>
+                          </w:p>
+                        </w:txbxContent>
+                      </wps:txbx>
+                      <wps:bodyPr rot="0" spcFirstLastPara="0" vertOverflow="overflow" horzOverflow="overflow" vert="horz" wrap="square" lIns="91440" tIns="45720" rIns="91440" bIns="45720" numCol="1" spcCol="0" rtlCol="0" fromWordArt="0" anchor="t" anchorCtr="0" forceAA="0" compatLnSpc="1">
+                        <a:prstTxWarp prst="textNoShape">
+                          <a:avLst/>
+                        </a:prstTxWarp>
+                        <a:noAutofit/>
+                      </wps:bodyPr>
+                    </wps:wsp>
+                  </a:graphicData>
+                </a:graphic>
+                <wp14:sizeRelH relativeFrom="margin">
+                  <wp14:pctWidth>0</wp14:pctWidth>
+                </wp14:sizeRelH>
+                <wp14:sizeRelV relativeFrom="margin">
+                  <wp14:pctHeight>0</wp14:pctHeight>
+                </wp14:sizeRelV>
+              </wp:anchor>
+            </w:drawing>
+          </mc:Choice>
+          <mc:Fallback>
+            <w:pict>
+              <v:shape w14:anchorId="63908C52" id="Text Box 24" o:spid="_x0000_s1039" type="#_x0000_t202" style="position:absolute;left:0;text-align:left;margin-left:281.25pt;margin-top:3.3pt;width:80.75pt;height:42pt;z-index:251691008;visibility:visible;mso-wrap-style:square;mso-width-percent:0;mso-height-percent:0;mso-wrap-distance-left:9pt;mso-wrap-distance-top:0;mso-wrap-distance-right:9pt;mso-wrap-distance-bottom:0;mso-position-horizontal:absolute;mso-position-horizontal-relative:text;mso-position-vertical:absolute;mso-position-vertical-relative:text;mso-width-percent:0;mso-height-percent:0;mso-width-relative:margin;mso-height-relative:margin;v-text-anchor:top" o:gfxdata="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" filled="f" stroked="f" strokeweight=".5pt">
+                <v:textbox>
+                  <w:txbxContent>
+                    <w:p>
+                      <w:pPr>
+                        <w:spacing w:line="240" w:lineRule="auto"/>
+                        <w:rPr>
+                          <w:sz w:val="20"/>
+                          <w:szCs w:val="18"/>
+                        </w:rPr>
+                      </w:pPr>
+                      <w:r>
+                        <w:rPr>
+                          <w:sz w:val="20"/>
+                          <w:szCs w:val="18"/>
+                        </w:rPr>
+                        <w:t>Biometrics</w:t>
+                      </w:r>
+                      <w:r>
+                        <w:rPr>
+                          <w:sz w:val="20"/>
+                          <w:szCs w:val="18"/>
+                        </w:rPr>
+                        <w:t>,</w:t>
+                      </w:r>
+                    </w:p>
+                    <w:p>
+                      <w:pPr>
+                        <w:spacing w:line="240" w:lineRule="auto"/>
+                        <w:rPr>
+                          <w:color w:val="FF0000"/>
+                          <w:sz w:val="20"/>
+                          <w:szCs w:val="18"/>
+                        </w:rPr>
+                      </w:pPr>
+                      <w:r>
+                        <w:rPr>
+                          <w:sz w:val="20"/>
+                          <w:szCs w:val="18"/>
+                        </w:rPr>
+                        <w:t>Create</w:t>
+                      </w:r>
+                      <w:r>
+                        <w:rPr>
+                          <w:sz w:val="20"/>
+                          <w:szCs w:val="18"/>
+                        </w:rPr>
+                        <w:t xml:space="preserve"> New User</w:t>
+                      </w:r>
+                    </w:p>
+                  </w:txbxContent>
+                </v:textbox>
+              </v:shape>
+            </w:pict>
+          </mc:Fallback>
+        </mc:AlternateContent>
+      </w:r>
+      <w:r>
+        <w:rPr>
+          <w:rFonts w:cs="Times New Roman"/>
+          <w:noProof/>
+        </w:rPr>
+        <mc:AlternateContent>
+          <mc:Choice Requires="wps">
+            <w:drawing>
+              <wp:anchor distT="0" distB="0" distL="114300" distR="114300" simplePos="0" relativeHeight="251693056" behindDoc="0" locked="0" layoutInCell="1" allowOverlap="1" wp14:anchorId="11C9EAF2" wp14:editId="61CAAFD2">
+                <wp:simplePos x="0" y="0"/>
+                <wp:positionH relativeFrom="column">
+                  <wp:posOffset>3434576</wp:posOffset>
+                </wp:positionH>
+                <wp:positionV relativeFrom="paragraph">
+                  <wp:posOffset>46463</wp:posOffset>
+                </wp:positionV>
+                <wp:extent cx="237892" cy="564996"/>
+                <wp:effectExtent l="0" t="0" r="86360" b="64135"/>
+                <wp:wrapNone/>
+                <wp:docPr id="25" name="Straight Arrow Connector 25"/>
+                <wp:cNvGraphicFramePr/>
+                <a:graphic xmlns:a="http://schemas.openxmlformats.org/drawingml/2006/main">
+                  <a:graphicData uri="http://schemas.microsoft.com/office/word/2010/wordprocessingShape">
+                    <wps:wsp>
+                      <wps:cNvCnPr/>
+                      <wps:spPr>
+                        <a:xfrm>
+                          <a:off x="0" y="0"/>
+                          <a:ext cx="237892" cy="564996"/>
+                        </a:xfrm>
+                        <a:prstGeom prst="straightConnector1">
+                          <a:avLst/>
+                        </a:prstGeom>
+                        <a:ln w="12700">
+                          <a:tailEnd type="triangle"/>
+                        </a:ln>
+                      </wps:spPr>
+                      <wps:style>
+                        <a:lnRef idx="1">
+                          <a:schemeClr val="dk1"/>
+                        </a:lnRef>
+                        <a:fillRef idx="0">
+                          <a:schemeClr val="dk1"/>
+                        </a:fillRef>
+                        <a:effectRef idx="0">
+                          <a:schemeClr val="dk1"/>
+                        </a:effectRef>
+                        <a:fontRef idx="minor">
+                          <a:schemeClr val="tx1"/>
+                        </a:fontRef>
+                      </wps:style>
+                      <wps:bodyPr/>
+                    </wps:wsp>
+                  </a:graphicData>
+                </a:graphic>
+                <wp14:sizeRelH relativeFrom="margin">
+                  <wp14:pctWidth>0</wp14:pctWidth>
+                </wp14:sizeRelH>
+                <wp14:sizeRelV relativeFrom="margin">
+                  <wp14:pctHeight>0</wp14:pctHeight>
+                </wp14:sizeRelV>
+              </wp:anchor>
+            </w:drawing>
+          </mc:Choice>
+          <mc:Fallback>
+            <w:pict>
+              <v:shape w14:anchorId="72442563" id="Straight Arrow Connector 25" o:spid="_x0000_s1026" type="#_x0000_t32" style="position:absolute;margin-left:270.45pt;margin-top:3.65pt;width:18.75pt;height:44.5pt;z-index:251693056;visibility:visible;mso-wrap-style:square;mso-width-percent:0;mso-height-percent:0;mso-wrap-distance-left:9pt;mso-wrap-distance-top:0;mso-wrap-distance-right:9pt;mso-wrap-distance-bottom:0;mso-position-horizontal:absolute;mso-position-horizontal-relative:text;mso-position-vertical:absolute;mso-position-vertical-relative:text;mso-width-percent:0;mso-height-percent:0;mso-width-relative:margin;mso-height-relative:margin" o:gfxdata="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" strokecolor="black [3200]" strokeweight="1pt">
+                <v:stroke endarrow="block" joinstyle="miter"/>
+              </v:shape>
+            </w:pict>
+          </mc:Fallback>
+        </mc:AlternateContent>
+      </w:r>
+    </w:p>
+    <w:p>
+      <w:pPr>
+        <w:ind w:left="360"/>
+        <w:rPr>
+          <w:rFonts w:cs="Times New Roman"/>
+        </w:rPr>
+      </w:pPr>
     </w:p>
     <w:p>
       <w:pPr>
@@ -5870,7 +5763,7 @@
           </mc:Choice>
           <mc:Fallback>
             <w:pict>
-              <v:shape w14:anchorId="1F21E661" id="Text Box 41" o:spid="_x0000_s1042" type="#_x0000_t202" style="position:absolute;left:0;text-align:left;margin-left:76.1pt;margin-top:27.45pt;width:84.5pt;height:36.9pt;z-index:251722752;visibility:visible;mso-wrap-style:square;mso-width-percent:0;mso-height-percent:0;mso-wrap-distance-left:9pt;mso-wrap-distance-top:0;mso-wrap-distance-right:9pt;mso-wrap-distance-bottom:0;mso-position-horizontal:absolute;mso-position-horizontal-relative:text;mso-position-vertical:absolute;mso-position-vertical-relative:text;mso-width-percent:0;mso-height-percent:0;mso-width-relative:margin;mso-height-relative:margin;v-text-anchor:top" o:gfxdata="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" filled="f" stroked="f" strokeweight=".5pt">
+              <v:shape w14:anchorId="1F21E661" id="Text Box 41" o:spid="_x0000_s1040" type="#_x0000_t202" style="position:absolute;left:0;text-align:left;margin-left:76.1pt;margin-top:27.45pt;width:84.5pt;height:36.9pt;z-index:251722752;visibility:visible;mso-wrap-style:square;mso-width-percent:0;mso-height-percent:0;mso-wrap-distance-left:9pt;mso-wrap-distance-top:0;mso-wrap-distance-right:9pt;mso-wrap-distance-bottom:0;mso-position-horizontal:absolute;mso-position-horizontal-relative:text;mso-position-vertical:absolute;mso-position-vertical-relative:text;mso-width-percent:0;mso-height-percent:0;mso-width-relative:margin;mso-height-relative:margin;v-text-anchor:top" o:gfxdata="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" filled="f" stroked="f" strokeweight=".5pt">
                 <v:textbox>
                   <w:txbxContent>
                     <w:p>
@@ -5911,7 +5804,7 @@
         <mc:AlternateContent>
           <mc:Choice Requires="wps">
             <w:drawing>
-              <wp:anchor distT="0" distB="0" distL="114300" distR="114300" simplePos="0" relativeHeight="251702272" behindDoc="0" locked="0" layoutInCell="1" allowOverlap="1" wp14:anchorId="10B75078" wp14:editId="707061C6">
+              <wp:anchor distT="0" distB="0" distL="114300" distR="114300" simplePos="0" relativeHeight="251702272" behindDoc="0" locked="0" layoutInCell="1" allowOverlap="1" wp14:anchorId="10B75078" wp14:editId="4E05D7FE">
                 <wp:simplePos x="0" y="0"/>
                 <wp:positionH relativeFrom="column">
                   <wp:posOffset>1494263</wp:posOffset>
@@ -5969,7 +5862,7 @@
           </mc:Choice>
           <mc:Fallback>
             <w:pict>
-              <v:shape w14:anchorId="255D44D7" id="Straight Arrow Connector 31" o:spid="_x0000_s1026" type="#_x0000_t32" style="position:absolute;margin-left:117.65pt;margin-top:26.3pt;width:144.8pt;height:69.45pt;flip:x;z-index:251702272;visibility:visible;mso-wrap-style:square;mso-width-percent:0;mso-height-percent:0;mso-wrap-distance-left:9pt;mso-wrap-distance-top:0;mso-wrap-distance-right:9pt;mso-wrap-distance-bottom:0;mso-position-horizontal:absolute;mso-position-horizontal-relative:text;mso-position-vertical:absolute;mso-position-vertical-relative:text;mso-width-percent:0;mso-height-percent:0;mso-width-relative:margin;mso-height-relative:margin" o:gfxdata="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" strokecolor="black [3200]" strokeweight="1pt">
+              <v:shape w14:anchorId="28BEB922" id="Straight Arrow Connector 31" o:spid="_x0000_s1026" type="#_x0000_t32" style="position:absolute;margin-left:117.65pt;margin-top:26.3pt;width:144.8pt;height:69.45pt;flip:x;z-index:251702272;visibility:visible;mso-wrap-style:square;mso-width-percent:0;mso-height-percent:0;mso-wrap-distance-left:9pt;mso-wrap-distance-top:0;mso-wrap-distance-right:9pt;mso-wrap-distance-bottom:0;mso-position-horizontal:absolute;mso-position-horizontal-relative:text;mso-position-vertical:absolute;mso-position-vertical-relative:text;mso-width-percent:0;mso-height-percent:0;mso-width-relative:margin;mso-height-relative:margin" o:gfxdata="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" strokecolor="black [3200]" strokeweight="1pt">
                 <v:stroke endarrow="block" joinstyle="miter"/>
               </v:shape>
             </w:pict>
@@ -5984,74 +5877,7 @@
         <mc:AlternateContent>
           <mc:Choice Requires="wps">
             <w:drawing>
-              <wp:anchor distT="0" distB="0" distL="114300" distR="114300" simplePos="0" relativeHeight="251694080" behindDoc="0" locked="0" layoutInCell="1" allowOverlap="1" wp14:anchorId="3A6002B8" wp14:editId="2263EDB4">
-                <wp:simplePos x="0" y="0"/>
-                <wp:positionH relativeFrom="column">
-                  <wp:posOffset>2566484</wp:posOffset>
-                </wp:positionH>
-                <wp:positionV relativeFrom="paragraph">
-                  <wp:posOffset>78105</wp:posOffset>
-                </wp:positionV>
-                <wp:extent cx="837565" cy="0"/>
-                <wp:effectExtent l="0" t="76200" r="19685" b="95250"/>
-                <wp:wrapNone/>
-                <wp:docPr id="27" name="Straight Arrow Connector 27"/>
-                <wp:cNvGraphicFramePr/>
-                <a:graphic xmlns:a="http://schemas.openxmlformats.org/drawingml/2006/main">
-                  <a:graphicData uri="http://schemas.microsoft.com/office/word/2010/wordprocessingShape">
-                    <wps:wsp>
-                      <wps:cNvCnPr/>
-                      <wps:spPr>
-                        <a:xfrm>
-                          <a:off x="0" y="0"/>
-                          <a:ext cx="837565" cy="0"/>
-                        </a:xfrm>
-                        <a:prstGeom prst="straightConnector1">
-                          <a:avLst/>
-                        </a:prstGeom>
-                        <a:ln w="12700">
-                          <a:tailEnd type="triangle"/>
-                        </a:ln>
-                      </wps:spPr>
-                      <wps:style>
-                        <a:lnRef idx="1">
-                          <a:schemeClr val="dk1"/>
-                        </a:lnRef>
-                        <a:fillRef idx="0">
-                          <a:schemeClr val="dk1"/>
-                        </a:fillRef>
-                        <a:effectRef idx="0">
-                          <a:schemeClr val="dk1"/>
-                        </a:effectRef>
-                        <a:fontRef idx="minor">
-                          <a:schemeClr val="tx1"/>
-                        </a:fontRef>
-                      </wps:style>
-                      <wps:bodyPr/>
-                    </wps:wsp>
-                  </a:graphicData>
-                </a:graphic>
-              </wp:anchor>
-            </w:drawing>
-          </mc:Choice>
-          <mc:Fallback>
-            <w:pict>
-              <v:shape w14:anchorId="67797842" id="Straight Arrow Connector 27" o:spid="_x0000_s1026" type="#_x0000_t32" style="position:absolute;margin-left:202.1pt;margin-top:6.15pt;width:65.95pt;height:0;z-index:251694080;visibility:visible;mso-wrap-style:square;mso-wrap-distance-left:9pt;mso-wrap-distance-top:0;mso-wrap-distance-right:9pt;mso-wrap-distance-bottom:0;mso-position-horizontal:absolute;mso-position-horizontal-relative:text;mso-position-vertical:absolute;mso-position-vertical-relative:text" o:gfxdata="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" strokecolor="black [3200]" strokeweight="1pt">
-                <v:stroke endarrow="block" joinstyle="miter"/>
-              </v:shape>
-            </w:pict>
-          </mc:Fallback>
-        </mc:AlternateContent>
-      </w:r>
-      <w:r>
-        <w:rPr>
-          <w:rFonts w:cs="Times New Roman"/>
-          <w:noProof/>
-        </w:rPr>
-        <mc:AlternateContent>
-          <mc:Choice Requires="wps">
-            <w:drawing>
-              <wp:anchor distT="0" distB="0" distL="114300" distR="114300" simplePos="0" relativeHeight="251679744" behindDoc="0" locked="0" layoutInCell="1" allowOverlap="1" wp14:anchorId="5DF1E9F9" wp14:editId="6EA2E722">
+              <wp:anchor distT="0" distB="0" distL="114300" distR="114300" simplePos="0" relativeHeight="251679744" behindDoc="0" locked="0" layoutInCell="1" allowOverlap="1" wp14:anchorId="5DF1E9F9" wp14:editId="53E695E1">
                 <wp:simplePos x="0" y="0"/>
                 <wp:positionH relativeFrom="column">
                   <wp:posOffset>3286822</wp:posOffset>
@@ -6229,7 +6055,7 @@
           </mc:Choice>
           <mc:Fallback>
             <w:pict>
-              <v:oval w14:anchorId="5DF1E9F9" id="Oval 17" o:spid="_x0000_s1043" style="position:absolute;left:0;text-align:left;margin-left:258.8pt;margin-top:6.4pt;width:86pt;height:30.15pt;z-index:251679744;visibility:visible;mso-wrap-style:square;mso-width-percent:0;mso-height-percent:0;mso-wrap-distance-left:9pt;mso-wrap-distance-top:0;mso-wrap-distance-right:9pt;mso-wrap-distance-bottom:0;mso-position-horizontal:absolute;mso-position-horizontal-relative:text;mso-position-vertical:absolute;mso-position-vertical-relative:text;mso-width-percent:0;mso-height-percent:0;mso-width-relative:margin;mso-height-relative:margin;v-text-anchor:middle" o:gfxdata="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" fillcolor="#cfcdcd [2894]" strokeweight="1pt">
+              <v:oval w14:anchorId="5DF1E9F9" id="Oval 17" o:spid="_x0000_s1041" style="position:absolute;left:0;text-align:left;margin-left:258.8pt;margin-top:6.4pt;width:86pt;height:30.15pt;z-index:251679744;visibility:visible;mso-wrap-style:square;mso-width-percent:0;mso-height-percent:0;mso-wrap-distance-left:9pt;mso-wrap-distance-top:0;mso-wrap-distance-right:9pt;mso-wrap-distance-bottom:0;mso-position-horizontal:absolute;mso-position-horizontal-relative:text;mso-position-vertical:absolute;mso-position-vertical-relative:text;mso-width-percent:0;mso-height-percent:0;mso-width-relative:margin;mso-height-relative:margin;v-text-anchor:middle" o:gfxdata="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" fillcolor="#cfcdcd [2894]" strokeweight="1pt">
                 <v:stroke joinstyle="miter"/>
                 <o:extrusion v:ext="view" rotationangle=",5" viewpoint="100pt,-100pt" skewangle="0" type="perspective"/>
                 <v:textbox>
@@ -6387,7 +6213,7 @@
           </mc:Choice>
           <mc:Fallback>
             <w:pict>
-              <v:shape w14:anchorId="4572A2BE" id="Text Box 36" o:spid="_x0000_s1044" type="#_x0000_t202" style="position:absolute;left:0;text-align:left;margin-left:258.8pt;margin-top:11pt;width:53.25pt;height:29.25pt;z-index:251712512;visibility:visible;mso-wrap-style:square;mso-width-percent:0;mso-height-percent:0;mso-wrap-distance-left:9pt;mso-wrap-distance-top:0;mso-wrap-distance-right:9pt;mso-wrap-distance-bottom:0;mso-position-horizontal:absolute;mso-position-horizontal-relative:text;mso-position-vertical:absolute;mso-position-vertical-relative:text;mso-width-percent:0;mso-height-percent:0;mso-width-relative:margin;mso-height-relative:margin;v-text-anchor:top" o:gfxdata="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" filled="f" stroked="f" strokeweight=".5pt">
+              <v:shape w14:anchorId="4572A2BE" id="Text Box 36" o:spid="_x0000_s1042" type="#_x0000_t202" style="position:absolute;left:0;text-align:left;margin-left:258.8pt;margin-top:11pt;width:53.25pt;height:29.25pt;z-index:251712512;visibility:visible;mso-wrap-style:square;mso-width-percent:0;mso-height-percent:0;mso-wrap-distance-left:9pt;mso-wrap-distance-top:0;mso-wrap-distance-right:9pt;mso-wrap-distance-bottom:0;mso-position-horizontal:absolute;mso-position-horizontal-relative:text;mso-position-vertical:absolute;mso-position-vertical-relative:text;mso-width-percent:0;mso-height-percent:0;mso-width-relative:margin;mso-height-relative:margin;v-text-anchor:top" o:gfxdata="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" filled="f" stroked="f" strokeweight=".5pt">
                 <v:textbox>
                   <w:txbxContent>
                     <w:p>
@@ -6494,7 +6320,7 @@
         <mc:AlternateContent>
           <mc:Choice Requires="wps">
             <w:drawing>
-              <wp:anchor distT="0" distB="0" distL="114300" distR="114300" simplePos="0" relativeHeight="251710464" behindDoc="0" locked="0" layoutInCell="1" allowOverlap="1" wp14:anchorId="2677B0D6" wp14:editId="604B62C7">
+              <wp:anchor distT="0" distB="0" distL="114300" distR="114300" simplePos="0" relativeHeight="251710464" behindDoc="0" locked="0" layoutInCell="1" allowOverlap="1" wp14:anchorId="2677B0D6" wp14:editId="3BE72ED8">
                 <wp:simplePos x="0" y="0"/>
                 <wp:positionH relativeFrom="column">
                   <wp:posOffset>4248661</wp:posOffset>
@@ -6552,80 +6378,7 @@
           </mc:Choice>
           <mc:Fallback>
             <w:pict>
-              <v:shape w14:anchorId="698BA2DE" id="Straight Arrow Connector 35" o:spid="_x0000_s1026" type="#_x0000_t32" style="position:absolute;margin-left:334.55pt;margin-top:1.65pt;width:3.6pt;height:89.4pt;flip:x;z-index:251710464;visibility:visible;mso-wrap-style:square;mso-width-percent:0;mso-height-percent:0;mso-wrap-distance-left:9pt;mso-wrap-distance-top:0;mso-wrap-distance-right:9pt;mso-wrap-distance-bottom:0;mso-position-horizontal:absolute;mso-position-horizontal-relative:text;mso-position-vertical:absolute;mso-position-vertical-relative:text;mso-width-percent:0;mso-height-percent:0;mso-width-relative:margin;mso-height-relative:margin" o:gfxdata="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" strokecolor="black [3200]" strokeweight="1pt">
-                <v:stroke endarrow="block" joinstyle="miter"/>
-              </v:shape>
-            </w:pict>
-          </mc:Fallback>
-        </mc:AlternateContent>
-      </w:r>
-      <w:r>
-        <w:rPr>
-          <w:rFonts w:cs="Times New Roman"/>
-          <w:noProof/>
-        </w:rPr>
-        <mc:AlternateContent>
-          <mc:Choice Requires="wps">
-            <w:drawing>
-              <wp:anchor distT="0" distB="0" distL="114300" distR="114300" simplePos="0" relativeHeight="251700224" behindDoc="0" locked="0" layoutInCell="1" allowOverlap="1" wp14:anchorId="6F91BB15" wp14:editId="4719666D">
-                <wp:simplePos x="0" y="0"/>
-                <wp:positionH relativeFrom="column">
-                  <wp:posOffset>1286107</wp:posOffset>
-                </wp:positionH>
-                <wp:positionV relativeFrom="paragraph">
-                  <wp:posOffset>65420</wp:posOffset>
-                </wp:positionV>
-                <wp:extent cx="463117" cy="713679"/>
-                <wp:effectExtent l="38100" t="0" r="32385" b="48895"/>
-                <wp:wrapNone/>
-                <wp:docPr id="30" name="Straight Arrow Connector 30"/>
-                <wp:cNvGraphicFramePr/>
-                <a:graphic xmlns:a="http://schemas.openxmlformats.org/drawingml/2006/main">
-                  <a:graphicData uri="http://schemas.microsoft.com/office/word/2010/wordprocessingShape">
-                    <wps:wsp>
-                      <wps:cNvCnPr/>
-                      <wps:spPr>
-                        <a:xfrm flipH="1">
-                          <a:off x="0" y="0"/>
-                          <a:ext cx="463117" cy="713679"/>
-                        </a:xfrm>
-                        <a:prstGeom prst="straightConnector1">
-                          <a:avLst/>
-                        </a:prstGeom>
-                        <a:ln w="12700">
-                          <a:tailEnd type="triangle"/>
-                        </a:ln>
-                      </wps:spPr>
-                      <wps:style>
-                        <a:lnRef idx="1">
-                          <a:schemeClr val="dk1"/>
-                        </a:lnRef>
-                        <a:fillRef idx="0">
-                          <a:schemeClr val="dk1"/>
-                        </a:fillRef>
-                        <a:effectRef idx="0">
-                          <a:schemeClr val="dk1"/>
-                        </a:effectRef>
-                        <a:fontRef idx="minor">
-                          <a:schemeClr val="tx1"/>
-                        </a:fontRef>
-                      </wps:style>
-                      <wps:bodyPr/>
-                    </wps:wsp>
-                  </a:graphicData>
-                </a:graphic>
-                <wp14:sizeRelH relativeFrom="margin">
-                  <wp14:pctWidth>0</wp14:pctWidth>
-                </wp14:sizeRelH>
-                <wp14:sizeRelV relativeFrom="margin">
-                  <wp14:pctHeight>0</wp14:pctHeight>
-                </wp14:sizeRelV>
-              </wp:anchor>
-            </w:drawing>
-          </mc:Choice>
-          <mc:Fallback>
-            <w:pict>
-              <v:shape w14:anchorId="64A6C3B1" id="Straight Arrow Connector 30" o:spid="_x0000_s1026" type="#_x0000_t32" style="position:absolute;margin-left:101.25pt;margin-top:5.15pt;width:36.45pt;height:56.2pt;flip:x;z-index:251700224;visibility:visible;mso-wrap-style:square;mso-width-percent:0;mso-height-percent:0;mso-wrap-distance-left:9pt;mso-wrap-distance-top:0;mso-wrap-distance-right:9pt;mso-wrap-distance-bottom:0;mso-position-horizontal:absolute;mso-position-horizontal-relative:text;mso-position-vertical:absolute;mso-position-vertical-relative:text;mso-width-percent:0;mso-height-percent:0;mso-width-relative:margin;mso-height-relative:margin" o:gfxdata="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" strokecolor="black [3200]" strokeweight="1pt">
+              <v:shape w14:anchorId="23741E5B" id="Straight Arrow Connector 35" o:spid="_x0000_s1026" type="#_x0000_t32" style="position:absolute;margin-left:334.55pt;margin-top:1.65pt;width:3.6pt;height:89.4pt;flip:x;z-index:251710464;visibility:visible;mso-wrap-style:square;mso-width-percent:0;mso-height-percent:0;mso-wrap-distance-left:9pt;mso-wrap-distance-top:0;mso-wrap-distance-right:9pt;mso-wrap-distance-bottom:0;mso-position-horizontal:absolute;mso-position-horizontal-relative:text;mso-position-vertical:absolute;mso-position-vertical-relative:text;mso-width-percent:0;mso-height-percent:0;mso-width-relative:margin;mso-height-relative:margin" o:gfxdata="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" strokecolor="black [3200]" strokeweight="1pt">
                 <v:stroke endarrow="block" joinstyle="miter"/>
               </v:shape>
             </w:pict>
@@ -6718,7 +6471,7 @@
           </mc:Choice>
           <mc:Fallback>
             <w:pict>
-              <v:shape w14:anchorId="55689467" id="Text Box 40" o:spid="_x0000_s1045" type="#_x0000_t202" style="position:absolute;left:0;text-align:left;margin-left:159.7pt;margin-top:4.2pt;width:53.25pt;height:29.25pt;rotation:-1647796fd;z-index:251720704;visibility:visible;mso-wrap-style:square;mso-width-percent:0;mso-height-percent:0;mso-wrap-distance-left:9pt;mso-wrap-distance-top:0;mso-wrap-distance-right:9pt;mso-wrap-distance-bottom:0;mso-position-horizontal:absolute;mso-position-horizontal-relative:text;mso-position-vertical:absolute;mso-position-vertical-relative:text;mso-width-percent:0;mso-height-percent:0;mso-width-relative:margin;mso-height-relative:margin;v-text-anchor:top" o:gfxdata="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" filled="f" stroked="f" strokeweight=".5pt">
+              <v:shape w14:anchorId="55689467" id="Text Box 40" o:spid="_x0000_s1043" type="#_x0000_t202" style="position:absolute;left:0;text-align:left;margin-left:159.7pt;margin-top:4.2pt;width:53.25pt;height:29.25pt;rotation:-1647796fd;z-index:251720704;visibility:visible;mso-wrap-style:square;mso-width-percent:0;mso-height-percent:0;mso-wrap-distance-left:9pt;mso-wrap-distance-top:0;mso-wrap-distance-right:9pt;mso-wrap-distance-bottom:0;mso-position-horizontal:absolute;mso-position-horizontal-relative:text;mso-position-vertical:absolute;mso-position-vertical-relative:text;mso-width-percent:0;mso-height-percent:0;mso-width-relative:margin;mso-height-relative:margin;v-text-anchor:top" o:gfxdata="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" filled="f" stroked="f" strokeweight=".5pt">
                 <v:textbox>
                   <w:txbxContent>
                     <w:p>
@@ -6822,7 +6575,7 @@
           </mc:Choice>
           <mc:Fallback>
             <w:pict>
-              <v:shape w14:anchorId="4A7D2170" id="Text Box 37" o:spid="_x0000_s1046" type="#_x0000_t202" style="position:absolute;left:0;text-align:left;margin-left:331pt;margin-top:24.65pt;width:53.25pt;height:29.25pt;z-index:251714560;visibility:visible;mso-wrap-style:square;mso-width-percent:0;mso-height-percent:0;mso-wrap-distance-left:9pt;mso-wrap-distance-top:0;mso-wrap-distance-right:9pt;mso-wrap-distance-bottom:0;mso-position-horizontal:absolute;mso-position-horizontal-relative:text;mso-position-vertical:absolute;mso-position-vertical-relative:text;mso-width-percent:0;mso-height-percent:0;mso-width-relative:margin;mso-height-relative:margin;v-text-anchor:top" o:gfxdata="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" filled="f" stroked="f" strokeweight=".5pt">
+              <v:shape w14:anchorId="4A7D2170" id="Text Box 37" o:spid="_x0000_s1044" type="#_x0000_t202" style="position:absolute;left:0;text-align:left;margin-left:331pt;margin-top:24.65pt;width:53.25pt;height:29.25pt;z-index:251714560;visibility:visible;mso-wrap-style:square;mso-width-percent:0;mso-height-percent:0;mso-wrap-distance-left:9pt;mso-wrap-distance-top:0;mso-wrap-distance-right:9pt;mso-wrap-distance-bottom:0;mso-position-horizontal:absolute;mso-position-horizontal-relative:text;mso-position-vertical:absolute;mso-position-vertical-relative:text;mso-width-percent:0;mso-height-percent:0;mso-width-relative:margin;mso-height-relative:margin;v-text-anchor:top" o:gfxdata="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" filled="f" stroked="f" strokeweight=".5pt">
                 <v:textbox>
                   <w:txbxContent>
                     <w:p>
@@ -7034,7 +6787,7 @@
           </mc:Choice>
           <mc:Fallback>
             <w:pict>
-              <v:oval w14:anchorId="59E63C07" id="Oval 19" o:spid="_x0000_s1047" style="position:absolute;left:0;text-align:left;margin-left:243.95pt;margin-top:21.9pt;width:60.8pt;height:29.8pt;z-index:251682816;visibility:visible;mso-wrap-style:square;mso-width-percent:0;mso-height-percent:0;mso-wrap-distance-left:9pt;mso-wrap-distance-top:0;mso-wrap-distance-right:9pt;mso-wrap-distance-bottom:0;mso-position-horizontal:absolute;mso-position-horizontal-relative:text;mso-position-vertical:absolute;mso-position-vertical-relative:text;mso-width-percent:0;mso-height-percent:0;mso-width-relative:margin;mso-height-relative:margin;v-text-anchor:middle" o:gfxdata="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" fillcolor="#cfcdcd [2894]" strokeweight="1pt">
+              <v:oval w14:anchorId="59E63C07" id="Oval 19" o:spid="_x0000_s1045" style="position:absolute;left:0;text-align:left;margin-left:243.95pt;margin-top:21.9pt;width:60.8pt;height:29.8pt;z-index:251682816;visibility:visible;mso-wrap-style:square;mso-width-percent:0;mso-height-percent:0;mso-wrap-distance-left:9pt;mso-wrap-distance-top:0;mso-wrap-distance-right:9pt;mso-wrap-distance-bottom:0;mso-position-horizontal:absolute;mso-position-horizontal-relative:text;mso-position-vertical:absolute;mso-position-vertical-relative:text;mso-width-percent:0;mso-height-percent:0;mso-width-relative:margin;mso-height-relative:margin;v-text-anchor:middle" o:gfxdata="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" fillcolor="#cfcdcd [2894]" strokeweight="1pt">
                 <v:stroke joinstyle="miter"/>
                 <o:extrusion v:ext="view" rotationangle=",5" viewpoint="100pt,-100pt" skewangle="0" type="perspective"/>
                 <v:textbox>
@@ -7122,193 +6875,16 @@
         <mc:AlternateContent>
           <mc:Choice Requires="wps">
             <w:drawing>
-              <wp:anchor distT="0" distB="0" distL="114300" distR="114300" simplePos="0" relativeHeight="251718656" behindDoc="0" locked="0" layoutInCell="1" allowOverlap="1" wp14:anchorId="7081ED4A" wp14:editId="2AF612CE">
+              <wp:anchor distT="0" distB="0" distL="114300" distR="114300" simplePos="0" relativeHeight="251698176" behindDoc="0" locked="0" layoutInCell="1" allowOverlap="1" wp14:anchorId="27E82B08" wp14:editId="76CBD8AF">
                 <wp:simplePos x="0" y="0"/>
-                <wp:positionH relativeFrom="column">
-                  <wp:posOffset>2092325</wp:posOffset>
+                <wp:positionH relativeFrom="margin">
+                  <wp:align>left</wp:align>
                 </wp:positionH>
                 <wp:positionV relativeFrom="paragraph">
-                  <wp:posOffset>150944</wp:posOffset>
+                  <wp:posOffset>191136</wp:posOffset>
                 </wp:positionV>
-                <wp:extent cx="1330712" cy="371707"/>
-                <wp:effectExtent l="0" t="38100" r="0" b="47625"/>
-                <wp:wrapNone/>
-                <wp:docPr id="39" name="Text Box 39"/>
-                <wp:cNvGraphicFramePr/>
-                <a:graphic xmlns:a="http://schemas.openxmlformats.org/drawingml/2006/main">
-                  <a:graphicData uri="http://schemas.microsoft.com/office/word/2010/wordprocessingShape">
-                    <wps:wsp>
-                      <wps:cNvSpPr txBox="1"/>
-                      <wps:spPr>
-                        <a:xfrm rot="21346153">
-                          <a:off x="0" y="0"/>
-                          <a:ext cx="1330712" cy="371707"/>
-                        </a:xfrm>
-                        <a:prstGeom prst="rect">
-                          <a:avLst/>
-                        </a:prstGeom>
-                        <a:noFill/>
-                        <a:ln w="6350">
-                          <a:noFill/>
-                        </a:ln>
-                      </wps:spPr>
-                      <wps:txbx>
-                        <w:txbxContent>
-                          <w:p>
-                            <w:pPr>
-                              <w:spacing w:line="240" w:lineRule="auto"/>
-                              <w:rPr>
-                                <w:sz w:val="20"/>
-                                <w:szCs w:val="18"/>
-                              </w:rPr>
-                            </w:pPr>
-                            <w:r>
-                              <w:rPr>
-                                <w:sz w:val="20"/>
-                                <w:szCs w:val="18"/>
-                              </w:rPr>
-                              <w:t>Progress chart</w:t>
-                            </w:r>
-                          </w:p>
-                        </w:txbxContent>
-                      </wps:txbx>
-                      <wps:bodyPr rot="0" spcFirstLastPara="0" vertOverflow="overflow" horzOverflow="overflow" vert="horz" wrap="square" lIns="91440" tIns="45720" rIns="91440" bIns="45720" numCol="1" spcCol="0" rtlCol="0" fromWordArt="0" anchor="t" anchorCtr="0" forceAA="0" compatLnSpc="1">
-                        <a:prstTxWarp prst="textNoShape">
-                          <a:avLst/>
-                        </a:prstTxWarp>
-                        <a:noAutofit/>
-                      </wps:bodyPr>
-                    </wps:wsp>
-                  </a:graphicData>
-                </a:graphic>
-                <wp14:sizeRelH relativeFrom="margin">
-                  <wp14:pctWidth>0</wp14:pctWidth>
-                </wp14:sizeRelH>
-                <wp14:sizeRelV relativeFrom="margin">
-                  <wp14:pctHeight>0</wp14:pctHeight>
-                </wp14:sizeRelV>
-              </wp:anchor>
-            </w:drawing>
-          </mc:Choice>
-          <mc:Fallback>
-            <w:pict>
-              <v:shape w14:anchorId="7081ED4A" id="Text Box 39" o:spid="_x0000_s1048" type="#_x0000_t202" style="position:absolute;left:0;text-align:left;margin-left:164.75pt;margin-top:11.9pt;width:104.8pt;height:29.25pt;rotation:-277269fd;z-index:251718656;visibility:visible;mso-wrap-style:square;mso-width-percent:0;mso-height-percent:0;mso-wrap-distance-left:9pt;mso-wrap-distance-top:0;mso-wrap-distance-right:9pt;mso-wrap-distance-bottom:0;mso-position-horizontal:absolute;mso-position-horizontal-relative:text;mso-position-vertical:absolute;mso-position-vertical-relative:text;mso-width-percent:0;mso-height-percent:0;mso-width-relative:margin;mso-height-relative:margin;v-text-anchor:top" o:gfxdata="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" filled="f" stroked="f" strokeweight=".5pt">
-                <v:textbox>
-                  <w:txbxContent>
-                    <w:p>
-                      <w:pPr>
-                        <w:spacing w:line="240" w:lineRule="auto"/>
-                        <w:rPr>
-                          <w:sz w:val="20"/>
-                          <w:szCs w:val="18"/>
-                        </w:rPr>
-                      </w:pPr>
-                      <w:r>
-                        <w:rPr>
-                          <w:sz w:val="20"/>
-                          <w:szCs w:val="18"/>
-                        </w:rPr>
-                        <w:t>Progress chart</w:t>
-                      </w:r>
-                    </w:p>
-                  </w:txbxContent>
-                </v:textbox>
-              </v:shape>
-            </w:pict>
-          </mc:Fallback>
-        </mc:AlternateContent>
-      </w:r>
-      <w:r>
-        <w:rPr>
-          <w:rFonts w:cs="Times New Roman"/>
-          <w:noProof/>
-        </w:rPr>
-        <mc:AlternateContent>
-          <mc:Choice Requires="wps">
-            <w:drawing>
-              <wp:anchor distT="0" distB="0" distL="114300" distR="114300" simplePos="0" relativeHeight="251704320" behindDoc="0" locked="0" layoutInCell="1" allowOverlap="1" wp14:anchorId="520E807D" wp14:editId="708C5F1A">
-                <wp:simplePos x="0" y="0"/>
-                <wp:positionH relativeFrom="column">
-                  <wp:posOffset>1643876</wp:posOffset>
-                </wp:positionH>
-                <wp:positionV relativeFrom="paragraph">
-                  <wp:posOffset>163984</wp:posOffset>
-                </wp:positionV>
-                <wp:extent cx="1457092" cy="148683"/>
-                <wp:effectExtent l="38100" t="0" r="29210" b="80010"/>
-                <wp:wrapNone/>
-                <wp:docPr id="32" name="Straight Arrow Connector 32"/>
-                <wp:cNvGraphicFramePr/>
-                <a:graphic xmlns:a="http://schemas.openxmlformats.org/drawingml/2006/main">
-                  <a:graphicData uri="http://schemas.microsoft.com/office/word/2010/wordprocessingShape">
-                    <wps:wsp>
-                      <wps:cNvCnPr/>
-                      <wps:spPr>
-                        <a:xfrm flipH="1">
-                          <a:off x="0" y="0"/>
-                          <a:ext cx="1457092" cy="148683"/>
-                        </a:xfrm>
-                        <a:prstGeom prst="straightConnector1">
-                          <a:avLst/>
-                        </a:prstGeom>
-                        <a:ln w="12700">
-                          <a:tailEnd type="triangle"/>
-                        </a:ln>
-                      </wps:spPr>
-                      <wps:style>
-                        <a:lnRef idx="1">
-                          <a:schemeClr val="dk1"/>
-                        </a:lnRef>
-                        <a:fillRef idx="0">
-                          <a:schemeClr val="dk1"/>
-                        </a:fillRef>
-                        <a:effectRef idx="0">
-                          <a:schemeClr val="dk1"/>
-                        </a:effectRef>
-                        <a:fontRef idx="minor">
-                          <a:schemeClr val="tx1"/>
-                        </a:fontRef>
-                      </wps:style>
-                      <wps:bodyPr/>
-                    </wps:wsp>
-                  </a:graphicData>
-                </a:graphic>
-                <wp14:sizeRelH relativeFrom="margin">
-                  <wp14:pctWidth>0</wp14:pctWidth>
-                </wp14:sizeRelH>
-                <wp14:sizeRelV relativeFrom="margin">
-                  <wp14:pctHeight>0</wp14:pctHeight>
-                </wp14:sizeRelV>
-              </wp:anchor>
-            </w:drawing>
-          </mc:Choice>
-          <mc:Fallback>
-            <w:pict>
-              <v:shape w14:anchorId="14A70963" id="Straight Arrow Connector 32" o:spid="_x0000_s1026" type="#_x0000_t32" style="position:absolute;margin-left:129.45pt;margin-top:12.9pt;width:114.75pt;height:11.7pt;flip:x;z-index:251704320;visibility:visible;mso-wrap-style:square;mso-width-percent:0;mso-height-percent:0;mso-wrap-distance-left:9pt;mso-wrap-distance-top:0;mso-wrap-distance-right:9pt;mso-wrap-distance-bottom:0;mso-position-horizontal:absolute;mso-position-horizontal-relative:text;mso-position-vertical:absolute;mso-position-vertical-relative:text;mso-width-percent:0;mso-height-percent:0;mso-width-relative:margin;mso-height-relative:margin" o:gfxdata="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" strokecolor="black [3200]" strokeweight="1pt">
-                <v:stroke endarrow="block" joinstyle="miter"/>
-              </v:shape>
-            </w:pict>
-          </mc:Fallback>
-        </mc:AlternateContent>
-      </w:r>
-      <w:r>
-        <w:rPr>
-          <w:rFonts w:cs="Times New Roman"/>
-          <w:noProof/>
-        </w:rPr>
-        <mc:AlternateContent>
-          <mc:Choice Requires="wps">
-            <w:drawing>
-              <wp:anchor distT="0" distB="0" distL="114300" distR="114300" simplePos="0" relativeHeight="251698176" behindDoc="0" locked="0" layoutInCell="1" allowOverlap="1" wp14:anchorId="27E82B08" wp14:editId="54294DE6">
-                <wp:simplePos x="0" y="0"/>
-                <wp:positionH relativeFrom="column">
-                  <wp:posOffset>350334</wp:posOffset>
-                </wp:positionH>
-                <wp:positionV relativeFrom="paragraph">
-                  <wp:posOffset>223954</wp:posOffset>
-                </wp:positionV>
-                <wp:extent cx="1091890" cy="433968"/>
-                <wp:effectExtent l="38100" t="190500" r="222885" b="61595"/>
+                <wp:extent cx="1581150" cy="462280"/>
+                <wp:effectExtent l="19050" t="190500" r="209550" b="71120"/>
                 <wp:wrapNone/>
                 <wp:docPr id="29" name="Oval 29"/>
                 <wp:cNvGraphicFramePr/>
@@ -7319,7 +6895,7 @@
                       <wps:spPr>
                         <a:xfrm>
                           <a:off x="0" y="0"/>
-                          <a:ext cx="1091890" cy="433968"/>
+                          <a:ext cx="1581150" cy="462280"/>
                         </a:xfrm>
                         <a:prstGeom prst="ellipse">
                           <a:avLst/>
@@ -7400,13 +6976,33 @@
                               <w:jc w:val="center"/>
                               <w:rPr>
                                 <w:color w:val="000000" w:themeColor="text1"/>
+                                <w:sz w:val="20"/>
+                                <w:szCs w:val="20"/>
                               </w:rPr>
                             </w:pPr>
                             <w:r>
                               <w:rPr>
                                 <w:color w:val="000000" w:themeColor="text1"/>
+                                <w:sz w:val="20"/>
+                                <w:szCs w:val="20"/>
                               </w:rPr>
-                              <w:t>Display</w:t>
+                              <w:t>Primary</w:t>
+                            </w:r>
+                            <w:r>
+                              <w:rPr>
+                                <w:color w:val="000000" w:themeColor="text1"/>
+                                <w:sz w:val="20"/>
+                                <w:szCs w:val="20"/>
+                              </w:rPr>
+                              <w:t xml:space="preserve"> D</w:t>
+                            </w:r>
+                            <w:r>
+                              <w:rPr>
+                                <w:color w:val="000000" w:themeColor="text1"/>
+                                <w:sz w:val="20"/>
+                                <w:szCs w:val="20"/>
+                              </w:rPr>
+                              <w:t>isplay</w:t>
                             </w:r>
                           </w:p>
                           <w:p>
@@ -7415,6 +7011,8 @@
                               <w:jc w:val="center"/>
                               <w:rPr>
                                 <w:color w:val="000000" w:themeColor="text1"/>
+                                <w:sz w:val="20"/>
+                                <w:szCs w:val="20"/>
                               </w:rPr>
                             </w:pPr>
                           </w:p>
@@ -7424,6 +7022,8 @@
                               <w:jc w:val="center"/>
                               <w:rPr>
                                 <w:color w:val="000000" w:themeColor="text1"/>
+                                <w:sz w:val="20"/>
+                                <w:szCs w:val="20"/>
                               </w:rPr>
                             </w:pPr>
                           </w:p>
@@ -7433,6 +7033,8 @@
                               <w:jc w:val="center"/>
                               <w:rPr>
                                 <w:color w:val="000000" w:themeColor="text1"/>
+                                <w:sz w:val="20"/>
+                                <w:szCs w:val="20"/>
                               </w:rPr>
                             </w:pPr>
                           </w:p>
@@ -7442,6 +7044,8 @@
                               <w:jc w:val="center"/>
                               <w:rPr>
                                 <w:color w:val="000000" w:themeColor="text1"/>
+                                <w:sz w:val="20"/>
+                                <w:szCs w:val="20"/>
                               </w:rPr>
                             </w:pPr>
                           </w:p>
@@ -7451,6 +7055,8 @@
                               <w:jc w:val="center"/>
                               <w:rPr>
                                 <w:color w:val="000000" w:themeColor="text1"/>
+                                <w:sz w:val="20"/>
+                                <w:szCs w:val="20"/>
                               </w:rPr>
                             </w:pPr>
                           </w:p>
@@ -7477,7 +7083,7 @@
           </mc:Choice>
           <mc:Fallback>
             <w:pict>
-              <v:oval w14:anchorId="27E82B08" id="Oval 29" o:spid="_x0000_s1049" style="position:absolute;left:0;text-align:left;margin-left:27.6pt;margin-top:17.65pt;width:86pt;height:34.15pt;z-index:251698176;visibility:visible;mso-wrap-style:square;mso-width-percent:0;mso-height-percent:0;mso-wrap-distance-left:9pt;mso-wrap-distance-top:0;mso-wrap-distance-right:9pt;mso-wrap-distance-bottom:0;mso-position-horizontal:absolute;mso-position-horizontal-relative:text;mso-position-vertical:absolute;mso-position-vertical-relative:text;mso-width-percent:0;mso-height-percent:0;mso-width-relative:margin;mso-height-relative:margin;v-text-anchor:middle" o:gfxdata="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" fillcolor="#cfcdcd [2894]" strokeweight="1pt">
+              <v:oval w14:anchorId="27E82B08" id="Oval 29" o:spid="_x0000_s1046" style="position:absolute;left:0;text-align:left;margin-left:0;margin-top:15.05pt;width:124.5pt;height:36.4pt;z-index:251698176;visibility:visible;mso-wrap-style:square;mso-width-percent:0;mso-height-percent:0;mso-wrap-distance-left:9pt;mso-wrap-distance-top:0;mso-wrap-distance-right:9pt;mso-wrap-distance-bottom:0;mso-position-horizontal:left;mso-position-horizontal-relative:margin;mso-position-vertical:absolute;mso-position-vertical-relative:text;mso-width-percent:0;mso-height-percent:0;mso-width-relative:margin;mso-height-relative:margin;v-text-anchor:middle" o:gfxdata="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" fillcolor="#cfcdcd [2894]" strokeweight="1pt">
                 <v:stroke joinstyle="miter"/>
                 <o:extrusion v:ext="view" rotationangle=",5" viewpoint="100pt,-100pt" skewangle="0" type="perspective"/>
                 <v:textbox>
@@ -7488,13 +7094,33 @@
                         <w:jc w:val="center"/>
                         <w:rPr>
                           <w:color w:val="000000" w:themeColor="text1"/>
+                          <w:sz w:val="20"/>
+                          <w:szCs w:val="20"/>
                         </w:rPr>
                       </w:pPr>
                       <w:r>
                         <w:rPr>
                           <w:color w:val="000000" w:themeColor="text1"/>
+                          <w:sz w:val="20"/>
+                          <w:szCs w:val="20"/>
                         </w:rPr>
-                        <w:t>Display</w:t>
+                        <w:t>Primary</w:t>
+                      </w:r>
+                      <w:r>
+                        <w:rPr>
+                          <w:color w:val="000000" w:themeColor="text1"/>
+                          <w:sz w:val="20"/>
+                          <w:szCs w:val="20"/>
+                        </w:rPr>
+                        <w:t xml:space="preserve"> D</w:t>
+                      </w:r>
+                      <w:r>
+                        <w:rPr>
+                          <w:color w:val="000000" w:themeColor="text1"/>
+                          <w:sz w:val="20"/>
+                          <w:szCs w:val="20"/>
+                        </w:rPr>
+                        <w:t>isplay</w:t>
                       </w:r>
                     </w:p>
                     <w:p>
@@ -7503,6 +7129,8 @@
                         <w:jc w:val="center"/>
                         <w:rPr>
                           <w:color w:val="000000" w:themeColor="text1"/>
+                          <w:sz w:val="20"/>
+                          <w:szCs w:val="20"/>
                         </w:rPr>
                       </w:pPr>
                     </w:p>
@@ -7512,6 +7140,8 @@
                         <w:jc w:val="center"/>
                         <w:rPr>
                           <w:color w:val="000000" w:themeColor="text1"/>
+                          <w:sz w:val="20"/>
+                          <w:szCs w:val="20"/>
                         </w:rPr>
                       </w:pPr>
                     </w:p>
@@ -7521,6 +7151,8 @@
                         <w:jc w:val="center"/>
                         <w:rPr>
                           <w:color w:val="000000" w:themeColor="text1"/>
+                          <w:sz w:val="20"/>
+                          <w:szCs w:val="20"/>
                         </w:rPr>
                       </w:pPr>
                     </w:p>
@@ -7530,6 +7162,8 @@
                         <w:jc w:val="center"/>
                         <w:rPr>
                           <w:color w:val="000000" w:themeColor="text1"/>
+                          <w:sz w:val="20"/>
+                          <w:szCs w:val="20"/>
                         </w:rPr>
                       </w:pPr>
                     </w:p>
@@ -7539,12 +7173,192 @@
                         <w:jc w:val="center"/>
                         <w:rPr>
                           <w:color w:val="000000" w:themeColor="text1"/>
+                          <w:sz w:val="20"/>
+                          <w:szCs w:val="20"/>
                         </w:rPr>
                       </w:pPr>
                     </w:p>
                   </w:txbxContent>
                 </v:textbox>
+                <w10:wrap anchorx="margin"/>
               </v:oval>
+            </w:pict>
+          </mc:Fallback>
+        </mc:AlternateContent>
+      </w:r>
+      <w:r>
+        <w:rPr>
+          <w:rFonts w:cs="Times New Roman"/>
+          <w:noProof/>
+        </w:rPr>
+        <mc:AlternateContent>
+          <mc:Choice Requires="wps">
+            <w:drawing>
+              <wp:anchor distT="0" distB="0" distL="114300" distR="114300" simplePos="0" relativeHeight="251718656" behindDoc="0" locked="0" layoutInCell="1" allowOverlap="1" wp14:anchorId="7081ED4A" wp14:editId="2AF612CE">
+                <wp:simplePos x="0" y="0"/>
+                <wp:positionH relativeFrom="column">
+                  <wp:posOffset>2092325</wp:posOffset>
+                </wp:positionH>
+                <wp:positionV relativeFrom="paragraph">
+                  <wp:posOffset>150944</wp:posOffset>
+                </wp:positionV>
+                <wp:extent cx="1330712" cy="371707"/>
+                <wp:effectExtent l="0" t="38100" r="0" b="47625"/>
+                <wp:wrapNone/>
+                <wp:docPr id="39" name="Text Box 39"/>
+                <wp:cNvGraphicFramePr/>
+                <a:graphic xmlns:a="http://schemas.openxmlformats.org/drawingml/2006/main">
+                  <a:graphicData uri="http://schemas.microsoft.com/office/word/2010/wordprocessingShape">
+                    <wps:wsp>
+                      <wps:cNvSpPr txBox="1"/>
+                      <wps:spPr>
+                        <a:xfrm rot="21346153">
+                          <a:off x="0" y="0"/>
+                          <a:ext cx="1330712" cy="371707"/>
+                        </a:xfrm>
+                        <a:prstGeom prst="rect">
+                          <a:avLst/>
+                        </a:prstGeom>
+                        <a:noFill/>
+                        <a:ln w="6350">
+                          <a:noFill/>
+                        </a:ln>
+                      </wps:spPr>
+                      <wps:txbx>
+                        <w:txbxContent>
+                          <w:p>
+                            <w:pPr>
+                              <w:spacing w:line="240" w:lineRule="auto"/>
+                              <w:rPr>
+                                <w:sz w:val="20"/>
+                                <w:szCs w:val="18"/>
+                              </w:rPr>
+                            </w:pPr>
+                            <w:r>
+                              <w:rPr>
+                                <w:sz w:val="20"/>
+                                <w:szCs w:val="18"/>
+                              </w:rPr>
+                              <w:t>Progress chart</w:t>
+                            </w:r>
+                          </w:p>
+                        </w:txbxContent>
+                      </wps:txbx>
+                      <wps:bodyPr rot="0" spcFirstLastPara="0" vertOverflow="overflow" horzOverflow="overflow" vert="horz" wrap="square" lIns="91440" tIns="45720" rIns="91440" bIns="45720" numCol="1" spcCol="0" rtlCol="0" fromWordArt="0" anchor="t" anchorCtr="0" forceAA="0" compatLnSpc="1">
+                        <a:prstTxWarp prst="textNoShape">
+                          <a:avLst/>
+                        </a:prstTxWarp>
+                        <a:noAutofit/>
+                      </wps:bodyPr>
+                    </wps:wsp>
+                  </a:graphicData>
+                </a:graphic>
+                <wp14:sizeRelH relativeFrom="margin">
+                  <wp14:pctWidth>0</wp14:pctWidth>
+                </wp14:sizeRelH>
+                <wp14:sizeRelV relativeFrom="margin">
+                  <wp14:pctHeight>0</wp14:pctHeight>
+                </wp14:sizeRelV>
+              </wp:anchor>
+            </w:drawing>
+          </mc:Choice>
+          <mc:Fallback>
+            <w:pict>
+              <v:shape w14:anchorId="7081ED4A" id="Text Box 39" o:spid="_x0000_s1047" type="#_x0000_t202" style="position:absolute;left:0;text-align:left;margin-left:164.75pt;margin-top:11.9pt;width:104.8pt;height:29.25pt;rotation:-277269fd;z-index:251718656;visibility:visible;mso-wrap-style:square;mso-width-percent:0;mso-height-percent:0;mso-wrap-distance-left:9pt;mso-wrap-distance-top:0;mso-wrap-distance-right:9pt;mso-wrap-distance-bottom:0;mso-position-horizontal:absolute;mso-position-horizontal-relative:text;mso-position-vertical:absolute;mso-position-vertical-relative:text;mso-width-percent:0;mso-height-percent:0;mso-width-relative:margin;mso-height-relative:margin;v-text-anchor:top" o:gfxdata="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" filled="f" stroked="f" strokeweight=".5pt">
+                <v:textbox>
+                  <w:txbxContent>
+                    <w:p>
+                      <w:pPr>
+                        <w:spacing w:line="240" w:lineRule="auto"/>
+                        <w:rPr>
+                          <w:sz w:val="20"/>
+                          <w:szCs w:val="18"/>
+                        </w:rPr>
+                      </w:pPr>
+                      <w:r>
+                        <w:rPr>
+                          <w:sz w:val="20"/>
+                          <w:szCs w:val="18"/>
+                        </w:rPr>
+                        <w:t>Progress chart</w:t>
+                      </w:r>
+                    </w:p>
+                  </w:txbxContent>
+                </v:textbox>
+              </v:shape>
+            </w:pict>
+          </mc:Fallback>
+        </mc:AlternateContent>
+      </w:r>
+      <w:r>
+        <w:rPr>
+          <w:rFonts w:cs="Times New Roman"/>
+          <w:noProof/>
+        </w:rPr>
+        <mc:AlternateContent>
+          <mc:Choice Requires="wps">
+            <w:drawing>
+              <wp:anchor distT="0" distB="0" distL="114300" distR="114300" simplePos="0" relativeHeight="251704320" behindDoc="0" locked="0" layoutInCell="1" allowOverlap="1" wp14:anchorId="520E807D" wp14:editId="751DF0C0">
+                <wp:simplePos x="0" y="0"/>
+                <wp:positionH relativeFrom="column">
+                  <wp:posOffset>1643876</wp:posOffset>
+                </wp:positionH>
+                <wp:positionV relativeFrom="paragraph">
+                  <wp:posOffset>163984</wp:posOffset>
+                </wp:positionV>
+                <wp:extent cx="1457092" cy="148683"/>
+                <wp:effectExtent l="38100" t="0" r="29210" b="80010"/>
+                <wp:wrapNone/>
+                <wp:docPr id="32" name="Straight Arrow Connector 32"/>
+                <wp:cNvGraphicFramePr/>
+                <a:graphic xmlns:a="http://schemas.openxmlformats.org/drawingml/2006/main">
+                  <a:graphicData uri="http://schemas.microsoft.com/office/word/2010/wordprocessingShape">
+                    <wps:wsp>
+                      <wps:cNvCnPr/>
+                      <wps:spPr>
+                        <a:xfrm flipH="1">
+                          <a:off x="0" y="0"/>
+                          <a:ext cx="1457092" cy="148683"/>
+                        </a:xfrm>
+                        <a:prstGeom prst="straightConnector1">
+                          <a:avLst/>
+                        </a:prstGeom>
+                        <a:ln w="12700">
+                          <a:tailEnd type="triangle"/>
+                        </a:ln>
+                      </wps:spPr>
+                      <wps:style>
+                        <a:lnRef idx="1">
+                          <a:schemeClr val="dk1"/>
+                        </a:lnRef>
+                        <a:fillRef idx="0">
+                          <a:schemeClr val="dk1"/>
+                        </a:fillRef>
+                        <a:effectRef idx="0">
+                          <a:schemeClr val="dk1"/>
+                        </a:effectRef>
+                        <a:fontRef idx="minor">
+                          <a:schemeClr val="tx1"/>
+                        </a:fontRef>
+                      </wps:style>
+                      <wps:bodyPr/>
+                    </wps:wsp>
+                  </a:graphicData>
+                </a:graphic>
+                <wp14:sizeRelH relativeFrom="margin">
+                  <wp14:pctWidth>0</wp14:pctWidth>
+                </wp14:sizeRelH>
+                <wp14:sizeRelV relativeFrom="margin">
+                  <wp14:pctHeight>0</wp14:pctHeight>
+                </wp14:sizeRelV>
+              </wp:anchor>
+            </w:drawing>
+          </mc:Choice>
+          <mc:Fallback>
+            <w:pict>
+              <v:shape w14:anchorId="6380AABD" id="Straight Arrow Connector 32" o:spid="_x0000_s1026" type="#_x0000_t32" style="position:absolute;margin-left:129.45pt;margin-top:12.9pt;width:114.75pt;height:11.7pt;flip:x;z-index:251704320;visibility:visible;mso-wrap-style:square;mso-width-percent:0;mso-height-percent:0;mso-wrap-distance-left:9pt;mso-wrap-distance-top:0;mso-wrap-distance-right:9pt;mso-wrap-distance-bottom:0;mso-position-horizontal:absolute;mso-position-horizontal-relative:text;mso-position-vertical:absolute;mso-position-vertical-relative:text;mso-width-percent:0;mso-height-percent:0;mso-width-relative:margin;mso-height-relative:margin" o:gfxdata="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" strokecolor="black [3200]" strokeweight="1pt">
+                <v:stroke endarrow="block" joinstyle="miter"/>
+              </v:shape>
             </w:pict>
           </mc:Fallback>
         </mc:AlternateContent>
@@ -7649,7 +7463,7 @@
           </mc:Choice>
           <mc:Fallback>
             <w:pict>
-              <v:shape w14:anchorId="4ED8BCBB" id="Text Box 38" o:spid="_x0000_s1050" type="#_x0000_t202" style="position:absolute;left:0;text-align:left;margin-left:148.1pt;margin-top:23.1pt;width:104.8pt;height:29.25pt;rotation:870610fd;z-index:251716608;visibility:visible;mso-wrap-style:square;mso-width-percent:0;mso-height-percent:0;mso-wrap-distance-left:9pt;mso-wrap-distance-top:0;mso-wrap-distance-right:9pt;mso-wrap-distance-bottom:0;mso-position-horizontal:absolute;mso-position-horizontal-relative:text;mso-position-vertical:absolute;mso-position-vertical-relative:text;mso-width-percent:0;mso-height-percent:0;mso-width-relative:margin;mso-height-relative:margin;v-text-anchor:top" o:gfxdata="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" filled="f" stroked="f" strokeweight=".5pt">
+              <v:shape w14:anchorId="4ED8BCBB" id="Text Box 38" o:spid="_x0000_s1048" type="#_x0000_t202" style="position:absolute;left:0;text-align:left;margin-left:148.1pt;margin-top:23.1pt;width:104.8pt;height:29.25pt;rotation:870610fd;z-index:251716608;visibility:visible;mso-wrap-style:square;mso-width-percent:0;mso-height-percent:0;mso-wrap-distance-left:9pt;mso-wrap-distance-top:0;mso-wrap-distance-right:9pt;mso-wrap-distance-bottom:0;mso-position-horizontal:absolute;mso-position-horizontal-relative:text;mso-position-vertical:absolute;mso-position-vertical-relative:text;mso-width-percent:0;mso-height-percent:0;mso-width-relative:margin;mso-height-relative:margin;v-text-anchor:top" o:gfxdata="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" filled="f" stroked="f" strokeweight=".5pt">
                 <v:textbox>
                   <w:txbxContent>
                     <w:p>
@@ -7948,7 +7762,7 @@
           </mc:Choice>
           <mc:Fallback>
             <w:pict>
-              <v:oval w14:anchorId="0EF32B08" id="Oval 18" o:spid="_x0000_s1051" style="position:absolute;left:0;text-align:left;margin-left:242.25pt;margin-top:15.75pt;width:102.35pt;height:33.9pt;z-index:251681792;visibility:visible;mso-wrap-style:square;mso-width-percent:0;mso-height-percent:0;mso-wrap-distance-left:9pt;mso-wrap-distance-top:0;mso-wrap-distance-right:9pt;mso-wrap-distance-bottom:0;mso-position-horizontal:absolute;mso-position-horizontal-relative:text;mso-position-vertical:absolute;mso-position-vertical-relative:text;mso-width-percent:0;mso-height-percent:0;mso-width-relative:margin;mso-height-relative:margin;v-text-anchor:middle" o:gfxdata="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" fillcolor="#cfcdcd [2894]" strokeweight="1pt">
+              <v:oval w14:anchorId="0EF32B08" id="Oval 18" o:spid="_x0000_s1049" style="position:absolute;left:0;text-align:left;margin-left:242.25pt;margin-top:15.75pt;width:102.35pt;height:33.9pt;z-index:251681792;visibility:visible;mso-wrap-style:square;mso-width-percent:0;mso-height-percent:0;mso-wrap-distance-left:9pt;mso-wrap-distance-top:0;mso-wrap-distance-right:9pt;mso-wrap-distance-bottom:0;mso-position-horizontal:absolute;mso-position-horizontal-relative:text;mso-position-vertical:absolute;mso-position-vertical-relative:text;mso-width-percent:0;mso-height-percent:0;mso-width-relative:margin;mso-height-relative:margin;v-text-anchor:middle" o:gfxdata="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" fillcolor="#cfcdcd [2894]" strokeweight="1pt">
                 <v:stroke joinstyle="miter"/>
                 <o:extrusion v:ext="view" rotationangle=",5" viewpoint="100pt,-100pt" skewangle="0" type="perspective"/>
                 <v:textbox>
@@ -8039,11 +7853,18 @@
     </w:p>
     <w:p>
       <w:pPr>
-        <w:ind w:left="360"/>
-        <w:rPr>
-          <w:rFonts w:cs="Times New Roman"/>
-        </w:rPr>
-      </w:pPr>
+        <w:spacing w:line="259" w:lineRule="auto"/>
+        <w:contextualSpacing w:val="0"/>
+        <w:rPr>
+          <w:rFonts w:cs="Times New Roman"/>
+        </w:rPr>
+      </w:pPr>
+      <w:r>
+        <w:rPr>
+          <w:rFonts w:cs="Times New Roman"/>
+        </w:rPr>
+        <w:br w:type="page"/>
+      </w:r>
     </w:p>
     <w:p>
       <w:pPr>
@@ -8059,7 +7880,7 @@
           <w:color w:val="auto"/>
         </w:rPr>
       </w:pPr>
-      <w:bookmarkStart w:id="10" w:name="_Toc50363373"/>
+      <w:bookmarkStart w:id="10" w:name="_Toc52816403"/>
       <w:r>
         <w:rPr>
           <w:rFonts w:ascii="Times New Roman" w:hAnsi="Times New Roman" w:cs="Times New Roman"/>
@@ -8067,6 +7888,7 @@
           <w:bCs/>
           <w:color w:val="auto"/>
         </w:rPr>
+        <w:lastRenderedPageBreak/>
         <w:t>Interface</w:t>
       </w:r>
       <w:r>
@@ -8108,14 +7930,7 @@
         <w:rPr>
           <w:rFonts w:cs="Times New Roman"/>
         </w:rPr>
-        <w:t xml:space="preserve">The interface between subsystems is intended to identify the transfer of data between the different subsystems, which subsystem process the input (authentication, biometrics) and which </w:t>
-      </w:r>
-      <w:r>
-        <w:rPr>
-          <w:rFonts w:cs="Times New Roman"/>
-        </w:rPr>
-        <w:lastRenderedPageBreak/>
-        <w:t>subsystem presents the output (Biometrics, Progress Chart, Daily Calorie Target, Alert/Error Messages).</w:t>
+        <w:t>The interface between subsystems is intended to identify the transfer of data between the different subsystems, which subsystem process the input (authentication, biometrics) and which subsystem presents the output (Biometrics, Progress Chart, Daily Calorie Target, Alert/Error Messages).</w:t>
       </w:r>
     </w:p>
     <w:p>
@@ -8137,13 +7952,34 @@
           <w:rFonts w:cs="Times New Roman"/>
           <w:szCs w:val="24"/>
         </w:rPr>
-        <w:t>Input subsystem receives the following input form the user: Username, Password, Gender, Weight, Height, Age, Activity Level, Target Weight</w:t>
+        <w:t>Login</w:t>
       </w:r>
       <w:r>
         <w:rPr>
           <w:rFonts w:cs="Times New Roman"/>
           <w:szCs w:val="24"/>
         </w:rPr>
+        <w:t xml:space="preserve"> </w:t>
+      </w:r>
+      <w:r>
+        <w:rPr>
+          <w:rFonts w:cs="Times New Roman"/>
+          <w:szCs w:val="24"/>
+        </w:rPr>
+        <w:t>S</w:t>
+      </w:r>
+      <w:r>
+        <w:rPr>
+          <w:rFonts w:cs="Times New Roman"/>
+          <w:szCs w:val="24"/>
+        </w:rPr>
+        <w:t>ubsystem receives the following input form the user: Username, Password, Gender, Weight, Height, Age, Activity Level, Target Weight</w:t>
+      </w:r>
+      <w:r>
+        <w:rPr>
+          <w:rFonts w:cs="Times New Roman"/>
+          <w:szCs w:val="24"/>
+        </w:rPr>
         <w:t xml:space="preserve">. </w:t>
       </w:r>
       <w:r>
@@ -8151,7 +7987,14 @@
           <w:rFonts w:cs="Times New Roman"/>
           <w:szCs w:val="24"/>
         </w:rPr>
-        <w:t xml:space="preserve">Input subsystem allows the user to UPDATE or DELETE Account. </w:t>
+        <w:t xml:space="preserve">This subsystem </w:t>
+      </w:r>
+      <w:r>
+        <w:rPr>
+          <w:rFonts w:cs="Times New Roman"/>
+          <w:szCs w:val="24"/>
+        </w:rPr>
+        <w:t>uses the username and password to query the database and authenticate the user; a message will be displayed if authentication is unsuccessful. This subsystem also facilitates new account creation.</w:t>
       </w:r>
     </w:p>
     <w:p>
@@ -8172,28 +8015,35 @@
           <w:rFonts w:cs="Times New Roman"/>
           <w:szCs w:val="24"/>
         </w:rPr>
-        <w:t xml:space="preserve">The </w:t>
+        <w:t xml:space="preserve">The Calculation </w:t>
       </w:r>
       <w:r>
         <w:rPr>
           <w:rFonts w:cs="Times New Roman"/>
           <w:szCs w:val="24"/>
         </w:rPr>
-        <w:t>L</w:t>
+        <w:t>S</w:t>
       </w:r>
       <w:r>
         <w:rPr>
           <w:rFonts w:cs="Times New Roman"/>
           <w:szCs w:val="24"/>
         </w:rPr>
-        <w:t>ogin subsystem takes the Username and password and queries the database to authenticate the user and displays a message if successful or unsuccessful.</w:t>
+        <w:t xml:space="preserve">ubsystem </w:t>
       </w:r>
       <w:r>
         <w:rPr>
           <w:rFonts w:cs="Times New Roman"/>
           <w:szCs w:val="24"/>
         </w:rPr>
-        <w:t xml:space="preserve"> Allows for the creation of new accounts.</w:t>
+        <w:t>uses</w:t>
+      </w:r>
+      <w:r>
+        <w:rPr>
+          <w:rFonts w:cs="Times New Roman"/>
+          <w:szCs w:val="24"/>
+        </w:rPr>
+        <w:t xml:space="preserve"> the user data from the database and calculates the daily caloric target and updates the display.</w:t>
       </w:r>
     </w:p>
     <w:p>
@@ -8214,7 +8064,77 @@
           <w:rFonts w:cs="Times New Roman"/>
           <w:szCs w:val="24"/>
         </w:rPr>
-        <w:t>The Calculation subsystem takes the user data from the database and calculates the daily caloric target and updates the display.</w:t>
+        <w:t xml:space="preserve">The </w:t>
+      </w:r>
+      <w:r>
+        <w:rPr>
+          <w:rFonts w:cs="Times New Roman"/>
+          <w:szCs w:val="24"/>
+        </w:rPr>
+        <w:t>C</w:t>
+      </w:r>
+      <w:r>
+        <w:rPr>
+          <w:rFonts w:cs="Times New Roman"/>
+          <w:szCs w:val="24"/>
+        </w:rPr>
+        <w:t xml:space="preserve">hart </w:t>
+      </w:r>
+      <w:r>
+        <w:rPr>
+          <w:rFonts w:cs="Times New Roman"/>
+          <w:szCs w:val="24"/>
+        </w:rPr>
+        <w:t>S</w:t>
+      </w:r>
+      <w:r>
+        <w:rPr>
+          <w:rFonts w:cs="Times New Roman"/>
+          <w:szCs w:val="24"/>
+        </w:rPr>
+        <w:t xml:space="preserve">ubsystem </w:t>
+      </w:r>
+      <w:r>
+        <w:rPr>
+          <w:rFonts w:cs="Times New Roman"/>
+          <w:szCs w:val="24"/>
+        </w:rPr>
+        <w:t>uses</w:t>
+      </w:r>
+      <w:r>
+        <w:rPr>
+          <w:rFonts w:cs="Times New Roman"/>
+          <w:szCs w:val="24"/>
+        </w:rPr>
+        <w:t xml:space="preserve"> historic data from the database and updates the </w:t>
+      </w:r>
+      <w:r>
+        <w:rPr>
+          <w:rFonts w:cs="Times New Roman"/>
+          <w:szCs w:val="24"/>
+        </w:rPr>
+        <w:t xml:space="preserve">Primary </w:t>
+      </w:r>
+      <w:r>
+        <w:rPr>
+          <w:rFonts w:cs="Times New Roman"/>
+          <w:szCs w:val="24"/>
+        </w:rPr>
+        <w:t>D</w:t>
+      </w:r>
+      <w:r>
+        <w:rPr>
+          <w:rFonts w:cs="Times New Roman"/>
+          <w:szCs w:val="24"/>
+        </w:rPr>
+        <w:t>isplay with a progress chart</w:t>
+      </w:r>
+      <w:r>
+        <w:rPr>
+          <w:rFonts w:cs="Times New Roman"/>
+          <w:szCs w:val="24"/>
+        </w:rPr>
+        <w:t>.</w:t>
       </w:r>
     </w:p>
     <w:p>
@@ -8242,35 +8162,84 @@
           <w:rFonts w:cs="Times New Roman"/>
           <w:szCs w:val="24"/>
         </w:rPr>
-        <w:t>C</w:t>
+        <w:t>D</w:t>
       </w:r>
       <w:r>
         <w:rPr>
           <w:rFonts w:cs="Times New Roman"/>
           <w:szCs w:val="24"/>
         </w:rPr>
-        <w:t xml:space="preserve">hart subsystem takes historic data from the database and updates the </w:t>
+        <w:t xml:space="preserve">isplay </w:t>
       </w:r>
       <w:r>
         <w:rPr>
           <w:rFonts w:cs="Times New Roman"/>
           <w:szCs w:val="24"/>
         </w:rPr>
-        <w:t>D</w:t>
+        <w:t>S</w:t>
       </w:r>
       <w:r>
         <w:rPr>
           <w:rFonts w:cs="Times New Roman"/>
           <w:szCs w:val="24"/>
         </w:rPr>
-        <w:t>isplay with a progress chart</w:t>
+        <w:t xml:space="preserve">ubsystem </w:t>
       </w:r>
       <w:r>
         <w:rPr>
           <w:rFonts w:cs="Times New Roman"/>
           <w:szCs w:val="24"/>
         </w:rPr>
+        <w:t>displays</w:t>
+      </w:r>
+      <w:r>
+        <w:rPr>
+          <w:rFonts w:cs="Times New Roman"/>
+          <w:szCs w:val="24"/>
+        </w:rPr>
+        <w:t xml:space="preserve"> the current</w:t>
+      </w:r>
+      <w:r>
+        <w:rPr>
+          <w:rFonts w:cs="Times New Roman"/>
+          <w:szCs w:val="24"/>
+        </w:rPr>
+        <w:t>ly authenticated</w:t>
+      </w:r>
+      <w:r>
+        <w:rPr>
+          <w:rFonts w:cs="Times New Roman"/>
+          <w:szCs w:val="24"/>
+        </w:rPr>
+        <w:t xml:space="preserve"> user data retrieved from the database, the progress chart, daily caloric calculation, </w:t>
+      </w:r>
+      <w:r>
+        <w:rPr>
+          <w:rFonts w:cs="Times New Roman"/>
+          <w:szCs w:val="24"/>
+        </w:rPr>
+        <w:t>and provides a user input region to update biometric data</w:t>
+      </w:r>
+      <w:r>
+        <w:rPr>
+          <w:rFonts w:cs="Times New Roman"/>
+          <w:szCs w:val="24"/>
+        </w:rPr>
         <w:t>.</w:t>
+      </w:r>
+      <w:r>
+        <w:rPr>
+          <w:rFonts w:cs="Times New Roman"/>
+          <w:szCs w:val="24"/>
+        </w:rPr>
+        <w:t xml:space="preserve"> This subsystem also provides a means to delete currently authenticated user as well as a means to sign out the currently authenticated user.</w:t>
+      </w:r>
+      <w:r>
+        <w:rPr>
+          <w:rFonts w:cs="Times New Roman"/>
+          <w:szCs w:val="24"/>
+        </w:rPr>
+        <w:t xml:space="preserve"> </w:t>
       </w:r>
     </w:p>
     <w:p>
@@ -8305,42 +8274,21 @@
           <w:rFonts w:cs="Times New Roman"/>
           <w:szCs w:val="24"/>
         </w:rPr>
-        <w:t xml:space="preserve">isplay subsystem shows the current user data retrieved from the database, the progress chart, daily caloric calculation, login message to the user. </w:t>
-      </w:r>
-    </w:p>
-    <w:p>
-      <w:pPr>
-        <w:numPr>
-          <w:ilvl w:val="0"/>
-          <w:numId w:val="7"/>
-        </w:numPr>
-        <w:spacing w:line="259" w:lineRule="auto"/>
-        <w:contextualSpacing w:val="0"/>
+        <w:t>atabase subsystem hosts data and respond</w:t>
+      </w:r>
+      <w:r>
         <w:rPr>
           <w:rFonts w:cs="Times New Roman"/>
           <w:szCs w:val="24"/>
         </w:rPr>
-      </w:pPr>
+        <w:t>s</w:t>
+      </w:r>
       <w:r>
         <w:rPr>
           <w:rFonts w:cs="Times New Roman"/>
           <w:szCs w:val="24"/>
         </w:rPr>
-        <w:t xml:space="preserve">The </w:t>
-      </w:r>
-      <w:r>
-        <w:rPr>
-          <w:rFonts w:cs="Times New Roman"/>
-          <w:szCs w:val="24"/>
-        </w:rPr>
-        <w:t>D</w:t>
-      </w:r>
-      <w:r>
-        <w:rPr>
-          <w:rFonts w:cs="Times New Roman"/>
-          <w:szCs w:val="24"/>
-        </w:rPr>
-        <w:t xml:space="preserve">atabase subsystem hosts data and respond to requests from other systems. </w:t>
+        <w:t xml:space="preserve"> to requests from other systems. </w:t>
       </w:r>
     </w:p>
     <w:p>
@@ -8357,7 +8305,7 @@
           <w:color w:val="auto"/>
         </w:rPr>
       </w:pPr>
-      <w:bookmarkStart w:id="11" w:name="_Toc50363374"/>
+      <w:bookmarkStart w:id="11" w:name="_Toc52816404"/>
       <w:r>
         <w:rPr>
           <w:rFonts w:ascii="Times New Roman" w:hAnsi="Times New Roman" w:cs="Times New Roman"/>
@@ -8453,6 +8401,21 @@
           <w:rFonts w:cs="Times New Roman"/>
         </w:rPr>
         <w:t>Subsystem.</w:t>
+      </w:r>
+    </w:p>
+    <w:p>
+      <w:pPr>
+        <w:spacing w:line="259" w:lineRule="auto"/>
+        <w:contextualSpacing w:val="0"/>
+        <w:rPr>
+          <w:rFonts w:cs="Times New Roman"/>
+        </w:rPr>
+      </w:pPr>
+      <w:r>
+        <w:rPr>
+          <w:rFonts w:cs="Times New Roman"/>
+        </w:rPr>
+        <w:br w:type="page"/>
       </w:r>
     </w:p>
     <w:tbl>
@@ -8461,21 +8424,21 @@
         <w:tblLook w:val="04A0" w:firstRow="1" w:lastRow="0" w:firstColumn="1" w:lastColumn="0" w:noHBand="0" w:noVBand="1"/>
       </w:tblPr>
       <w:tblGrid>
-        <w:gridCol w:w="1604"/>
-        <w:gridCol w:w="5018"/>
+        <w:gridCol w:w="1605"/>
+        <w:gridCol w:w="5017"/>
         <w:gridCol w:w="2496"/>
         <w:gridCol w:w="222"/>
       </w:tblGrid>
       <w:tr>
         <w:trPr>
           <w:gridAfter w:val="1"/>
-          <w:wAfter w:w="86" w:type="pct"/>
+          <w:wAfter w:w="119" w:type="pct"/>
           <w:trHeight w:val="330"/>
           <w:tblHeader/>
         </w:trPr>
         <w:tc>
           <w:tcPr>
-            <w:tcW w:w="870" w:type="pct"/>
+            <w:tcW w:w="859" w:type="pct"/>
             <w:tcBorders>
               <w:top w:val="single" w:sz="8" w:space="0" w:color="auto"/>
               <w:left w:val="single" w:sz="8" w:space="0" w:color="auto"/>
@@ -8507,13 +8470,14 @@
                 <w:color w:val="000000"/>
                 <w:szCs w:val="24"/>
               </w:rPr>
+              <w:lastRenderedPageBreak/>
               <w:t>Requirement #</w:t>
             </w:r>
           </w:p>
         </w:tc>
         <w:tc>
           <w:tcPr>
-            <w:tcW w:w="2696" w:type="pct"/>
+            <w:tcW w:w="2686" w:type="pct"/>
             <w:tcBorders>
               <w:top w:val="single" w:sz="8" w:space="0" w:color="auto"/>
               <w:left w:val="nil"/>
@@ -8551,7 +8515,7 @@
         </w:tc>
         <w:tc>
           <w:tcPr>
-            <w:tcW w:w="1347" w:type="pct"/>
+            <w:tcW w:w="1336" w:type="pct"/>
             <w:tcBorders>
               <w:top w:val="single" w:sz="8" w:space="0" w:color="auto"/>
               <w:left w:val="nil"/>
@@ -8591,12 +8555,12 @@
       <w:tr>
         <w:trPr>
           <w:gridAfter w:val="1"/>
-          <w:wAfter w:w="86" w:type="pct"/>
+          <w:wAfter w:w="119" w:type="pct"/>
           <w:trHeight w:val="330"/>
         </w:trPr>
         <w:tc>
           <w:tcPr>
-            <w:tcW w:w="3566" w:type="pct"/>
+            <w:tcW w:w="3545" w:type="pct"/>
             <w:gridSpan w:val="2"/>
             <w:tcBorders>
               <w:top w:val="single" w:sz="8" w:space="0" w:color="auto"/>
@@ -8634,7 +8598,7 @@
         </w:tc>
         <w:tc>
           <w:tcPr>
-            <w:tcW w:w="1347" w:type="pct"/>
+            <w:tcW w:w="1336" w:type="pct"/>
             <w:tcBorders>
               <w:top w:val="nil"/>
               <w:left w:val="nil"/>
@@ -8674,12 +8638,12 @@
       <w:tr>
         <w:trPr>
           <w:gridAfter w:val="1"/>
-          <w:wAfter w:w="86" w:type="pct"/>
+          <w:wAfter w:w="119" w:type="pct"/>
           <w:trHeight w:val="330"/>
         </w:trPr>
         <w:tc>
           <w:tcPr>
-            <w:tcW w:w="870" w:type="pct"/>
+            <w:tcW w:w="859" w:type="pct"/>
             <w:tcBorders>
               <w:top w:val="nil"/>
               <w:left w:val="single" w:sz="8" w:space="0" w:color="auto"/>
@@ -8713,7 +8677,7 @@
         </w:tc>
         <w:tc>
           <w:tcPr>
-            <w:tcW w:w="2696" w:type="pct"/>
+            <w:tcW w:w="2686" w:type="pct"/>
             <w:tcBorders>
               <w:top w:val="nil"/>
               <w:left w:val="nil"/>
@@ -8740,13 +8704,31 @@
                 <w:color w:val="000000"/>
                 <w:szCs w:val="24"/>
               </w:rPr>
-              <w:t>The system shall provide a graphical user interface(GUI).</w:t>
+              <w:t xml:space="preserve">The system shall provide a graphical user </w:t>
+            </w:r>
+            <w:proofErr w:type="gramStart"/>
+            <w:r>
+              <w:rPr>
+                <w:rFonts w:eastAsia="Times New Roman" w:cs="Times New Roman"/>
+                <w:color w:val="000000"/>
+                <w:szCs w:val="24"/>
+              </w:rPr>
+              <w:t>interface(</w:t>
+            </w:r>
+            <w:proofErr w:type="gramEnd"/>
+            <w:r>
+              <w:rPr>
+                <w:rFonts w:eastAsia="Times New Roman" w:cs="Times New Roman"/>
+                <w:color w:val="000000"/>
+                <w:szCs w:val="24"/>
+              </w:rPr>
+              <w:t>GUI).</w:t>
             </w:r>
           </w:p>
         </w:tc>
         <w:tc>
           <w:tcPr>
-            <w:tcW w:w="1347" w:type="pct"/>
+            <w:tcW w:w="1336" w:type="pct"/>
             <w:tcBorders>
               <w:top w:val="nil"/>
               <w:left w:val="nil"/>
@@ -8774,6 +8756,14 @@
                 <w:color w:val="000000"/>
                 <w:szCs w:val="24"/>
               </w:rPr>
+              <w:t xml:space="preserve">Primary </w:t>
+            </w:r>
+            <w:r>
+              <w:rPr>
+                <w:rFonts w:eastAsia="Times New Roman" w:cs="Times New Roman"/>
+                <w:color w:val="000000"/>
+                <w:szCs w:val="24"/>
+              </w:rPr>
               <w:t>Display</w:t>
             </w:r>
           </w:p>
@@ -8782,12 +8772,12 @@
       <w:tr>
         <w:trPr>
           <w:gridAfter w:val="1"/>
-          <w:wAfter w:w="86" w:type="pct"/>
+          <w:wAfter w:w="119" w:type="pct"/>
           <w:trHeight w:val="645"/>
         </w:trPr>
         <w:tc>
           <w:tcPr>
-            <w:tcW w:w="870" w:type="pct"/>
+            <w:tcW w:w="859" w:type="pct"/>
             <w:tcBorders>
               <w:top w:val="nil"/>
               <w:left w:val="single" w:sz="8" w:space="0" w:color="auto"/>
@@ -8821,7 +8811,7 @@
         </w:tc>
         <w:tc>
           <w:tcPr>
-            <w:tcW w:w="2696" w:type="pct"/>
+            <w:tcW w:w="2686" w:type="pct"/>
             <w:tcBorders>
               <w:top w:val="nil"/>
               <w:left w:val="nil"/>
@@ -8854,7 +8844,7 @@
         </w:tc>
         <w:tc>
           <w:tcPr>
-            <w:tcW w:w="1347" w:type="pct"/>
+            <w:tcW w:w="1336" w:type="pct"/>
             <w:tcBorders>
               <w:top w:val="nil"/>
               <w:left w:val="nil"/>
@@ -8880,6 +8870,13 @@
                 <w:rFonts w:eastAsia="Times New Roman" w:cs="Times New Roman"/>
                 <w:szCs w:val="24"/>
               </w:rPr>
+              <w:t xml:space="preserve">Primary </w:t>
+            </w:r>
+            <w:r>
+              <w:rPr>
+                <w:rFonts w:eastAsia="Times New Roman" w:cs="Times New Roman"/>
+                <w:szCs w:val="24"/>
+              </w:rPr>
               <w:t>Display, Login</w:t>
             </w:r>
           </w:p>
@@ -8888,12 +8885,12 @@
       <w:tr>
         <w:trPr>
           <w:gridAfter w:val="1"/>
-          <w:wAfter w:w="86" w:type="pct"/>
+          <w:wAfter w:w="119" w:type="pct"/>
           <w:trHeight w:val="645"/>
         </w:trPr>
         <w:tc>
           <w:tcPr>
-            <w:tcW w:w="870" w:type="pct"/>
+            <w:tcW w:w="859" w:type="pct"/>
             <w:tcBorders>
               <w:top w:val="nil"/>
               <w:left w:val="single" w:sz="8" w:space="0" w:color="auto"/>
@@ -8927,7 +8924,7 @@
         </w:tc>
         <w:tc>
           <w:tcPr>
-            <w:tcW w:w="2696" w:type="pct"/>
+            <w:tcW w:w="2686" w:type="pct"/>
             <w:tcBorders>
               <w:top w:val="nil"/>
               <w:left w:val="nil"/>
@@ -8954,13 +8951,37 @@
                 <w:color w:val="000000"/>
                 <w:szCs w:val="24"/>
               </w:rPr>
-              <w:t>The system shall display the formatted current date (MMDDDYYYY) and time (HH:MM:SS)</w:t>
+              <w:t>The system shall display the formatted current date (M</w:t>
+            </w:r>
+            <w:r>
+              <w:rPr>
+                <w:rFonts w:eastAsia="Times New Roman" w:cs="Times New Roman"/>
+                <w:color w:val="000000"/>
+                <w:szCs w:val="24"/>
+              </w:rPr>
+              <w:t>M</w:t>
+            </w:r>
+            <w:r>
+              <w:rPr>
+                <w:rFonts w:eastAsia="Times New Roman" w:cs="Times New Roman"/>
+                <w:color w:val="000000"/>
+                <w:szCs w:val="24"/>
+              </w:rPr>
+              <w:t>MDDYYYY</w:t>
+            </w:r>
+            <w:r>
+              <w:rPr>
+                <w:rFonts w:eastAsia="Times New Roman" w:cs="Times New Roman"/>
+                <w:color w:val="000000"/>
+                <w:szCs w:val="24"/>
+              </w:rPr>
+              <w:t>).</w:t>
             </w:r>
           </w:p>
         </w:tc>
         <w:tc>
           <w:tcPr>
-            <w:tcW w:w="1347" w:type="pct"/>
+            <w:tcW w:w="1336" w:type="pct"/>
             <w:tcBorders>
               <w:top w:val="nil"/>
               <w:left w:val="nil"/>
@@ -8988,6 +9009,14 @@
                 <w:color w:val="000000"/>
                 <w:szCs w:val="24"/>
               </w:rPr>
+              <w:t xml:space="preserve">Primary </w:t>
+            </w:r>
+            <w:r>
+              <w:rPr>
+                <w:rFonts w:eastAsia="Times New Roman" w:cs="Times New Roman"/>
+                <w:color w:val="000000"/>
+                <w:szCs w:val="24"/>
+              </w:rPr>
               <w:t>Display</w:t>
             </w:r>
           </w:p>
@@ -8996,12 +9025,12 @@
       <w:tr>
         <w:trPr>
           <w:gridAfter w:val="1"/>
-          <w:wAfter w:w="86" w:type="pct"/>
+          <w:wAfter w:w="119" w:type="pct"/>
           <w:trHeight w:val="330"/>
         </w:trPr>
         <w:tc>
           <w:tcPr>
-            <w:tcW w:w="870" w:type="pct"/>
+            <w:tcW w:w="859" w:type="pct"/>
             <w:tcBorders>
               <w:top w:val="nil"/>
               <w:left w:val="single" w:sz="8" w:space="0" w:color="auto"/>
@@ -9035,7 +9064,7 @@
         </w:tc>
         <w:tc>
           <w:tcPr>
-            <w:tcW w:w="2696" w:type="pct"/>
+            <w:tcW w:w="2686" w:type="pct"/>
             <w:tcBorders>
               <w:top w:val="nil"/>
               <w:left w:val="nil"/>
@@ -9068,7 +9097,7 @@
         </w:tc>
         <w:tc>
           <w:tcPr>
-            <w:tcW w:w="1347" w:type="pct"/>
+            <w:tcW w:w="1336" w:type="pct"/>
             <w:tcBorders>
               <w:top w:val="nil"/>
               <w:left w:val="nil"/>
@@ -9096,6 +9125,14 @@
                 <w:color w:val="000000"/>
                 <w:szCs w:val="24"/>
               </w:rPr>
+              <w:t xml:space="preserve">Primary </w:t>
+            </w:r>
+            <w:r>
+              <w:rPr>
+                <w:rFonts w:eastAsia="Times New Roman" w:cs="Times New Roman"/>
+                <w:color w:val="000000"/>
+                <w:szCs w:val="24"/>
+              </w:rPr>
               <w:t>Display, Database</w:t>
             </w:r>
           </w:p>
@@ -9104,12 +9141,12 @@
       <w:tr>
         <w:trPr>
           <w:gridAfter w:val="1"/>
-          <w:wAfter w:w="86" w:type="pct"/>
+          <w:wAfter w:w="119" w:type="pct"/>
           <w:trHeight w:val="330"/>
         </w:trPr>
         <w:tc>
           <w:tcPr>
-            <w:tcW w:w="870" w:type="pct"/>
+            <w:tcW w:w="859" w:type="pct"/>
             <w:tcBorders>
               <w:top w:val="nil"/>
               <w:left w:val="single" w:sz="8" w:space="0" w:color="auto"/>
@@ -9143,7 +9180,7 @@
         </w:tc>
         <w:tc>
           <w:tcPr>
-            <w:tcW w:w="2696" w:type="pct"/>
+            <w:tcW w:w="2686" w:type="pct"/>
             <w:tcBorders>
               <w:top w:val="nil"/>
               <w:left w:val="nil"/>
@@ -9176,7 +9213,7 @@
         </w:tc>
         <w:tc>
           <w:tcPr>
-            <w:tcW w:w="1347" w:type="pct"/>
+            <w:tcW w:w="1336" w:type="pct"/>
             <w:tcBorders>
               <w:top w:val="nil"/>
               <w:left w:val="nil"/>
@@ -9204,7 +9241,15 @@
                 <w:color w:val="000000"/>
                 <w:szCs w:val="24"/>
               </w:rPr>
-              <w:t>Input, Database</w:t>
+              <w:t>Primary Display</w:t>
+            </w:r>
+            <w:r>
+              <w:rPr>
+                <w:rFonts w:eastAsia="Times New Roman" w:cs="Times New Roman"/>
+                <w:color w:val="000000"/>
+                <w:szCs w:val="24"/>
+              </w:rPr>
+              <w:t>, Database</w:t>
             </w:r>
           </w:p>
         </w:tc>
@@ -9212,12 +9257,12 @@
       <w:tr>
         <w:trPr>
           <w:gridAfter w:val="1"/>
-          <w:wAfter w:w="86" w:type="pct"/>
+          <w:wAfter w:w="119" w:type="pct"/>
           <w:trHeight w:val="330"/>
         </w:trPr>
         <w:tc>
           <w:tcPr>
-            <w:tcW w:w="3566" w:type="pct"/>
+            <w:tcW w:w="3545" w:type="pct"/>
             <w:gridSpan w:val="2"/>
             <w:tcBorders>
               <w:top w:val="single" w:sz="8" w:space="0" w:color="auto"/>
@@ -9249,14 +9294,13 @@
                 <w:color w:val="000000"/>
                 <w:szCs w:val="24"/>
               </w:rPr>
-              <w:lastRenderedPageBreak/>
               <w:t>Unique User Account Requirements</w:t>
             </w:r>
           </w:p>
         </w:tc>
         <w:tc>
           <w:tcPr>
-            <w:tcW w:w="1347" w:type="pct"/>
+            <w:tcW w:w="1336" w:type="pct"/>
             <w:tcBorders>
               <w:top w:val="nil"/>
               <w:left w:val="nil"/>
@@ -9306,12 +9350,12 @@
       <w:tr>
         <w:trPr>
           <w:gridAfter w:val="1"/>
-          <w:wAfter w:w="86" w:type="pct"/>
+          <w:wAfter w:w="119" w:type="pct"/>
           <w:trHeight w:val="330"/>
         </w:trPr>
         <w:tc>
           <w:tcPr>
-            <w:tcW w:w="870" w:type="pct"/>
+            <w:tcW w:w="859" w:type="pct"/>
             <w:tcBorders>
               <w:top w:val="nil"/>
               <w:left w:val="single" w:sz="8" w:space="0" w:color="auto"/>
@@ -9345,7 +9389,7 @@
         </w:tc>
         <w:tc>
           <w:tcPr>
-            <w:tcW w:w="2696" w:type="pct"/>
+            <w:tcW w:w="2686" w:type="pct"/>
             <w:tcBorders>
               <w:top w:val="nil"/>
               <w:left w:val="nil"/>
@@ -9378,7 +9422,7 @@
         </w:tc>
         <w:tc>
           <w:tcPr>
-            <w:tcW w:w="1347" w:type="pct"/>
+            <w:tcW w:w="1336" w:type="pct"/>
             <w:tcBorders>
               <w:top w:val="nil"/>
               <w:left w:val="nil"/>
@@ -9414,12 +9458,12 @@
       <w:tr>
         <w:trPr>
           <w:gridAfter w:val="1"/>
-          <w:wAfter w:w="86" w:type="pct"/>
+          <w:wAfter w:w="119" w:type="pct"/>
           <w:trHeight w:val="330"/>
         </w:trPr>
         <w:tc>
           <w:tcPr>
-            <w:tcW w:w="870" w:type="pct"/>
+            <w:tcW w:w="859" w:type="pct"/>
             <w:tcBorders>
               <w:top w:val="nil"/>
               <w:left w:val="single" w:sz="8" w:space="0" w:color="auto"/>
@@ -9453,7 +9497,7 @@
         </w:tc>
         <w:tc>
           <w:tcPr>
-            <w:tcW w:w="2696" w:type="pct"/>
+            <w:tcW w:w="2686" w:type="pct"/>
             <w:tcBorders>
               <w:top w:val="nil"/>
               <w:left w:val="nil"/>
@@ -9486,7 +9530,7 @@
         </w:tc>
         <w:tc>
           <w:tcPr>
-            <w:tcW w:w="1347" w:type="pct"/>
+            <w:tcW w:w="1336" w:type="pct"/>
             <w:tcBorders>
               <w:top w:val="nil"/>
               <w:left w:val="nil"/>
@@ -9514,7 +9558,7 @@
                 <w:color w:val="000000"/>
                 <w:szCs w:val="24"/>
               </w:rPr>
-              <w:t>Input</w:t>
+              <w:t>Primary Display</w:t>
             </w:r>
           </w:p>
         </w:tc>
@@ -9522,12 +9566,12 @@
       <w:tr>
         <w:trPr>
           <w:gridAfter w:val="1"/>
-          <w:wAfter w:w="86" w:type="pct"/>
+          <w:wAfter w:w="119" w:type="pct"/>
           <w:trHeight w:val="330"/>
         </w:trPr>
         <w:tc>
           <w:tcPr>
-            <w:tcW w:w="870" w:type="pct"/>
+            <w:tcW w:w="859" w:type="pct"/>
             <w:tcBorders>
               <w:top w:val="nil"/>
               <w:left w:val="single" w:sz="8" w:space="0" w:color="auto"/>
@@ -9561,7 +9605,7 @@
         </w:tc>
         <w:tc>
           <w:tcPr>
-            <w:tcW w:w="2696" w:type="pct"/>
+            <w:tcW w:w="2686" w:type="pct"/>
             <w:tcBorders>
               <w:top w:val="nil"/>
               <w:left w:val="nil"/>
@@ -9594,7 +9638,7 @@
         </w:tc>
         <w:tc>
           <w:tcPr>
-            <w:tcW w:w="1347" w:type="pct"/>
+            <w:tcW w:w="1336" w:type="pct"/>
             <w:tcBorders>
               <w:top w:val="nil"/>
               <w:left w:val="nil"/>
@@ -9620,7 +9664,7 @@
                 <w:rFonts w:eastAsia="Times New Roman" w:cs="Times New Roman"/>
                 <w:szCs w:val="24"/>
               </w:rPr>
-              <w:t>Input, Database, Login</w:t>
+              <w:t>Database, Login</w:t>
             </w:r>
           </w:p>
         </w:tc>
@@ -9628,12 +9672,12 @@
       <w:tr>
         <w:trPr>
           <w:gridAfter w:val="1"/>
-          <w:wAfter w:w="86" w:type="pct"/>
+          <w:wAfter w:w="119" w:type="pct"/>
           <w:trHeight w:val="330"/>
         </w:trPr>
         <w:tc>
           <w:tcPr>
-            <w:tcW w:w="870" w:type="pct"/>
+            <w:tcW w:w="859" w:type="pct"/>
             <w:tcBorders>
               <w:top w:val="nil"/>
               <w:left w:val="single" w:sz="8" w:space="0" w:color="auto"/>
@@ -9667,7 +9711,7 @@
         </w:tc>
         <w:tc>
           <w:tcPr>
-            <w:tcW w:w="2696" w:type="pct"/>
+            <w:tcW w:w="2686" w:type="pct"/>
             <w:tcBorders>
               <w:top w:val="nil"/>
               <w:left w:val="nil"/>
@@ -9700,7 +9744,7 @@
         </w:tc>
         <w:tc>
           <w:tcPr>
-            <w:tcW w:w="1347" w:type="pct"/>
+            <w:tcW w:w="1336" w:type="pct"/>
             <w:tcBorders>
               <w:top w:val="nil"/>
               <w:left w:val="nil"/>
@@ -9726,7 +9770,7 @@
                 <w:rFonts w:eastAsia="Times New Roman" w:cs="Times New Roman"/>
                 <w:szCs w:val="24"/>
               </w:rPr>
-              <w:t>Input, Database, Login</w:t>
+              <w:t>Database, Login</w:t>
             </w:r>
           </w:p>
         </w:tc>
@@ -9734,12 +9778,12 @@
       <w:tr>
         <w:trPr>
           <w:gridAfter w:val="1"/>
-          <w:wAfter w:w="86" w:type="pct"/>
+          <w:wAfter w:w="119" w:type="pct"/>
           <w:trHeight w:val="645"/>
         </w:trPr>
         <w:tc>
           <w:tcPr>
-            <w:tcW w:w="870" w:type="pct"/>
+            <w:tcW w:w="859" w:type="pct"/>
             <w:tcBorders>
               <w:top w:val="nil"/>
               <w:left w:val="single" w:sz="8" w:space="0" w:color="auto"/>
@@ -9773,7 +9817,7 @@
         </w:tc>
         <w:tc>
           <w:tcPr>
-            <w:tcW w:w="2696" w:type="pct"/>
+            <w:tcW w:w="2686" w:type="pct"/>
             <w:tcBorders>
               <w:top w:val="nil"/>
               <w:left w:val="nil"/>
@@ -9806,7 +9850,7 @@
         </w:tc>
         <w:tc>
           <w:tcPr>
-            <w:tcW w:w="1347" w:type="pct"/>
+            <w:tcW w:w="1336" w:type="pct"/>
             <w:tcBorders>
               <w:top w:val="nil"/>
               <w:left w:val="nil"/>
@@ -9834,7 +9878,7 @@
                 <w:color w:val="000000"/>
                 <w:szCs w:val="24"/>
               </w:rPr>
-              <w:t>Input, Display, Database, Login</w:t>
+              <w:t>Database, Login</w:t>
             </w:r>
           </w:p>
         </w:tc>
@@ -9842,12 +9886,12 @@
       <w:tr>
         <w:trPr>
           <w:gridAfter w:val="1"/>
-          <w:wAfter w:w="86" w:type="pct"/>
+          <w:wAfter w:w="119" w:type="pct"/>
           <w:trHeight w:val="645"/>
         </w:trPr>
         <w:tc>
           <w:tcPr>
-            <w:tcW w:w="870" w:type="pct"/>
+            <w:tcW w:w="859" w:type="pct"/>
             <w:tcBorders>
               <w:top w:val="nil"/>
               <w:left w:val="single" w:sz="8" w:space="0" w:color="auto"/>
@@ -9881,7 +9925,7 @@
         </w:tc>
         <w:tc>
           <w:tcPr>
-            <w:tcW w:w="2696" w:type="pct"/>
+            <w:tcW w:w="2686" w:type="pct"/>
             <w:tcBorders>
               <w:top w:val="nil"/>
               <w:left w:val="nil"/>
@@ -9914,7 +9958,7 @@
         </w:tc>
         <w:tc>
           <w:tcPr>
-            <w:tcW w:w="1347" w:type="pct"/>
+            <w:tcW w:w="1336" w:type="pct"/>
             <w:tcBorders>
               <w:top w:val="nil"/>
               <w:left w:val="nil"/>
@@ -9942,7 +9986,7 @@
                 <w:color w:val="000000"/>
                 <w:szCs w:val="24"/>
               </w:rPr>
-              <w:t>Input, Display, Database, Login</w:t>
+              <w:t>Database, Login</w:t>
             </w:r>
           </w:p>
         </w:tc>
@@ -9950,12 +9994,12 @@
       <w:tr>
         <w:trPr>
           <w:gridAfter w:val="1"/>
-          <w:wAfter w:w="86" w:type="pct"/>
+          <w:wAfter w:w="119" w:type="pct"/>
           <w:trHeight w:val="330"/>
         </w:trPr>
         <w:tc>
           <w:tcPr>
-            <w:tcW w:w="870" w:type="pct"/>
+            <w:tcW w:w="859" w:type="pct"/>
             <w:tcBorders>
               <w:top w:val="nil"/>
               <w:left w:val="single" w:sz="8" w:space="0" w:color="auto"/>
@@ -9989,7 +10033,7 @@
         </w:tc>
         <w:tc>
           <w:tcPr>
-            <w:tcW w:w="2696" w:type="pct"/>
+            <w:tcW w:w="2686" w:type="pct"/>
             <w:tcBorders>
               <w:top w:val="nil"/>
               <w:left w:val="nil"/>
@@ -10022,7 +10066,7 @@
         </w:tc>
         <w:tc>
           <w:tcPr>
-            <w:tcW w:w="1347" w:type="pct"/>
+            <w:tcW w:w="1336" w:type="pct"/>
             <w:tcBorders>
               <w:top w:val="nil"/>
               <w:left w:val="nil"/>
@@ -10050,7 +10094,7 @@
                 <w:color w:val="000000"/>
                 <w:szCs w:val="24"/>
               </w:rPr>
-              <w:t>Input, Display, Database, Login</w:t>
+              <w:t>Database, Login</w:t>
             </w:r>
           </w:p>
         </w:tc>
@@ -10058,12 +10102,12 @@
       <w:tr>
         <w:trPr>
           <w:gridAfter w:val="1"/>
-          <w:wAfter w:w="86" w:type="pct"/>
+          <w:wAfter w:w="119" w:type="pct"/>
           <w:trHeight w:val="645"/>
         </w:trPr>
         <w:tc>
           <w:tcPr>
-            <w:tcW w:w="870" w:type="pct"/>
+            <w:tcW w:w="859" w:type="pct"/>
             <w:tcBorders>
               <w:top w:val="nil"/>
               <w:left w:val="single" w:sz="8" w:space="0" w:color="auto"/>
@@ -10097,7 +10141,7 @@
         </w:tc>
         <w:tc>
           <w:tcPr>
-            <w:tcW w:w="2696" w:type="pct"/>
+            <w:tcW w:w="2686" w:type="pct"/>
             <w:tcBorders>
               <w:top w:val="nil"/>
               <w:left w:val="nil"/>
@@ -10130,7 +10174,7 @@
         </w:tc>
         <w:tc>
           <w:tcPr>
-            <w:tcW w:w="1347" w:type="pct"/>
+            <w:tcW w:w="1336" w:type="pct"/>
             <w:tcBorders>
               <w:top w:val="nil"/>
               <w:left w:val="nil"/>
@@ -10158,7 +10202,23 @@
                 <w:color w:val="000000"/>
                 <w:szCs w:val="24"/>
               </w:rPr>
-              <w:t>Input, Display, Database, Login</w:t>
+              <w:t xml:space="preserve">Primary </w:t>
+            </w:r>
+            <w:r>
+              <w:rPr>
+                <w:rFonts w:eastAsia="Times New Roman" w:cs="Times New Roman"/>
+                <w:color w:val="000000"/>
+                <w:szCs w:val="24"/>
+              </w:rPr>
+              <w:t>Display, Database, Login</w:t>
+            </w:r>
+            <w:r>
+              <w:rPr>
+                <w:rFonts w:eastAsia="Times New Roman" w:cs="Times New Roman"/>
+                <w:color w:val="000000"/>
+                <w:szCs w:val="24"/>
+              </w:rPr>
+              <w:t>, Chart, Calculation</w:t>
             </w:r>
           </w:p>
         </w:tc>
@@ -10166,12 +10226,12 @@
       <w:tr>
         <w:trPr>
           <w:gridAfter w:val="1"/>
-          <w:wAfter w:w="86" w:type="pct"/>
+          <w:wAfter w:w="119" w:type="pct"/>
           <w:trHeight w:val="330"/>
         </w:trPr>
         <w:tc>
           <w:tcPr>
-            <w:tcW w:w="870" w:type="pct"/>
+            <w:tcW w:w="859" w:type="pct"/>
             <w:tcBorders>
               <w:top w:val="nil"/>
               <w:left w:val="single" w:sz="8" w:space="0" w:color="auto"/>
@@ -10205,7 +10265,7 @@
         </w:tc>
         <w:tc>
           <w:tcPr>
-            <w:tcW w:w="2696" w:type="pct"/>
+            <w:tcW w:w="2686" w:type="pct"/>
             <w:tcBorders>
               <w:top w:val="nil"/>
               <w:left w:val="nil"/>
@@ -10238,7 +10298,7 @@
         </w:tc>
         <w:tc>
           <w:tcPr>
-            <w:tcW w:w="1347" w:type="pct"/>
+            <w:tcW w:w="1336" w:type="pct"/>
             <w:tcBorders>
               <w:top w:val="nil"/>
               <w:left w:val="nil"/>
@@ -10266,7 +10326,15 @@
                 <w:color w:val="000000"/>
                 <w:szCs w:val="24"/>
               </w:rPr>
-              <w:t>Input, Display, Database, Login</w:t>
+              <w:t xml:space="preserve">Primary </w:t>
+            </w:r>
+            <w:r>
+              <w:rPr>
+                <w:rFonts w:eastAsia="Times New Roman" w:cs="Times New Roman"/>
+                <w:color w:val="000000"/>
+                <w:szCs w:val="24"/>
+              </w:rPr>
+              <w:t>Display, Database</w:t>
             </w:r>
           </w:p>
         </w:tc>
@@ -10274,12 +10342,12 @@
       <w:tr>
         <w:trPr>
           <w:gridAfter w:val="1"/>
-          <w:wAfter w:w="86" w:type="pct"/>
+          <w:wAfter w:w="119" w:type="pct"/>
           <w:trHeight w:val="330"/>
         </w:trPr>
         <w:tc>
           <w:tcPr>
-            <w:tcW w:w="870" w:type="pct"/>
+            <w:tcW w:w="859" w:type="pct"/>
             <w:tcBorders>
               <w:top w:val="nil"/>
               <w:left w:val="single" w:sz="8" w:space="0" w:color="auto"/>
@@ -10313,7 +10381,7 @@
         </w:tc>
         <w:tc>
           <w:tcPr>
-            <w:tcW w:w="2696" w:type="pct"/>
+            <w:tcW w:w="2686" w:type="pct"/>
             <w:tcBorders>
               <w:top w:val="nil"/>
               <w:left w:val="nil"/>
@@ -10346,7 +10414,7 @@
         </w:tc>
         <w:tc>
           <w:tcPr>
-            <w:tcW w:w="1347" w:type="pct"/>
+            <w:tcW w:w="1336" w:type="pct"/>
             <w:tcBorders>
               <w:top w:val="nil"/>
               <w:left w:val="nil"/>
@@ -10374,7 +10442,15 @@
                 <w:color w:val="000000"/>
                 <w:szCs w:val="24"/>
               </w:rPr>
-              <w:t>Input, Display, Database, Login</w:t>
+              <w:t xml:space="preserve">Primary </w:t>
+            </w:r>
+            <w:r>
+              <w:rPr>
+                <w:rFonts w:eastAsia="Times New Roman" w:cs="Times New Roman"/>
+                <w:color w:val="000000"/>
+                <w:szCs w:val="24"/>
+              </w:rPr>
+              <w:t>Display, Login</w:t>
             </w:r>
           </w:p>
         </w:tc>
@@ -10382,12 +10458,12 @@
       <w:tr>
         <w:trPr>
           <w:gridAfter w:val="1"/>
-          <w:wAfter w:w="86" w:type="pct"/>
+          <w:wAfter w:w="119" w:type="pct"/>
           <w:trHeight w:val="330"/>
         </w:trPr>
         <w:tc>
           <w:tcPr>
-            <w:tcW w:w="3566" w:type="pct"/>
+            <w:tcW w:w="3545" w:type="pct"/>
             <w:gridSpan w:val="2"/>
             <w:tcBorders>
               <w:top w:val="single" w:sz="8" w:space="0" w:color="auto"/>
@@ -10425,7 +10501,7 @@
         </w:tc>
         <w:tc>
           <w:tcPr>
-            <w:tcW w:w="1347" w:type="pct"/>
+            <w:tcW w:w="1336" w:type="pct"/>
             <w:tcBorders>
               <w:top w:val="nil"/>
               <w:left w:val="nil"/>
@@ -10475,12 +10551,12 @@
       <w:tr>
         <w:trPr>
           <w:gridAfter w:val="1"/>
-          <w:wAfter w:w="86" w:type="pct"/>
+          <w:wAfter w:w="119" w:type="pct"/>
           <w:trHeight w:val="458"/>
         </w:trPr>
         <w:tc>
           <w:tcPr>
-            <w:tcW w:w="870" w:type="pct"/>
+            <w:tcW w:w="859" w:type="pct"/>
             <w:vMerge w:val="restart"/>
             <w:tcBorders>
               <w:top w:val="nil"/>
@@ -10515,7 +10591,7 @@
         </w:tc>
         <w:tc>
           <w:tcPr>
-            <w:tcW w:w="2696" w:type="pct"/>
+            <w:tcW w:w="2686" w:type="pct"/>
             <w:vMerge w:val="restart"/>
             <w:tcBorders>
               <w:top w:val="nil"/>
@@ -10570,6 +10646,14 @@
                 <w:szCs w:val="24"/>
               </w:rPr>
               <w:br/>
+            </w:r>
+            <w:r>
+              <w:rPr>
+                <w:rFonts w:eastAsia="Times New Roman" w:cs="Times New Roman"/>
+                <w:color w:val="000000"/>
+                <w:szCs w:val="24"/>
+              </w:rPr>
+              <w:lastRenderedPageBreak/>
               <w:t>Weight: (pounds)</w:t>
             </w:r>
             <w:r>
@@ -10612,7 +10696,7 @@
         </w:tc>
         <w:tc>
           <w:tcPr>
-            <w:tcW w:w="1347" w:type="pct"/>
+            <w:tcW w:w="1336" w:type="pct"/>
             <w:vMerge w:val="restart"/>
             <w:tcBorders>
               <w:top w:val="nil"/>
@@ -10641,6 +10725,7 @@
                 <w:color w:val="000000"/>
                 <w:szCs w:val="24"/>
               </w:rPr>
+              <w:lastRenderedPageBreak/>
               <w:t>Database</w:t>
             </w:r>
           </w:p>
@@ -10652,7 +10737,7 @@
         </w:trPr>
         <w:tc>
           <w:tcPr>
-            <w:tcW w:w="870" w:type="pct"/>
+            <w:tcW w:w="859" w:type="pct"/>
             <w:vMerge/>
             <w:tcBorders>
               <w:top w:val="nil"/>
@@ -10677,7 +10762,7 @@
         </w:tc>
         <w:tc>
           <w:tcPr>
-            <w:tcW w:w="2696" w:type="pct"/>
+            <w:tcW w:w="2686" w:type="pct"/>
             <w:vMerge/>
             <w:tcBorders>
               <w:top w:val="nil"/>
@@ -10702,7 +10787,7 @@
         </w:tc>
         <w:tc>
           <w:tcPr>
-            <w:tcW w:w="1347" w:type="pct"/>
+            <w:tcW w:w="1336" w:type="pct"/>
             <w:vMerge/>
             <w:tcBorders>
               <w:top w:val="nil"/>
@@ -10727,7 +10812,7 @@
         </w:tc>
         <w:tc>
           <w:tcPr>
-            <w:tcW w:w="86" w:type="pct"/>
+            <w:tcW w:w="119" w:type="pct"/>
             <w:tcBorders>
               <w:top w:val="nil"/>
               <w:left w:val="nil"/>
@@ -10759,7 +10844,7 @@
         </w:trPr>
         <w:tc>
           <w:tcPr>
-            <w:tcW w:w="870" w:type="pct"/>
+            <w:tcW w:w="859" w:type="pct"/>
             <w:vMerge/>
             <w:tcBorders>
               <w:top w:val="nil"/>
@@ -10784,7 +10869,7 @@
         </w:tc>
         <w:tc>
           <w:tcPr>
-            <w:tcW w:w="2696" w:type="pct"/>
+            <w:tcW w:w="2686" w:type="pct"/>
             <w:vMerge/>
             <w:tcBorders>
               <w:top w:val="nil"/>
@@ -10809,7 +10894,7 @@
         </w:tc>
         <w:tc>
           <w:tcPr>
-            <w:tcW w:w="1347" w:type="pct"/>
+            <w:tcW w:w="1336" w:type="pct"/>
             <w:vMerge/>
             <w:tcBorders>
               <w:top w:val="nil"/>
@@ -10834,7 +10919,7 @@
         </w:tc>
         <w:tc>
           <w:tcPr>
-            <w:tcW w:w="86" w:type="pct"/>
+            <w:tcW w:w="119" w:type="pct"/>
             <w:tcBorders>
               <w:top w:val="nil"/>
               <w:left w:val="nil"/>
@@ -10865,7 +10950,7 @@
         </w:trPr>
         <w:tc>
           <w:tcPr>
-            <w:tcW w:w="870" w:type="pct"/>
+            <w:tcW w:w="859" w:type="pct"/>
             <w:vMerge/>
             <w:tcBorders>
               <w:top w:val="nil"/>
@@ -10890,7 +10975,7 @@
         </w:tc>
         <w:tc>
           <w:tcPr>
-            <w:tcW w:w="2696" w:type="pct"/>
+            <w:tcW w:w="2686" w:type="pct"/>
             <w:vMerge/>
             <w:tcBorders>
               <w:top w:val="nil"/>
@@ -10915,7 +11000,7 @@
         </w:tc>
         <w:tc>
           <w:tcPr>
-            <w:tcW w:w="1347" w:type="pct"/>
+            <w:tcW w:w="1336" w:type="pct"/>
             <w:vMerge/>
             <w:tcBorders>
               <w:top w:val="nil"/>
@@ -10940,7 +11025,7 @@
         </w:tc>
         <w:tc>
           <w:tcPr>
-            <w:tcW w:w="86" w:type="pct"/>
+            <w:tcW w:w="119" w:type="pct"/>
             <w:tcBorders>
               <w:top w:val="nil"/>
               <w:left w:val="nil"/>
@@ -10971,7 +11056,7 @@
         </w:trPr>
         <w:tc>
           <w:tcPr>
-            <w:tcW w:w="870" w:type="pct"/>
+            <w:tcW w:w="859" w:type="pct"/>
             <w:vMerge/>
             <w:tcBorders>
               <w:top w:val="nil"/>
@@ -10996,7 +11081,7 @@
         </w:tc>
         <w:tc>
           <w:tcPr>
-            <w:tcW w:w="2696" w:type="pct"/>
+            <w:tcW w:w="2686" w:type="pct"/>
             <w:vMerge/>
             <w:tcBorders>
               <w:top w:val="nil"/>
@@ -11021,7 +11106,7 @@
         </w:tc>
         <w:tc>
           <w:tcPr>
-            <w:tcW w:w="1347" w:type="pct"/>
+            <w:tcW w:w="1336" w:type="pct"/>
             <w:vMerge/>
             <w:tcBorders>
               <w:top w:val="nil"/>
@@ -11046,7 +11131,7 @@
         </w:tc>
         <w:tc>
           <w:tcPr>
-            <w:tcW w:w="86" w:type="pct"/>
+            <w:tcW w:w="119" w:type="pct"/>
             <w:tcBorders>
               <w:top w:val="nil"/>
               <w:left w:val="nil"/>
@@ -11077,7 +11162,7 @@
         </w:trPr>
         <w:tc>
           <w:tcPr>
-            <w:tcW w:w="870" w:type="pct"/>
+            <w:tcW w:w="859" w:type="pct"/>
             <w:vMerge/>
             <w:tcBorders>
               <w:top w:val="nil"/>
@@ -11102,7 +11187,7 @@
         </w:tc>
         <w:tc>
           <w:tcPr>
-            <w:tcW w:w="2696" w:type="pct"/>
+            <w:tcW w:w="2686" w:type="pct"/>
             <w:vMerge/>
             <w:tcBorders>
               <w:top w:val="nil"/>
@@ -11127,7 +11212,7 @@
         </w:tc>
         <w:tc>
           <w:tcPr>
-            <w:tcW w:w="1347" w:type="pct"/>
+            <w:tcW w:w="1336" w:type="pct"/>
             <w:vMerge/>
             <w:tcBorders>
               <w:top w:val="nil"/>
@@ -11152,7 +11237,7 @@
         </w:tc>
         <w:tc>
           <w:tcPr>
-            <w:tcW w:w="86" w:type="pct"/>
+            <w:tcW w:w="119" w:type="pct"/>
             <w:tcBorders>
               <w:top w:val="nil"/>
               <w:left w:val="nil"/>
@@ -11183,7 +11268,7 @@
         </w:trPr>
         <w:tc>
           <w:tcPr>
-            <w:tcW w:w="870" w:type="pct"/>
+            <w:tcW w:w="859" w:type="pct"/>
             <w:vMerge/>
             <w:tcBorders>
               <w:top w:val="nil"/>
@@ -11208,7 +11293,7 @@
         </w:tc>
         <w:tc>
           <w:tcPr>
-            <w:tcW w:w="2696" w:type="pct"/>
+            <w:tcW w:w="2686" w:type="pct"/>
             <w:vMerge/>
             <w:tcBorders>
               <w:top w:val="nil"/>
@@ -11233,7 +11318,7 @@
         </w:tc>
         <w:tc>
           <w:tcPr>
-            <w:tcW w:w="1347" w:type="pct"/>
+            <w:tcW w:w="1336" w:type="pct"/>
             <w:vMerge/>
             <w:tcBorders>
               <w:top w:val="nil"/>
@@ -11258,7 +11343,7 @@
         </w:tc>
         <w:tc>
           <w:tcPr>
-            <w:tcW w:w="86" w:type="pct"/>
+            <w:tcW w:w="119" w:type="pct"/>
             <w:tcBorders>
               <w:top w:val="nil"/>
               <w:left w:val="nil"/>
@@ -11289,7 +11374,7 @@
         </w:trPr>
         <w:tc>
           <w:tcPr>
-            <w:tcW w:w="870" w:type="pct"/>
+            <w:tcW w:w="859" w:type="pct"/>
             <w:vMerge/>
             <w:tcBorders>
               <w:top w:val="nil"/>
@@ -11314,7 +11399,7 @@
         </w:tc>
         <w:tc>
           <w:tcPr>
-            <w:tcW w:w="2696" w:type="pct"/>
+            <w:tcW w:w="2686" w:type="pct"/>
             <w:vMerge/>
             <w:tcBorders>
               <w:top w:val="nil"/>
@@ -11339,7 +11424,7 @@
         </w:tc>
         <w:tc>
           <w:tcPr>
-            <w:tcW w:w="1347" w:type="pct"/>
+            <w:tcW w:w="1336" w:type="pct"/>
             <w:vMerge/>
             <w:tcBorders>
               <w:top w:val="nil"/>
@@ -11364,7 +11449,7 @@
         </w:tc>
         <w:tc>
           <w:tcPr>
-            <w:tcW w:w="86" w:type="pct"/>
+            <w:tcW w:w="119" w:type="pct"/>
             <w:tcBorders>
               <w:top w:val="nil"/>
               <w:left w:val="nil"/>
@@ -11395,7 +11480,7 @@
         </w:trPr>
         <w:tc>
           <w:tcPr>
-            <w:tcW w:w="870" w:type="pct"/>
+            <w:tcW w:w="859" w:type="pct"/>
             <w:vMerge w:val="restart"/>
             <w:tcBorders>
               <w:top w:val="nil"/>
@@ -11430,7 +11515,7 @@
         </w:tc>
         <w:tc>
           <w:tcPr>
-            <w:tcW w:w="2696" w:type="pct"/>
+            <w:tcW w:w="2686" w:type="pct"/>
             <w:vMerge w:val="restart"/>
             <w:tcBorders>
               <w:top w:val="nil"/>
@@ -11473,7 +11558,7 @@
         </w:tc>
         <w:tc>
           <w:tcPr>
-            <w:tcW w:w="1347" w:type="pct"/>
+            <w:tcW w:w="1336" w:type="pct"/>
             <w:vMerge w:val="restart"/>
             <w:tcBorders>
               <w:top w:val="nil"/>
@@ -11502,6 +11587,14 @@
                 <w:color w:val="000000"/>
                 <w:szCs w:val="24"/>
               </w:rPr>
+              <w:t xml:space="preserve">Primary </w:t>
+            </w:r>
+            <w:r>
+              <w:rPr>
+                <w:rFonts w:eastAsia="Times New Roman" w:cs="Times New Roman"/>
+                <w:color w:val="000000"/>
+                <w:szCs w:val="24"/>
+              </w:rPr>
               <w:t xml:space="preserve">Display, Database, </w:t>
             </w:r>
             <w:r>
@@ -11515,7 +11608,7 @@
         </w:tc>
         <w:tc>
           <w:tcPr>
-            <w:tcW w:w="86" w:type="pct"/>
+            <w:tcW w:w="119" w:type="pct"/>
             <w:vAlign w:val="center"/>
             <w:hideMark/>
           </w:tcPr>
@@ -11538,7 +11631,7 @@
         </w:trPr>
         <w:tc>
           <w:tcPr>
-            <w:tcW w:w="870" w:type="pct"/>
+            <w:tcW w:w="859" w:type="pct"/>
             <w:vMerge/>
             <w:tcBorders>
               <w:top w:val="nil"/>
@@ -11563,7 +11656,7 @@
         </w:tc>
         <w:tc>
           <w:tcPr>
-            <w:tcW w:w="2696" w:type="pct"/>
+            <w:tcW w:w="2686" w:type="pct"/>
             <w:vMerge/>
             <w:tcBorders>
               <w:top w:val="nil"/>
@@ -11588,7 +11681,7 @@
         </w:tc>
         <w:tc>
           <w:tcPr>
-            <w:tcW w:w="1347" w:type="pct"/>
+            <w:tcW w:w="1336" w:type="pct"/>
             <w:vMerge/>
             <w:tcBorders>
               <w:top w:val="nil"/>
@@ -11613,7 +11706,7 @@
         </w:tc>
         <w:tc>
           <w:tcPr>
-            <w:tcW w:w="86" w:type="pct"/>
+            <w:tcW w:w="119" w:type="pct"/>
             <w:tcBorders>
               <w:top w:val="nil"/>
               <w:left w:val="nil"/>
@@ -11645,7 +11738,7 @@
         </w:trPr>
         <w:tc>
           <w:tcPr>
-            <w:tcW w:w="870" w:type="pct"/>
+            <w:tcW w:w="859" w:type="pct"/>
             <w:tcBorders>
               <w:top w:val="nil"/>
               <w:left w:val="single" w:sz="8" w:space="0" w:color="auto"/>
@@ -11673,14 +11766,13 @@
                 <w:color w:val="000000"/>
                 <w:szCs w:val="24"/>
               </w:rPr>
-              <w:lastRenderedPageBreak/>
               <w:t>18</w:t>
             </w:r>
           </w:p>
         </w:tc>
         <w:tc>
           <w:tcPr>
-            <w:tcW w:w="2696" w:type="pct"/>
+            <w:tcW w:w="2686" w:type="pct"/>
             <w:tcBorders>
               <w:top w:val="nil"/>
               <w:left w:val="nil"/>
@@ -11713,7 +11805,7 @@
         </w:tc>
         <w:tc>
           <w:tcPr>
-            <w:tcW w:w="1347" w:type="pct"/>
+            <w:tcW w:w="1336" w:type="pct"/>
             <w:tcBorders>
               <w:top w:val="nil"/>
               <w:left w:val="nil"/>
@@ -11741,13 +11833,21 @@
                 <w:color w:val="000000"/>
                 <w:szCs w:val="24"/>
               </w:rPr>
+              <w:t xml:space="preserve">Primary </w:t>
+            </w:r>
+            <w:r>
+              <w:rPr>
+                <w:rFonts w:eastAsia="Times New Roman" w:cs="Times New Roman"/>
+                <w:color w:val="000000"/>
+                <w:szCs w:val="24"/>
+              </w:rPr>
               <w:t>Display, Chart, Database</w:t>
             </w:r>
           </w:p>
         </w:tc>
         <w:tc>
           <w:tcPr>
-            <w:tcW w:w="86" w:type="pct"/>
+            <w:tcW w:w="119" w:type="pct"/>
             <w:vAlign w:val="center"/>
             <w:hideMark/>
           </w:tcPr>
@@ -11770,7 +11870,7 @@
         </w:trPr>
         <w:tc>
           <w:tcPr>
-            <w:tcW w:w="870" w:type="pct"/>
+            <w:tcW w:w="859" w:type="pct"/>
             <w:tcBorders>
               <w:top w:val="nil"/>
               <w:left w:val="single" w:sz="8" w:space="0" w:color="auto"/>
@@ -11804,7 +11904,7 @@
         </w:tc>
         <w:tc>
           <w:tcPr>
-            <w:tcW w:w="2696" w:type="pct"/>
+            <w:tcW w:w="2686" w:type="pct"/>
             <w:tcBorders>
               <w:top w:val="nil"/>
               <w:left w:val="nil"/>
@@ -11845,7 +11945,7 @@
         </w:tc>
         <w:tc>
           <w:tcPr>
-            <w:tcW w:w="1347" w:type="pct"/>
+            <w:tcW w:w="1336" w:type="pct"/>
             <w:tcBorders>
               <w:top w:val="nil"/>
               <w:left w:val="nil"/>
@@ -11873,13 +11973,21 @@
                 <w:color w:val="000000"/>
                 <w:szCs w:val="24"/>
               </w:rPr>
+              <w:t xml:space="preserve">Primary </w:t>
+            </w:r>
+            <w:r>
+              <w:rPr>
+                <w:rFonts w:eastAsia="Times New Roman" w:cs="Times New Roman"/>
+                <w:color w:val="000000"/>
+                <w:szCs w:val="24"/>
+              </w:rPr>
               <w:t>Display, Database</w:t>
             </w:r>
           </w:p>
         </w:tc>
         <w:tc>
           <w:tcPr>
-            <w:tcW w:w="86" w:type="pct"/>
+            <w:tcW w:w="119" w:type="pct"/>
             <w:vAlign w:val="center"/>
             <w:hideMark/>
           </w:tcPr>
@@ -11918,7 +12026,7 @@
           <w:color w:val="auto"/>
         </w:rPr>
       </w:pPr>
-      <w:bookmarkStart w:id="12" w:name="_Toc50363375"/>
+      <w:bookmarkStart w:id="12" w:name="_Toc52816405"/>
       <w:r>
         <w:rPr>
           <w:rFonts w:ascii="Times New Roman" w:hAnsi="Times New Roman" w:cs="Times New Roman"/>
@@ -12008,6 +12116,21 @@
     </w:p>
     <w:p>
       <w:pPr>
+        <w:spacing w:line="259" w:lineRule="auto"/>
+        <w:contextualSpacing w:val="0"/>
+        <w:rPr>
+          <w:rFonts w:cs="Times New Roman"/>
+        </w:rPr>
+      </w:pPr>
+      <w:r>
+        <w:rPr>
+          <w:rFonts w:cs="Times New Roman"/>
+        </w:rPr>
+        <w:br w:type="page"/>
+      </w:r>
+    </w:p>
+    <w:p>
+      <w:pPr>
         <w:pStyle w:val="Heading3"/>
         <w:numPr>
           <w:ilvl w:val="0"/>
@@ -12020,7 +12143,7 @@
           <w:color w:val="auto"/>
         </w:rPr>
       </w:pPr>
-      <w:bookmarkStart w:id="13" w:name="_Toc50363376"/>
+      <w:bookmarkStart w:id="13" w:name="_Toc52816406"/>
       <w:r>
         <w:rPr>
           <w:rFonts w:ascii="Times New Roman" w:hAnsi="Times New Roman" w:cs="Times New Roman"/>
@@ -12028,6 +12151,7 @@
           <w:bCs/>
           <w:color w:val="auto"/>
         </w:rPr>
+        <w:lastRenderedPageBreak/>
         <w:t>Risk and Mitigation</w:t>
       </w:r>
       <w:bookmarkEnd w:id="13"/>

</xml_diff>